<commit_message>
TS 3.3 Ghanam Corrections in progress
</commit_message>
<xml_diff>
--- a/TS Jatai Ghanam Project/TS 3.3/TS 3.3 Ghanam Sanskrit Corrections.docx
+++ b/TS Jatai Ghanam Project/TS 3.3/TS 3.3 Ghanam Sanskrit Corrections.docx
@@ -370,27 +370,7 @@
                 <w:sz w:val="32"/>
                 <w:szCs w:val="32"/>
               </w:rPr>
-              <w:t>)</w:t>
-            </w:r>
-            <w:proofErr w:type="gramStart"/>
-            <w:r>
-              <w:rPr>
-                <w:rFonts w:ascii="BRH Devanagari Extra" w:hAnsi="BRH Devanagari Extra" w:cs="BRH Devanagari Extra"/>
-                <w:color w:val="000000"/>
-                <w:sz w:val="32"/>
-                <w:szCs w:val="32"/>
-              </w:rPr>
-              <w:t>-  xÉqÉç</w:t>
-            </w:r>
-            <w:proofErr w:type="gramEnd"/>
-            <w:r>
-              <w:rPr>
-                <w:rFonts w:ascii="BRH Devanagari Extra" w:hAnsi="BRH Devanagari Extra" w:cs="BRH Devanagari Extra"/>
-                <w:color w:val="000000"/>
-                <w:sz w:val="32"/>
-                <w:szCs w:val="32"/>
-              </w:rPr>
-              <w:t xml:space="preserve"> | mÉ</w:t>
+              <w:t>)-  xÉqÉç | mÉ</w:t>
             </w:r>
             <w:r>
               <w:rPr>
@@ -814,19 +794,8 @@
                 <w:sz w:val="32"/>
                 <w:szCs w:val="32"/>
               </w:rPr>
-              <w:t>)</w:t>
-            </w:r>
-            <w:proofErr w:type="gramStart"/>
-            <w:r>
-              <w:rPr>
-                <w:rFonts w:ascii="BRH Devanagari Extra" w:hAnsi="BRH Devanagari Extra" w:cs="BRH Devanagari Extra"/>
-                <w:color w:val="000000"/>
-                <w:sz w:val="32"/>
-                <w:szCs w:val="32"/>
-              </w:rPr>
-              <w:t>-  mÉ</w:t>
-            </w:r>
-            <w:proofErr w:type="gramEnd"/>
+              <w:t>)-  mÉ</w:t>
+            </w:r>
             <w:r>
               <w:rPr>
                 <w:rFonts w:ascii="BRH Malayalam Extra" w:hAnsi="BRH Malayalam Extra" w:cs="BRH Devanagari Extra"/>
@@ -1432,19 +1401,8 @@
                 <w:sz w:val="32"/>
                 <w:szCs w:val="32"/>
               </w:rPr>
-              <w:t>)</w:t>
-            </w:r>
-            <w:proofErr w:type="gramStart"/>
-            <w:r>
-              <w:rPr>
-                <w:rFonts w:ascii="BRH Devanagari Extra" w:hAnsi="BRH Devanagari Extra" w:cs="BRH Devanagari Extra"/>
-                <w:color w:val="000000"/>
-                <w:sz w:val="32"/>
-                <w:szCs w:val="32"/>
-              </w:rPr>
-              <w:t>-  SzÉÉÿ</w:t>
-            </w:r>
-            <w:proofErr w:type="gramEnd"/>
+              <w:t>)-  SzÉÉÿ</w:t>
+            </w:r>
             <w:r>
               <w:rPr>
                 <w:rFonts w:ascii="BRH Devanagari Extra" w:hAnsi="BRH Devanagari Extra" w:cs="BRH Devanagari Extra"/>
@@ -1926,19 +1884,8 @@
                 <w:sz w:val="32"/>
                 <w:szCs w:val="32"/>
               </w:rPr>
-              <w:t>)</w:t>
-            </w:r>
-            <w:proofErr w:type="gramStart"/>
-            <w:r>
-              <w:rPr>
-                <w:rFonts w:ascii="BRH Devanagari Extra" w:hAnsi="BRH Devanagari Extra" w:cs="BRH Devanagari Extra"/>
-                <w:color w:val="000000"/>
-                <w:sz w:val="32"/>
-                <w:szCs w:val="32"/>
-              </w:rPr>
-              <w:t>-  SzÉÉÿ</w:t>
-            </w:r>
-            <w:proofErr w:type="gramEnd"/>
+              <w:t>)-  SzÉÉÿ</w:t>
+            </w:r>
             <w:r>
               <w:rPr>
                 <w:rFonts w:ascii="BRH Devanagari Extra" w:hAnsi="BRH Devanagari Extra" w:cs="BRH Devanagari Extra"/>
@@ -2209,27 +2156,7 @@
                 <w:sz w:val="32"/>
                 <w:szCs w:val="32"/>
               </w:rPr>
-              <w:t>)</w:t>
-            </w:r>
-            <w:proofErr w:type="gramStart"/>
-            <w:r>
-              <w:rPr>
-                <w:rFonts w:ascii="BRH Devanagari Extra" w:hAnsi="BRH Devanagari Extra" w:cs="BRH Devanagari Extra"/>
-                <w:color w:val="000000"/>
-                <w:sz w:val="32"/>
-                <w:szCs w:val="32"/>
-              </w:rPr>
-              <w:t>-  xÉqÉç</w:t>
-            </w:r>
-            <w:proofErr w:type="gramEnd"/>
-            <w:r>
-              <w:rPr>
-                <w:rFonts w:ascii="BRH Devanagari Extra" w:hAnsi="BRH Devanagari Extra" w:cs="BRH Devanagari Extra"/>
-                <w:color w:val="000000"/>
-                <w:sz w:val="32"/>
-                <w:szCs w:val="32"/>
-              </w:rPr>
-              <w:t xml:space="preserve"> | mÉ</w:t>
+              <w:t>)-  xÉqÉç | mÉ</w:t>
             </w:r>
             <w:r>
               <w:rPr>
@@ -2633,19 +2560,8 @@
                 <w:sz w:val="32"/>
                 <w:szCs w:val="32"/>
               </w:rPr>
-              <w:t>)</w:t>
-            </w:r>
-            <w:proofErr w:type="gramStart"/>
-            <w:r>
-              <w:rPr>
-                <w:rFonts w:ascii="BRH Devanagari Extra" w:hAnsi="BRH Devanagari Extra" w:cs="BRH Devanagari Extra"/>
-                <w:color w:val="000000"/>
-                <w:sz w:val="32"/>
-                <w:szCs w:val="32"/>
-              </w:rPr>
-              <w:t>-  mÉ</w:t>
-            </w:r>
-            <w:proofErr w:type="gramEnd"/>
+              <w:t>)-  mÉ</w:t>
+            </w:r>
             <w:r>
               <w:rPr>
                 <w:rFonts w:ascii="BRH Malayalam Extra" w:hAnsi="BRH Malayalam Extra" w:cs="BRH Devanagari Extra"/>
@@ -3175,19 +3091,8 @@
                 <w:sz w:val="32"/>
                 <w:szCs w:val="32"/>
               </w:rPr>
-              <w:t>)</w:t>
-            </w:r>
-            <w:proofErr w:type="gramStart"/>
-            <w:r>
-              <w:rPr>
-                <w:rFonts w:ascii="BRH Devanagari Extra" w:hAnsi="BRH Devanagari Extra" w:cs="BRH Devanagari Extra"/>
-                <w:color w:val="000000"/>
-                <w:sz w:val="32"/>
-                <w:szCs w:val="32"/>
-              </w:rPr>
-              <w:t>-  SzÉÉÿ</w:t>
-            </w:r>
-            <w:proofErr w:type="gramEnd"/>
+              <w:t>)-  SzÉÉÿ</w:t>
+            </w:r>
             <w:r>
               <w:rPr>
                 <w:rFonts w:ascii="BRH Devanagari Extra" w:hAnsi="BRH Devanagari Extra" w:cs="BRH Devanagari Extra"/>
@@ -3593,19 +3498,8 @@
                 <w:sz w:val="32"/>
                 <w:szCs w:val="32"/>
               </w:rPr>
-              <w:t>)</w:t>
-            </w:r>
-            <w:proofErr w:type="gramStart"/>
-            <w:r>
-              <w:rPr>
-                <w:rFonts w:ascii="BRH Devanagari Extra" w:hAnsi="BRH Devanagari Extra" w:cs="BRH Devanagari Extra"/>
-                <w:color w:val="000000"/>
-                <w:sz w:val="32"/>
-                <w:szCs w:val="32"/>
-              </w:rPr>
-              <w:t>-  SzÉÉÿ</w:t>
-            </w:r>
-            <w:proofErr w:type="gramEnd"/>
+              <w:t>)-  SzÉÉÿ</w:t>
+            </w:r>
             <w:r>
               <w:rPr>
                 <w:rFonts w:ascii="BRH Devanagari Extra" w:hAnsi="BRH Devanagari Extra" w:cs="BRH Devanagari Extra"/>
@@ -3910,19 +3804,8 @@
                 <w:sz w:val="32"/>
                 <w:szCs w:val="32"/>
               </w:rPr>
-              <w:t>)</w:t>
-            </w:r>
-            <w:proofErr w:type="gramStart"/>
-            <w:r>
-              <w:rPr>
-                <w:rFonts w:ascii="BRH Devanagari Extra" w:hAnsi="BRH Devanagari Extra" w:cs="BRH Devanagari Extra"/>
-                <w:color w:val="000000"/>
-                <w:sz w:val="32"/>
-                <w:szCs w:val="32"/>
-              </w:rPr>
-              <w:t>-  sÉÉå</w:t>
-            </w:r>
-            <w:proofErr w:type="gramEnd"/>
+              <w:t>)-  sÉÉå</w:t>
+            </w:r>
             <w:r>
               <w:rPr>
                 <w:rFonts w:ascii="BRH Malayalam Extra" w:hAnsi="BRH Malayalam Extra" w:cs="BRH Devanagari Extra"/>
@@ -4466,19 +4349,8 @@
                 <w:sz w:val="32"/>
                 <w:szCs w:val="32"/>
               </w:rPr>
-              <w:t>)</w:t>
-            </w:r>
-            <w:proofErr w:type="gramStart"/>
-            <w:r>
-              <w:rPr>
-                <w:rFonts w:ascii="BRH Devanagari Extra" w:hAnsi="BRH Devanagari Extra" w:cs="BRH Devanagari Extra"/>
-                <w:color w:val="000000"/>
-                <w:sz w:val="32"/>
-                <w:szCs w:val="32"/>
-              </w:rPr>
-              <w:t>-  A</w:t>
-            </w:r>
-            <w:proofErr w:type="gramEnd"/>
+              <w:t>)-  A</w:t>
+            </w:r>
             <w:r>
               <w:rPr>
                 <w:rFonts w:ascii="BRH Malayalam Extra" w:hAnsi="BRH Malayalam Extra" w:cs="BRH Devanagari Extra"/>
@@ -4975,27 +4847,7 @@
                 <w:sz w:val="32"/>
                 <w:szCs w:val="32"/>
               </w:rPr>
-              <w:t>)</w:t>
-            </w:r>
-            <w:proofErr w:type="gramStart"/>
-            <w:r>
-              <w:rPr>
-                <w:rFonts w:ascii="BRH Devanagari Extra" w:hAnsi="BRH Devanagari Extra" w:cs="BRH Devanagari Extra"/>
-                <w:color w:val="000000"/>
-                <w:sz w:val="32"/>
-                <w:szCs w:val="32"/>
-              </w:rPr>
-              <w:t>-  E</w:t>
-            </w:r>
-            <w:proofErr w:type="gramEnd"/>
-            <w:r>
-              <w:rPr>
-                <w:rFonts w:ascii="BRH Devanagari Extra" w:hAnsi="BRH Devanagari Extra" w:cs="BRH Devanagari Extra"/>
-                <w:color w:val="000000"/>
-                <w:sz w:val="32"/>
-                <w:szCs w:val="32"/>
-              </w:rPr>
-              <w:t>¨</w:t>
+              <w:t>)-  E¨</w:t>
             </w:r>
             <w:r>
               <w:rPr>
@@ -5383,27 +5235,7 @@
                 <w:sz w:val="32"/>
                 <w:szCs w:val="32"/>
               </w:rPr>
-              <w:t>)</w:t>
-            </w:r>
-            <w:proofErr w:type="gramStart"/>
-            <w:r>
-              <w:rPr>
-                <w:rFonts w:ascii="BRH Devanagari Extra" w:hAnsi="BRH Devanagari Extra" w:cs="BRH Devanagari Extra"/>
-                <w:color w:val="000000"/>
-                <w:sz w:val="32"/>
-                <w:szCs w:val="32"/>
-              </w:rPr>
-              <w:t>-  E</w:t>
-            </w:r>
-            <w:proofErr w:type="gramEnd"/>
-            <w:r>
-              <w:rPr>
-                <w:rFonts w:ascii="BRH Devanagari Extra" w:hAnsi="BRH Devanagari Extra" w:cs="BRH Devanagari Extra"/>
-                <w:color w:val="000000"/>
-                <w:sz w:val="32"/>
-                <w:szCs w:val="32"/>
-              </w:rPr>
-              <w:t>¨É</w:t>
+              <w:t>)-  E¨É</w:t>
             </w:r>
             <w:r>
               <w:rPr>
@@ -5704,19 +5536,8 @@
                 <w:sz w:val="32"/>
                 <w:szCs w:val="32"/>
               </w:rPr>
-              <w:t>)</w:t>
-            </w:r>
-            <w:proofErr w:type="gramStart"/>
-            <w:r>
-              <w:rPr>
-                <w:rFonts w:ascii="BRH Devanagari Extra" w:hAnsi="BRH Devanagari Extra" w:cs="BRH Devanagari Extra"/>
-                <w:color w:val="000000"/>
-                <w:sz w:val="32"/>
-                <w:szCs w:val="32"/>
-              </w:rPr>
-              <w:t>-  sÉÉå</w:t>
-            </w:r>
-            <w:proofErr w:type="gramEnd"/>
+              <w:t>)-  sÉÉå</w:t>
+            </w:r>
             <w:r>
               <w:rPr>
                 <w:rFonts w:ascii="BRH Malayalam Extra" w:hAnsi="BRH Malayalam Extra" w:cs="BRH Devanagari Extra"/>
@@ -6248,19 +6069,8 @@
                 <w:sz w:val="32"/>
                 <w:szCs w:val="32"/>
               </w:rPr>
-              <w:t>)</w:t>
-            </w:r>
-            <w:proofErr w:type="gramStart"/>
-            <w:r>
-              <w:rPr>
-                <w:rFonts w:ascii="BRH Devanagari Extra" w:hAnsi="BRH Devanagari Extra" w:cs="BRH Devanagari Extra"/>
-                <w:color w:val="000000"/>
-                <w:sz w:val="32"/>
-                <w:szCs w:val="32"/>
-              </w:rPr>
-              <w:t>-  A</w:t>
-            </w:r>
-            <w:proofErr w:type="gramEnd"/>
+              <w:t>)-  A</w:t>
+            </w:r>
             <w:r>
               <w:rPr>
                 <w:rFonts w:ascii="BRH Malayalam Extra" w:hAnsi="BRH Malayalam Extra" w:cs="BRH Devanagari Extra"/>
@@ -6765,27 +6575,7 @@
                 <w:sz w:val="32"/>
                 <w:szCs w:val="32"/>
               </w:rPr>
-              <w:t>)</w:t>
-            </w:r>
-            <w:proofErr w:type="gramStart"/>
-            <w:r>
-              <w:rPr>
-                <w:rFonts w:ascii="BRH Devanagari Extra" w:hAnsi="BRH Devanagari Extra" w:cs="BRH Devanagari Extra"/>
-                <w:color w:val="000000"/>
-                <w:sz w:val="32"/>
-                <w:szCs w:val="32"/>
-              </w:rPr>
-              <w:t>-  E</w:t>
-            </w:r>
-            <w:proofErr w:type="gramEnd"/>
-            <w:r>
-              <w:rPr>
-                <w:rFonts w:ascii="BRH Devanagari Extra" w:hAnsi="BRH Devanagari Extra" w:cs="BRH Devanagari Extra"/>
-                <w:color w:val="000000"/>
-                <w:sz w:val="32"/>
-                <w:szCs w:val="32"/>
-              </w:rPr>
-              <w:t>¨</w:t>
+              <w:t>)-  E¨</w:t>
             </w:r>
             <w:r>
               <w:rPr>
@@ -7174,27 +6964,7 @@
                 <w:sz w:val="32"/>
                 <w:szCs w:val="32"/>
               </w:rPr>
-              <w:t>)</w:t>
-            </w:r>
-            <w:proofErr w:type="gramStart"/>
-            <w:r>
-              <w:rPr>
-                <w:rFonts w:ascii="BRH Devanagari Extra" w:hAnsi="BRH Devanagari Extra" w:cs="BRH Devanagari Extra"/>
-                <w:color w:val="000000"/>
-                <w:sz w:val="32"/>
-                <w:szCs w:val="32"/>
-              </w:rPr>
-              <w:t>-  E</w:t>
-            </w:r>
-            <w:proofErr w:type="gramEnd"/>
-            <w:r>
-              <w:rPr>
-                <w:rFonts w:ascii="BRH Devanagari Extra" w:hAnsi="BRH Devanagari Extra" w:cs="BRH Devanagari Extra"/>
-                <w:color w:val="000000"/>
-                <w:sz w:val="32"/>
-                <w:szCs w:val="32"/>
-              </w:rPr>
-              <w:t>¨É</w:t>
+              <w:t>)-  E¨É</w:t>
             </w:r>
             <w:r>
               <w:rPr>
@@ -7468,19 +7238,8 @@
                 <w:sz w:val="32"/>
                 <w:szCs w:val="32"/>
               </w:rPr>
-              <w:t>)</w:t>
-            </w:r>
-            <w:proofErr w:type="gramStart"/>
-            <w:r>
-              <w:rPr>
-                <w:rFonts w:ascii="BRH Devanagari Extra" w:hAnsi="BRH Devanagari Extra" w:cs="BRH Devanagari Extra"/>
-                <w:color w:val="000000"/>
-                <w:sz w:val="32"/>
-                <w:szCs w:val="32"/>
-              </w:rPr>
-              <w:t>-  sÉÉå</w:t>
-            </w:r>
-            <w:proofErr w:type="gramEnd"/>
+              <w:t>)-  sÉÉå</w:t>
+            </w:r>
             <w:r>
               <w:rPr>
                 <w:rFonts w:ascii="BRH Malayalam Extra" w:hAnsi="BRH Malayalam Extra" w:cs="BRH Devanagari Extra"/>
@@ -7864,27 +7623,7 @@
                 <w:sz w:val="32"/>
                 <w:szCs w:val="32"/>
               </w:rPr>
-              <w:t>)</w:t>
-            </w:r>
-            <w:proofErr w:type="gramStart"/>
-            <w:r>
-              <w:rPr>
-                <w:rFonts w:ascii="BRH Devanagari Extra" w:hAnsi="BRH Devanagari Extra" w:cs="BRH Devanagari Extra"/>
-                <w:color w:val="000000"/>
-                <w:sz w:val="32"/>
-                <w:szCs w:val="32"/>
-              </w:rPr>
-              <w:t>-  rÉiÉç</w:t>
-            </w:r>
-            <w:proofErr w:type="gramEnd"/>
-            <w:r>
-              <w:rPr>
-                <w:rFonts w:ascii="BRH Devanagari Extra" w:hAnsi="BRH Devanagari Extra" w:cs="BRH Devanagari Extra"/>
-                <w:color w:val="000000"/>
-                <w:sz w:val="32"/>
-                <w:szCs w:val="32"/>
-              </w:rPr>
-              <w:t xml:space="preserve"> | E¨É</w:t>
+              <w:t>)-  rÉiÉç | E¨É</w:t>
             </w:r>
             <w:r>
               <w:rPr>
@@ -8237,27 +7976,7 @@
                 <w:sz w:val="32"/>
                 <w:szCs w:val="32"/>
               </w:rPr>
-              <w:t>)</w:t>
-            </w:r>
-            <w:proofErr w:type="gramStart"/>
-            <w:r>
-              <w:rPr>
-                <w:rFonts w:ascii="BRH Devanagari Extra" w:hAnsi="BRH Devanagari Extra" w:cs="BRH Devanagari Extra"/>
-                <w:color w:val="000000"/>
-                <w:sz w:val="32"/>
-                <w:szCs w:val="32"/>
-              </w:rPr>
-              <w:t>-  E</w:t>
-            </w:r>
-            <w:proofErr w:type="gramEnd"/>
-            <w:r>
-              <w:rPr>
-                <w:rFonts w:ascii="BRH Devanagari Extra" w:hAnsi="BRH Devanagari Extra" w:cs="BRH Devanagari Extra"/>
-                <w:color w:val="000000"/>
-                <w:sz w:val="32"/>
-                <w:szCs w:val="32"/>
-              </w:rPr>
-              <w:t>¨Éþ</w:t>
+              <w:t>)-  E¨Éþ</w:t>
             </w:r>
             <w:r>
               <w:rPr>
@@ -8653,27 +8372,7 @@
                 <w:sz w:val="32"/>
                 <w:szCs w:val="32"/>
               </w:rPr>
-              <w:t>)</w:t>
-            </w:r>
-            <w:proofErr w:type="gramStart"/>
-            <w:r>
-              <w:rPr>
-                <w:rFonts w:ascii="BRH Devanagari Extra" w:hAnsi="BRH Devanagari Extra" w:cs="BRH Devanagari Extra"/>
-                <w:color w:val="000000"/>
-                <w:sz w:val="32"/>
-                <w:szCs w:val="32"/>
-              </w:rPr>
-              <w:t>-  E</w:t>
-            </w:r>
-            <w:proofErr w:type="gramEnd"/>
-            <w:r>
-              <w:rPr>
-                <w:rFonts w:ascii="BRH Devanagari Extra" w:hAnsi="BRH Devanagari Extra" w:cs="BRH Devanagari Extra"/>
-                <w:color w:val="000000"/>
-                <w:sz w:val="32"/>
-                <w:szCs w:val="32"/>
-              </w:rPr>
-              <w:t>¨Éþ</w:t>
+              <w:t>)-  E¨Éþ</w:t>
             </w:r>
             <w:r>
               <w:rPr>
@@ -8943,19 +8642,8 @@
                 <w:sz w:val="32"/>
                 <w:szCs w:val="32"/>
               </w:rPr>
-              <w:t>)</w:t>
-            </w:r>
-            <w:proofErr w:type="gramStart"/>
-            <w:r>
-              <w:rPr>
-                <w:rFonts w:ascii="BRH Devanagari Extra" w:hAnsi="BRH Devanagari Extra" w:cs="BRH Devanagari Extra"/>
-                <w:color w:val="000000"/>
-                <w:sz w:val="32"/>
-                <w:szCs w:val="32"/>
-              </w:rPr>
-              <w:t>-  sÉÉå</w:t>
-            </w:r>
-            <w:proofErr w:type="gramEnd"/>
+              <w:t>)-  sÉÉå</w:t>
+            </w:r>
             <w:r>
               <w:rPr>
                 <w:rFonts w:ascii="BRH Malayalam Extra" w:hAnsi="BRH Malayalam Extra" w:cs="BRH Devanagari Extra"/>
@@ -9305,27 +8993,7 @@
                 <w:sz w:val="32"/>
                 <w:szCs w:val="32"/>
               </w:rPr>
-              <w:t>)</w:t>
-            </w:r>
-            <w:proofErr w:type="gramStart"/>
-            <w:r>
-              <w:rPr>
-                <w:rFonts w:ascii="BRH Devanagari Extra" w:hAnsi="BRH Devanagari Extra" w:cs="BRH Devanagari Extra"/>
-                <w:color w:val="000000"/>
-                <w:sz w:val="32"/>
-                <w:szCs w:val="32"/>
-              </w:rPr>
-              <w:t>-  rÉiÉç</w:t>
-            </w:r>
-            <w:proofErr w:type="gramEnd"/>
-            <w:r>
-              <w:rPr>
-                <w:rFonts w:ascii="BRH Devanagari Extra" w:hAnsi="BRH Devanagari Extra" w:cs="BRH Devanagari Extra"/>
-                <w:color w:val="000000"/>
-                <w:sz w:val="32"/>
-                <w:szCs w:val="32"/>
-              </w:rPr>
-              <w:t xml:space="preserve"> | E¨É</w:t>
+              <w:t>)-  rÉiÉç | E¨É</w:t>
             </w:r>
             <w:r>
               <w:rPr>
@@ -9661,27 +9329,7 @@
                 <w:sz w:val="32"/>
                 <w:szCs w:val="32"/>
               </w:rPr>
-              <w:t>)</w:t>
-            </w:r>
-            <w:proofErr w:type="gramStart"/>
-            <w:r>
-              <w:rPr>
-                <w:rFonts w:ascii="BRH Devanagari Extra" w:hAnsi="BRH Devanagari Extra" w:cs="BRH Devanagari Extra"/>
-                <w:color w:val="000000"/>
-                <w:sz w:val="32"/>
-                <w:szCs w:val="32"/>
-              </w:rPr>
-              <w:t>-  E</w:t>
-            </w:r>
-            <w:proofErr w:type="gramEnd"/>
-            <w:r>
-              <w:rPr>
-                <w:rFonts w:ascii="BRH Devanagari Extra" w:hAnsi="BRH Devanagari Extra" w:cs="BRH Devanagari Extra"/>
-                <w:color w:val="000000"/>
-                <w:sz w:val="32"/>
-                <w:szCs w:val="32"/>
-              </w:rPr>
-              <w:t>¨Éþ</w:t>
+              <w:t>)-  E¨Éþ</w:t>
             </w:r>
             <w:r>
               <w:rPr>
@@ -10060,27 +9708,7 @@
                 <w:sz w:val="32"/>
                 <w:szCs w:val="32"/>
               </w:rPr>
-              <w:t>)</w:t>
-            </w:r>
-            <w:proofErr w:type="gramStart"/>
-            <w:r>
-              <w:rPr>
-                <w:rFonts w:ascii="BRH Devanagari Extra" w:hAnsi="BRH Devanagari Extra" w:cs="BRH Devanagari Extra"/>
-                <w:color w:val="000000"/>
-                <w:sz w:val="32"/>
-                <w:szCs w:val="32"/>
-              </w:rPr>
-              <w:t>-  E</w:t>
-            </w:r>
-            <w:proofErr w:type="gramEnd"/>
-            <w:r>
-              <w:rPr>
-                <w:rFonts w:ascii="BRH Devanagari Extra" w:hAnsi="BRH Devanagari Extra" w:cs="BRH Devanagari Extra"/>
-                <w:color w:val="000000"/>
-                <w:sz w:val="32"/>
-                <w:szCs w:val="32"/>
-              </w:rPr>
-              <w:t>¨Éþ</w:t>
+              <w:t>)-  E¨Éþ</w:t>
             </w:r>
             <w:r>
               <w:rPr>
@@ -10346,27 +9974,7 @@
                 <w:sz w:val="32"/>
                 <w:szCs w:val="32"/>
               </w:rPr>
-              <w:t>)</w:t>
-            </w:r>
-            <w:proofErr w:type="gramStart"/>
-            <w:r>
-              <w:rPr>
-                <w:rFonts w:ascii="BRH Devanagari Extra" w:hAnsi="BRH Devanagari Extra" w:cs="BRH Devanagari Extra"/>
-                <w:color w:val="000000"/>
-                <w:sz w:val="32"/>
-                <w:szCs w:val="32"/>
-              </w:rPr>
-              <w:t>-  AlÉÑþ</w:t>
-            </w:r>
-            <w:proofErr w:type="gramEnd"/>
-            <w:r>
-              <w:rPr>
-                <w:rFonts w:ascii="BRH Devanagari Extra" w:hAnsi="BRH Devanagari Extra" w:cs="BRH Devanagari Extra"/>
-                <w:color w:val="000000"/>
-                <w:sz w:val="32"/>
-                <w:szCs w:val="32"/>
-              </w:rPr>
-              <w:t xml:space="preserve"> | rÉ</w:t>
+              <w:t>)-  AlÉÑþ | rÉ</w:t>
             </w:r>
             <w:r>
               <w:rPr>
@@ -10764,27 +10372,7 @@
                 <w:sz w:val="32"/>
                 <w:szCs w:val="32"/>
               </w:rPr>
-              <w:t>)</w:t>
-            </w:r>
-            <w:proofErr w:type="gramStart"/>
-            <w:r>
-              <w:rPr>
-                <w:rFonts w:ascii="BRH Devanagari Extra" w:hAnsi="BRH Devanagari Extra" w:cs="BRH Devanagari Extra"/>
-                <w:color w:val="000000"/>
-                <w:sz w:val="32"/>
-                <w:szCs w:val="32"/>
-              </w:rPr>
-              <w:t>-  AlÉÑþ</w:t>
-            </w:r>
-            <w:proofErr w:type="gramEnd"/>
-            <w:r>
-              <w:rPr>
-                <w:rFonts w:ascii="BRH Devanagari Extra" w:hAnsi="BRH Devanagari Extra" w:cs="BRH Devanagari Extra"/>
-                <w:color w:val="000000"/>
-                <w:sz w:val="32"/>
-                <w:szCs w:val="32"/>
-              </w:rPr>
-              <w:t xml:space="preserve"> | rÉ</w:t>
+              <w:t>)-  AlÉÑþ | rÉ</w:t>
             </w:r>
             <w:r>
               <w:rPr>
@@ -11197,27 +10785,7 @@
                 <w:sz w:val="32"/>
                 <w:szCs w:val="32"/>
               </w:rPr>
-              <w:t>)</w:t>
-            </w:r>
-            <w:proofErr w:type="gramStart"/>
-            <w:r>
-              <w:rPr>
-                <w:rFonts w:ascii="BRH Devanagari Extra" w:hAnsi="BRH Devanagari Extra" w:cs="BRH Devanagari Extra"/>
-                <w:color w:val="000000"/>
-                <w:sz w:val="32"/>
-                <w:szCs w:val="32"/>
-              </w:rPr>
-              <w:t>-  AxÉÑþUÉlÉç</w:t>
-            </w:r>
-            <w:proofErr w:type="gramEnd"/>
-            <w:r>
-              <w:rPr>
-                <w:rFonts w:ascii="BRH Devanagari Extra" w:hAnsi="BRH Devanagari Extra" w:cs="BRH Devanagari Extra"/>
-                <w:color w:val="000000"/>
-                <w:sz w:val="32"/>
-                <w:szCs w:val="32"/>
-              </w:rPr>
-              <w:t xml:space="preserve"> | AlÉÑþ | rÉ</w:t>
+              <w:t>)-  AxÉÑþUÉlÉç | AlÉÑþ | rÉ</w:t>
             </w:r>
             <w:r>
               <w:rPr>
@@ -11545,27 +11113,7 @@
                 <w:sz w:val="32"/>
                 <w:szCs w:val="32"/>
               </w:rPr>
-              <w:t>)</w:t>
-            </w:r>
-            <w:proofErr w:type="gramStart"/>
-            <w:r>
-              <w:rPr>
-                <w:rFonts w:ascii="BRH Devanagari Extra" w:hAnsi="BRH Devanagari Extra" w:cs="BRH Devanagari Extra"/>
-                <w:color w:val="000000"/>
-                <w:sz w:val="32"/>
-                <w:szCs w:val="32"/>
-              </w:rPr>
-              <w:t>-  AlÉÑþ</w:t>
-            </w:r>
-            <w:proofErr w:type="gramEnd"/>
-            <w:r>
-              <w:rPr>
-                <w:rFonts w:ascii="BRH Devanagari Extra" w:hAnsi="BRH Devanagari Extra" w:cs="BRH Devanagari Extra"/>
-                <w:color w:val="000000"/>
-                <w:sz w:val="32"/>
-                <w:szCs w:val="32"/>
-              </w:rPr>
-              <w:t xml:space="preserve"> | rÉ</w:t>
+              <w:t>)-  AlÉÑþ | rÉ</w:t>
             </w:r>
             <w:r>
               <w:rPr>
@@ -11871,27 +11419,7 @@
                 <w:sz w:val="32"/>
                 <w:szCs w:val="32"/>
               </w:rPr>
-              <w:t>)</w:t>
-            </w:r>
-            <w:proofErr w:type="gramStart"/>
-            <w:r>
-              <w:rPr>
-                <w:rFonts w:ascii="BRH Devanagari Extra" w:hAnsi="BRH Devanagari Extra" w:cs="BRH Devanagari Extra"/>
-                <w:color w:val="000000"/>
-                <w:sz w:val="32"/>
-                <w:szCs w:val="32"/>
-              </w:rPr>
-              <w:t>-  AxÉÑþUÉlÉç</w:t>
-            </w:r>
-            <w:proofErr w:type="gramEnd"/>
-            <w:r>
-              <w:rPr>
-                <w:rFonts w:ascii="BRH Devanagari Extra" w:hAnsi="BRH Devanagari Extra" w:cs="BRH Devanagari Extra"/>
-                <w:color w:val="000000"/>
-                <w:sz w:val="32"/>
-                <w:szCs w:val="32"/>
-              </w:rPr>
-              <w:t xml:space="preserve"> | AlÉÑþ | rÉ</w:t>
+              <w:t>)-  AxÉÑþUÉlÉç | AlÉÑþ | rÉ</w:t>
             </w:r>
             <w:r>
               <w:rPr>
@@ -12243,27 +11771,7 @@
                 <w:sz w:val="32"/>
                 <w:szCs w:val="32"/>
               </w:rPr>
-              <w:t>)</w:t>
-            </w:r>
-            <w:proofErr w:type="gramStart"/>
-            <w:r>
-              <w:rPr>
-                <w:rFonts w:ascii="BRH Devanagari Extra" w:hAnsi="BRH Devanagari Extra" w:cs="BRH Devanagari Extra"/>
-                <w:color w:val="000000"/>
-                <w:sz w:val="32"/>
-                <w:szCs w:val="32"/>
-              </w:rPr>
-              <w:t>-  AlÉÑþ</w:t>
-            </w:r>
-            <w:proofErr w:type="gramEnd"/>
-            <w:r>
-              <w:rPr>
-                <w:rFonts w:ascii="BRH Devanagari Extra" w:hAnsi="BRH Devanagari Extra" w:cs="BRH Devanagari Extra"/>
-                <w:color w:val="000000"/>
-                <w:sz w:val="32"/>
-                <w:szCs w:val="32"/>
-              </w:rPr>
-              <w:t xml:space="preserve"> | rÉ</w:t>
+              <w:t>)-  AlÉÑþ | rÉ</w:t>
             </w:r>
             <w:r>
               <w:rPr>
@@ -12587,19 +12095,8 @@
                 <w:sz w:val="32"/>
                 <w:szCs w:val="32"/>
               </w:rPr>
-              <w:t>)</w:t>
-            </w:r>
-            <w:proofErr w:type="gramStart"/>
-            <w:r>
-              <w:rPr>
-                <w:rFonts w:ascii="BRH Devanagari Extra" w:hAnsi="BRH Devanagari Extra" w:cs="BRH Devanagari Extra"/>
-                <w:color w:val="000000"/>
-                <w:sz w:val="32"/>
-                <w:szCs w:val="32"/>
-              </w:rPr>
-              <w:t>-  A</w:t>
-            </w:r>
-            <w:proofErr w:type="gramEnd"/>
+              <w:t>)-  A</w:t>
+            </w:r>
             <w:r>
               <w:rPr>
                 <w:rFonts w:ascii="BRH Malayalam Extra" w:hAnsi="BRH Malayalam Extra" w:cs="BRH Devanagari Extra"/>
@@ -13102,19 +12599,8 @@
                 <w:sz w:val="32"/>
                 <w:szCs w:val="32"/>
               </w:rPr>
-              <w:t>)</w:t>
-            </w:r>
-            <w:proofErr w:type="gramStart"/>
-            <w:r>
-              <w:rPr>
-                <w:rFonts w:ascii="BRH Devanagari Extra" w:hAnsi="BRH Devanagari Extra" w:cs="BRH Devanagari Extra"/>
-                <w:color w:val="000000"/>
-                <w:sz w:val="32"/>
-                <w:szCs w:val="32"/>
-              </w:rPr>
-              <w:t>-  eÉÑ</w:t>
-            </w:r>
-            <w:proofErr w:type="gramEnd"/>
+              <w:t>)-  eÉÑ</w:t>
+            </w:r>
             <w:r>
               <w:rPr>
                 <w:rFonts w:ascii="BRH Malayalam Extra" w:hAnsi="BRH Malayalam Extra" w:cs="BRH Devanagari Extra"/>
@@ -13584,17 +13070,7 @@
                 <w:sz w:val="32"/>
                 <w:szCs w:val="32"/>
               </w:rPr>
-              <w:t>)</w:t>
-            </w:r>
-            <w:proofErr w:type="gramStart"/>
-            <w:r>
-              <w:rPr>
-                <w:rFonts w:ascii="BRH Devanagari Extra" w:hAnsi="BRH Devanagari Extra" w:cs="BRH Devanagari Extra"/>
-                <w:color w:val="000000"/>
-                <w:sz w:val="32"/>
-                <w:szCs w:val="32"/>
-              </w:rPr>
-              <w:t>-  AÉ</w:t>
+              <w:t>)-  AÉ</w:t>
             </w:r>
             <w:r>
               <w:rPr>
@@ -13606,7 +13082,6 @@
               </w:rPr>
               <w:t>WÒû</w:t>
             </w:r>
-            <w:proofErr w:type="gramEnd"/>
             <w:r>
               <w:rPr>
                 <w:rFonts w:ascii="BRH Malayalam Extra" w:hAnsi="BRH Malayalam Extra" w:cs="BRH Devanagari Extra"/>
@@ -13952,17 +13427,7 @@
                 <w:sz w:val="32"/>
                 <w:szCs w:val="32"/>
               </w:rPr>
-              <w:t>)</w:t>
-            </w:r>
-            <w:proofErr w:type="gramStart"/>
-            <w:r>
-              <w:rPr>
-                <w:rFonts w:ascii="BRH Devanagari Extra" w:hAnsi="BRH Devanagari Extra" w:cs="BRH Devanagari Extra"/>
-                <w:color w:val="000000"/>
-                <w:sz w:val="32"/>
-                <w:szCs w:val="32"/>
-              </w:rPr>
-              <w:t>-  AÉ</w:t>
+              <w:t>)-  AÉ</w:t>
             </w:r>
             <w:r>
               <w:rPr>
@@ -13974,7 +13439,6 @@
               </w:rPr>
               <w:t>WÒû</w:t>
             </w:r>
-            <w:proofErr w:type="gramEnd"/>
             <w:r>
               <w:rPr>
                 <w:rFonts w:ascii="BRH Malayalam Extra" w:hAnsi="BRH Malayalam Extra" w:cs="BRH Devanagari Extra"/>
@@ -14228,19 +13692,8 @@
                 <w:sz w:val="32"/>
                 <w:szCs w:val="32"/>
               </w:rPr>
-              <w:t>)</w:t>
-            </w:r>
-            <w:proofErr w:type="gramStart"/>
-            <w:r>
-              <w:rPr>
-                <w:rFonts w:ascii="BRH Devanagari Extra" w:hAnsi="BRH Devanagari Extra" w:cs="BRH Devanagari Extra"/>
-                <w:color w:val="000000"/>
-                <w:sz w:val="32"/>
-                <w:szCs w:val="32"/>
-              </w:rPr>
-              <w:t>-  A</w:t>
-            </w:r>
-            <w:proofErr w:type="gramEnd"/>
+              <w:t>)-  A</w:t>
+            </w:r>
             <w:r>
               <w:rPr>
                 <w:rFonts w:ascii="BRH Malayalam Extra" w:hAnsi="BRH Malayalam Extra" w:cs="BRH Devanagari Extra"/>
@@ -14700,19 +14153,8 @@
                 <w:sz w:val="32"/>
                 <w:szCs w:val="32"/>
               </w:rPr>
-              <w:t>)</w:t>
-            </w:r>
-            <w:proofErr w:type="gramStart"/>
-            <w:r>
-              <w:rPr>
-                <w:rFonts w:ascii="BRH Devanagari Extra" w:hAnsi="BRH Devanagari Extra" w:cs="BRH Devanagari Extra"/>
-                <w:color w:val="000000"/>
-                <w:sz w:val="32"/>
-                <w:szCs w:val="32"/>
-              </w:rPr>
-              <w:t>-  eÉÑ</w:t>
-            </w:r>
-            <w:proofErr w:type="gramEnd"/>
+              <w:t>)-  eÉÑ</w:t>
+            </w:r>
             <w:r>
               <w:rPr>
                 <w:rFonts w:ascii="BRH Malayalam Extra" w:hAnsi="BRH Malayalam Extra" w:cs="BRH Devanagari Extra"/>
@@ -15128,17 +14570,7 @@
                 <w:sz w:val="32"/>
                 <w:szCs w:val="32"/>
               </w:rPr>
-              <w:t>)</w:t>
-            </w:r>
-            <w:proofErr w:type="gramStart"/>
-            <w:r>
-              <w:rPr>
-                <w:rFonts w:ascii="BRH Devanagari Extra" w:hAnsi="BRH Devanagari Extra" w:cs="BRH Devanagari Extra"/>
-                <w:color w:val="000000"/>
-                <w:sz w:val="32"/>
-                <w:szCs w:val="32"/>
-              </w:rPr>
-              <w:t>-  AÉ</w:t>
+              <w:t>)-  AÉ</w:t>
             </w:r>
             <w:r>
               <w:rPr>
@@ -15150,7 +14582,6 @@
               </w:rPr>
               <w:t>WÒûþirÉÉ</w:t>
             </w:r>
-            <w:proofErr w:type="gramEnd"/>
             <w:r>
               <w:rPr>
                 <w:rFonts w:ascii="BRH Devanagari Extra" w:hAnsi="BRH Devanagari Extra" w:cs="BRH Devanagari Extra"/>
@@ -15468,17 +14899,7 @@
                 <w:sz w:val="32"/>
                 <w:szCs w:val="32"/>
               </w:rPr>
-              <w:t>)</w:t>
-            </w:r>
-            <w:proofErr w:type="gramStart"/>
-            <w:r>
-              <w:rPr>
-                <w:rFonts w:ascii="BRH Devanagari Extra" w:hAnsi="BRH Devanagari Extra" w:cs="BRH Devanagari Extra"/>
-                <w:color w:val="000000"/>
-                <w:sz w:val="32"/>
-                <w:szCs w:val="32"/>
-              </w:rPr>
-              <w:t>-  AÉ</w:t>
+              <w:t>)-  AÉ</w:t>
             </w:r>
             <w:r>
               <w:rPr>
@@ -15490,7 +14911,6 @@
               </w:rPr>
               <w:t>WÒûþirÉÉ</w:t>
             </w:r>
-            <w:proofErr w:type="gramEnd"/>
             <w:r>
               <w:rPr>
                 <w:rFonts w:ascii="BRH Devanagari Extra" w:hAnsi="BRH Devanagari Extra" w:cs="BRH Devanagari Extra"/>
@@ -15721,27 +15141,7 @@
                 <w:sz w:val="32"/>
                 <w:szCs w:val="32"/>
               </w:rPr>
-              <w:t>)</w:t>
-            </w:r>
-            <w:proofErr w:type="gramStart"/>
-            <w:r>
-              <w:rPr>
-                <w:rFonts w:ascii="BRH Devanagari Extra" w:hAnsi="BRH Devanagari Extra" w:cs="BRH Devanagari Extra"/>
-                <w:color w:val="000000"/>
-                <w:sz w:val="32"/>
-                <w:szCs w:val="32"/>
-              </w:rPr>
-              <w:t>-  AÉ</w:t>
-            </w:r>
-            <w:proofErr w:type="gramEnd"/>
-            <w:r>
-              <w:rPr>
-                <w:rFonts w:ascii="BRH Devanagari Extra" w:hAnsi="BRH Devanagari Extra" w:cs="BRH Devanagari Extra"/>
-                <w:color w:val="000000"/>
-                <w:sz w:val="32"/>
-                <w:szCs w:val="32"/>
-              </w:rPr>
-              <w:t xml:space="preserve"> | G</w:t>
+              <w:t>)-  AÉ | G</w:t>
             </w:r>
             <w:r>
               <w:rPr>
@@ -16085,27 +15485,7 @@
                 <w:sz w:val="32"/>
                 <w:szCs w:val="32"/>
               </w:rPr>
-              <w:t>)</w:t>
-            </w:r>
-            <w:proofErr w:type="gramStart"/>
-            <w:r>
-              <w:rPr>
-                <w:rFonts w:ascii="BRH Devanagari Extra" w:hAnsi="BRH Devanagari Extra" w:cs="BRH Devanagari Extra"/>
-                <w:color w:val="000000"/>
-                <w:sz w:val="32"/>
-                <w:szCs w:val="32"/>
-              </w:rPr>
-              <w:t>-  AÉ</w:t>
-            </w:r>
-            <w:proofErr w:type="gramEnd"/>
-            <w:r>
-              <w:rPr>
-                <w:rFonts w:ascii="BRH Devanagari Extra" w:hAnsi="BRH Devanagari Extra" w:cs="BRH Devanagari Extra"/>
-                <w:color w:val="000000"/>
-                <w:sz w:val="32"/>
-                <w:szCs w:val="32"/>
-              </w:rPr>
-              <w:t xml:space="preserve"> | G</w:t>
+              <w:t>)-  AÉ | G</w:t>
             </w:r>
             <w:r>
               <w:rPr>
@@ -16519,27 +15899,7 @@
                 <w:sz w:val="32"/>
                 <w:szCs w:val="32"/>
               </w:rPr>
-              <w:t>)</w:t>
-            </w:r>
-            <w:proofErr w:type="gramStart"/>
-            <w:r>
-              <w:rPr>
-                <w:rFonts w:ascii="BRH Devanagari Extra" w:hAnsi="BRH Devanagari Extra" w:cs="BRH Devanagari Extra"/>
-                <w:color w:val="000000"/>
-                <w:sz w:val="32"/>
-                <w:szCs w:val="32"/>
-              </w:rPr>
-              <w:t>-  xÉÔrÉïþÈ</w:t>
-            </w:r>
-            <w:proofErr w:type="gramEnd"/>
-            <w:r>
-              <w:rPr>
-                <w:rFonts w:ascii="BRH Devanagari Extra" w:hAnsi="BRH Devanagari Extra" w:cs="BRH Devanagari Extra"/>
-                <w:color w:val="000000"/>
-                <w:sz w:val="32"/>
-                <w:szCs w:val="32"/>
-              </w:rPr>
-              <w:t xml:space="preserve"> | Så</w:t>
+              <w:t>)-  xÉÔrÉïþÈ | Så</w:t>
             </w:r>
             <w:r>
               <w:rPr>
@@ -17000,19 +16360,8 @@
                 <w:sz w:val="32"/>
                 <w:szCs w:val="32"/>
               </w:rPr>
-              <w:t>)</w:t>
-            </w:r>
-            <w:proofErr w:type="gramStart"/>
-            <w:r>
-              <w:rPr>
-                <w:rFonts w:ascii="BRH Devanagari Extra" w:hAnsi="BRH Devanagari Extra" w:cs="BRH Devanagari Extra"/>
-                <w:color w:val="000000"/>
-                <w:sz w:val="32"/>
-                <w:szCs w:val="32"/>
-              </w:rPr>
-              <w:t>-  Så</w:t>
-            </w:r>
-            <w:proofErr w:type="gramEnd"/>
+              <w:t>)-  Så</w:t>
+            </w:r>
             <w:r>
               <w:rPr>
                 <w:rFonts w:ascii="BRH Malayalam Extra" w:hAnsi="BRH Malayalam Extra" w:cs="BRH Devanagari Extra"/>
@@ -17519,19 +16868,8 @@
                 <w:sz w:val="32"/>
                 <w:szCs w:val="32"/>
               </w:rPr>
-              <w:t>)</w:t>
-            </w:r>
-            <w:proofErr w:type="gramStart"/>
-            <w:r>
-              <w:rPr>
-                <w:rFonts w:ascii="BRH Devanagari Extra" w:hAnsi="BRH Devanagari Extra" w:cs="BRH Devanagari Extra"/>
-                <w:color w:val="000000"/>
-                <w:sz w:val="32"/>
-                <w:szCs w:val="32"/>
-              </w:rPr>
-              <w:t>-  ÌS</w:t>
-            </w:r>
-            <w:proofErr w:type="gramEnd"/>
+              <w:t>)-  ÌS</w:t>
+            </w:r>
             <w:r>
               <w:rPr>
                 <w:rFonts w:ascii="BRH Malayalam Extra" w:hAnsi="BRH Malayalam Extra" w:cs="BRH Devanagari Extra"/>
@@ -18084,19 +17422,8 @@
                 <w:sz w:val="32"/>
                 <w:szCs w:val="32"/>
               </w:rPr>
-              <w:t>)</w:t>
-            </w:r>
-            <w:proofErr w:type="gramStart"/>
-            <w:r>
-              <w:rPr>
-                <w:rFonts w:ascii="BRH Devanagari Extra" w:hAnsi="BRH Devanagari Extra" w:cs="BRH Devanagari Extra"/>
-                <w:color w:val="000000"/>
-                <w:sz w:val="32"/>
-                <w:szCs w:val="32"/>
-              </w:rPr>
-              <w:t>-  ÌS</w:t>
-            </w:r>
-            <w:proofErr w:type="gramEnd"/>
+              <w:t>)-  ÌS</w:t>
+            </w:r>
             <w:r>
               <w:rPr>
                 <w:rFonts w:ascii="BRH Malayalam Extra" w:hAnsi="BRH Malayalam Extra" w:cs="BRH Devanagari Extra"/>
@@ -18408,27 +17735,7 @@
                 <w:sz w:val="32"/>
                 <w:szCs w:val="32"/>
               </w:rPr>
-              <w:t>)</w:t>
-            </w:r>
-            <w:proofErr w:type="gramStart"/>
-            <w:r>
-              <w:rPr>
-                <w:rFonts w:ascii="BRH Devanagari Extra" w:hAnsi="BRH Devanagari Extra" w:cs="BRH Devanagari Extra"/>
-                <w:color w:val="000000"/>
-                <w:sz w:val="32"/>
-                <w:szCs w:val="32"/>
-              </w:rPr>
-              <w:t>-  xÉÔrÉïþÈ</w:t>
-            </w:r>
-            <w:proofErr w:type="gramEnd"/>
-            <w:r>
-              <w:rPr>
-                <w:rFonts w:ascii="BRH Devanagari Extra" w:hAnsi="BRH Devanagari Extra" w:cs="BRH Devanagari Extra"/>
-                <w:color w:val="000000"/>
-                <w:sz w:val="32"/>
-                <w:szCs w:val="32"/>
-              </w:rPr>
-              <w:t xml:space="preserve"> | Så</w:t>
+              <w:t>)-  xÉÔrÉïþÈ | Så</w:t>
             </w:r>
             <w:r>
               <w:rPr>
@@ -18760,6 +18067,15 @@
                 <w:sz w:val="32"/>
                 <w:szCs w:val="32"/>
               </w:rPr>
+              <w:t>þ</w:t>
+            </w:r>
+            <w:r>
+              <w:rPr>
+                <w:rFonts w:ascii="BRH Devanagari Extra" w:hAnsi="BRH Devanagari Extra" w:cs="BRH Devanagari Extra"/>
+                <w:color w:val="000000"/>
+                <w:sz w:val="32"/>
+                <w:szCs w:val="32"/>
+              </w:rPr>
               <w:t xml:space="preserve">È | </w:t>
             </w:r>
           </w:p>
@@ -18892,19 +18208,8 @@
                 <w:sz w:val="32"/>
                 <w:szCs w:val="32"/>
               </w:rPr>
-              <w:t>)</w:t>
-            </w:r>
-            <w:proofErr w:type="gramStart"/>
-            <w:r>
-              <w:rPr>
-                <w:rFonts w:ascii="BRH Devanagari Extra" w:hAnsi="BRH Devanagari Extra" w:cs="BRH Devanagari Extra"/>
-                <w:color w:val="000000"/>
-                <w:sz w:val="32"/>
-                <w:szCs w:val="32"/>
-              </w:rPr>
-              <w:t>-  Så</w:t>
-            </w:r>
-            <w:proofErr w:type="gramEnd"/>
+              <w:t>)-  Så</w:t>
+            </w:r>
             <w:r>
               <w:rPr>
                 <w:rFonts w:ascii="BRH Malayalam Extra" w:hAnsi="BRH Malayalam Extra" w:cs="BRH Devanagari Extra"/>
@@ -19386,19 +18691,8 @@
                 <w:sz w:val="32"/>
                 <w:szCs w:val="32"/>
               </w:rPr>
-              <w:t>)</w:t>
-            </w:r>
-            <w:proofErr w:type="gramStart"/>
-            <w:r>
-              <w:rPr>
-                <w:rFonts w:ascii="BRH Devanagari Extra" w:hAnsi="BRH Devanagari Extra" w:cs="BRH Devanagari Extra"/>
-                <w:color w:val="000000"/>
-                <w:sz w:val="32"/>
-                <w:szCs w:val="32"/>
-              </w:rPr>
-              <w:t>-  ÌS</w:t>
-            </w:r>
-            <w:proofErr w:type="gramEnd"/>
+              <w:t>)-  ÌS</w:t>
+            </w:r>
             <w:r>
               <w:rPr>
                 <w:rFonts w:ascii="BRH Malayalam Extra" w:hAnsi="BRH Malayalam Extra" w:cs="BRH Devanagari Extra"/>
@@ -19941,19 +19235,8 @@
                 <w:sz w:val="32"/>
                 <w:szCs w:val="32"/>
               </w:rPr>
-              <w:t>)</w:t>
-            </w:r>
-            <w:proofErr w:type="gramStart"/>
-            <w:r>
-              <w:rPr>
-                <w:rFonts w:ascii="BRH Devanagari Extra" w:hAnsi="BRH Devanagari Extra" w:cs="BRH Devanagari Extra"/>
-                <w:color w:val="000000"/>
-                <w:sz w:val="32"/>
-                <w:szCs w:val="32"/>
-              </w:rPr>
-              <w:t>-  ÌS</w:t>
-            </w:r>
-            <w:proofErr w:type="gramEnd"/>
+              <w:t>)-  ÌS</w:t>
+            </w:r>
             <w:r>
               <w:rPr>
                 <w:rFonts w:ascii="BRH Malayalam Extra" w:hAnsi="BRH Malayalam Extra" w:cs="BRH Devanagari Extra"/>
@@ -20262,17 +19545,7 @@
                 <w:sz w:val="32"/>
                 <w:szCs w:val="32"/>
               </w:rPr>
-              <w:t>)</w:t>
-            </w:r>
-            <w:proofErr w:type="gramStart"/>
-            <w:r>
-              <w:rPr>
-                <w:rFonts w:ascii="BRH Devanagari Extra" w:hAnsi="BRH Devanagari Extra" w:cs="BRH Devanagari Extra"/>
-                <w:color w:val="000000"/>
-                <w:sz w:val="32"/>
-                <w:szCs w:val="32"/>
-              </w:rPr>
-              <w:t>-  LMü</w:t>
+              <w:t>)-  LMü</w:t>
             </w:r>
             <w:r>
               <w:rPr>
@@ -20284,7 +19557,6 @@
               </w:rPr>
               <w:t>þmÉ</w:t>
             </w:r>
-            <w:proofErr w:type="gramEnd"/>
             <w:r>
               <w:rPr>
                 <w:rFonts w:ascii="BRH Malayalam Extra" w:hAnsi="BRH Malayalam Extra" w:cs="BRH Devanagari Extra"/>
@@ -20741,17 +20013,7 @@
                 <w:sz w:val="32"/>
                 <w:szCs w:val="32"/>
               </w:rPr>
-              <w:t>)</w:t>
-            </w:r>
-            <w:proofErr w:type="gramStart"/>
-            <w:r>
-              <w:rPr>
-                <w:rFonts w:ascii="BRH Devanagari Extra" w:hAnsi="BRH Devanagari Extra" w:cs="BRH Devanagari Extra"/>
-                <w:color w:val="000000"/>
-                <w:sz w:val="32"/>
-                <w:szCs w:val="32"/>
-              </w:rPr>
-              <w:t>-  LMüþ</w:t>
+              <w:t>)-  LMüþ</w:t>
             </w:r>
             <w:r>
               <w:rPr>
@@ -20763,7 +20025,6 @@
               </w:rPr>
               <w:t>mÉ</w:t>
             </w:r>
-            <w:proofErr w:type="gramEnd"/>
             <w:r>
               <w:rPr>
                 <w:rFonts w:ascii="BRH Malayalam Extra" w:hAnsi="BRH Malayalam Extra" w:cs="BRH Devanagari Extra"/>
@@ -20986,27 +20247,7 @@
                 <w:sz w:val="32"/>
                 <w:szCs w:val="32"/>
               </w:rPr>
-              <w:t>)</w:t>
-            </w:r>
-            <w:proofErr w:type="gramStart"/>
-            <w:r>
-              <w:rPr>
-                <w:rFonts w:ascii="BRH Devanagari Extra" w:hAnsi="BRH Devanagari Extra" w:cs="BRH Devanagari Extra"/>
-                <w:color w:val="000000"/>
-                <w:sz w:val="32"/>
-                <w:szCs w:val="32"/>
-              </w:rPr>
-              <w:t>-  Ì</w:t>
-            </w:r>
-            <w:proofErr w:type="gramEnd"/>
-            <w:r>
-              <w:rPr>
-                <w:rFonts w:ascii="BRH Devanagari Extra" w:hAnsi="BRH Devanagari Extra" w:cs="BRH Devanagari Extra"/>
-                <w:color w:val="000000"/>
-                <w:sz w:val="32"/>
-                <w:szCs w:val="32"/>
-              </w:rPr>
-              <w:t>²</w:t>
+              <w:t>)-  Ì²</w:t>
             </w:r>
             <w:r>
               <w:rPr>
@@ -21519,27 +20760,7 @@
                 <w:sz w:val="32"/>
                 <w:szCs w:val="32"/>
               </w:rPr>
-              <w:t>)</w:t>
-            </w:r>
-            <w:proofErr w:type="gramStart"/>
-            <w:r>
-              <w:rPr>
-                <w:rFonts w:ascii="BRH Devanagari Extra" w:hAnsi="BRH Devanagari Extra" w:cs="BRH Devanagari Extra"/>
-                <w:color w:val="000000"/>
-                <w:sz w:val="32"/>
-                <w:szCs w:val="32"/>
-              </w:rPr>
-              <w:t>-  Ì</w:t>
-            </w:r>
-            <w:proofErr w:type="gramEnd"/>
-            <w:r>
-              <w:rPr>
-                <w:rFonts w:ascii="BRH Devanagari Extra" w:hAnsi="BRH Devanagari Extra" w:cs="BRH Devanagari Extra"/>
-                <w:color w:val="000000"/>
-                <w:sz w:val="32"/>
-                <w:szCs w:val="32"/>
-              </w:rPr>
-              <w:t>§É</w:t>
+              <w:t>)-  Ì§É</w:t>
             </w:r>
             <w:r>
               <w:rPr>
@@ -22182,17 +21403,7 @@
                 <w:sz w:val="32"/>
                 <w:szCs w:val="32"/>
               </w:rPr>
-              <w:t>)</w:t>
-            </w:r>
-            <w:proofErr w:type="gramStart"/>
-            <w:r>
-              <w:rPr>
-                <w:rFonts w:ascii="BRH Devanagari Extra" w:hAnsi="BRH Devanagari Extra" w:cs="BRH Devanagari Extra"/>
-                <w:color w:val="000000"/>
-                <w:sz w:val="32"/>
-                <w:szCs w:val="32"/>
-              </w:rPr>
-              <w:t>-  cÉiÉÑþw</w:t>
+              <w:t>)-  cÉiÉÑþw</w:t>
             </w:r>
             <w:r>
               <w:rPr>
@@ -22204,7 +21415,6 @@
               </w:rPr>
               <w:t>mÉ</w:t>
             </w:r>
-            <w:proofErr w:type="gramEnd"/>
             <w:r>
               <w:rPr>
                 <w:rFonts w:ascii="BRH Malayalam Extra" w:hAnsi="BRH Malayalam Extra" w:cs="BRH Devanagari Extra"/>
@@ -22974,17 +22184,7 @@
                 <w:sz w:val="32"/>
                 <w:szCs w:val="32"/>
               </w:rPr>
-              <w:t>)</w:t>
-            </w:r>
-            <w:proofErr w:type="gramStart"/>
-            <w:r>
-              <w:rPr>
-                <w:rFonts w:ascii="BRH Devanagari Extra" w:hAnsi="BRH Devanagari Extra" w:cs="BRH Devanagari Extra"/>
-                <w:color w:val="000000"/>
-                <w:sz w:val="32"/>
-                <w:szCs w:val="32"/>
-              </w:rPr>
-              <w:t>-  cÉiÉÑþw</w:t>
+              <w:t>)-  cÉiÉÑþw</w:t>
             </w:r>
             <w:r>
               <w:rPr>
@@ -22996,7 +22196,6 @@
               </w:rPr>
               <w:t>mÉ</w:t>
             </w:r>
-            <w:proofErr w:type="gramEnd"/>
             <w:r>
               <w:rPr>
                 <w:rFonts w:ascii="BRH Malayalam Extra" w:hAnsi="BRH Malayalam Extra" w:cs="BRH Devanagari Extra"/>
@@ -23236,17 +22435,7 @@
                 <w:sz w:val="32"/>
                 <w:szCs w:val="32"/>
               </w:rPr>
-              <w:t>)</w:t>
-            </w:r>
-            <w:proofErr w:type="gramStart"/>
-            <w:r>
-              <w:rPr>
-                <w:rFonts w:ascii="BRH Devanagari Extra" w:hAnsi="BRH Devanagari Extra" w:cs="BRH Devanagari Extra"/>
-                <w:color w:val="000000"/>
-                <w:sz w:val="32"/>
-                <w:szCs w:val="32"/>
-              </w:rPr>
-              <w:t>-  mÉgcÉþ</w:t>
+              <w:t>)-  mÉgcÉþ</w:t>
             </w:r>
             <w:r>
               <w:rPr>
@@ -23258,7 +22447,6 @@
               </w:rPr>
               <w:t>mÉ</w:t>
             </w:r>
-            <w:proofErr w:type="gramEnd"/>
             <w:r>
               <w:rPr>
                 <w:rFonts w:ascii="BRH Malayalam Extra" w:hAnsi="BRH Malayalam Extra" w:cs="BRH Devanagari Extra"/>
@@ -23909,17 +23097,7 @@
                 <w:sz w:val="32"/>
                 <w:szCs w:val="32"/>
               </w:rPr>
-              <w:t>)</w:t>
-            </w:r>
-            <w:proofErr w:type="gramStart"/>
-            <w:r>
-              <w:rPr>
-                <w:rFonts w:ascii="BRH Devanagari Extra" w:hAnsi="BRH Devanagari Extra" w:cs="BRH Devanagari Extra"/>
-                <w:color w:val="000000"/>
-                <w:sz w:val="32"/>
-                <w:szCs w:val="32"/>
-              </w:rPr>
-              <w:t>-  mÉgcÉþ</w:t>
+              <w:t>)-  mÉgcÉþ</w:t>
             </w:r>
             <w:r>
               <w:rPr>
@@ -23931,7 +23109,6 @@
               </w:rPr>
               <w:t>mÉ</w:t>
             </w:r>
-            <w:proofErr w:type="gramEnd"/>
             <w:r>
               <w:rPr>
                 <w:rFonts w:ascii="BRH Malayalam Extra" w:hAnsi="BRH Malayalam Extra" w:cs="BRH Devanagari Extra"/>
@@ -24172,17 +23349,7 @@
                 <w:sz w:val="32"/>
                 <w:szCs w:val="32"/>
               </w:rPr>
-              <w:t>)</w:t>
-            </w:r>
-            <w:proofErr w:type="gramStart"/>
-            <w:r>
-              <w:rPr>
-                <w:rFonts w:ascii="BRH Devanagari Extra" w:hAnsi="BRH Devanagari Extra" w:cs="BRH Devanagari Extra"/>
-                <w:color w:val="000000"/>
-                <w:sz w:val="32"/>
-                <w:szCs w:val="32"/>
-              </w:rPr>
-              <w:t>-  wÉOè</w:t>
+              <w:t>)-  wÉOè</w:t>
             </w:r>
             <w:r>
               <w:rPr>
@@ -24194,7 +23361,6 @@
               </w:rPr>
               <w:t>mÉ</w:t>
             </w:r>
-            <w:proofErr w:type="gramEnd"/>
             <w:r>
               <w:rPr>
                 <w:rFonts w:ascii="BRH Malayalam Extra" w:hAnsi="BRH Malayalam Extra" w:cs="BRH Devanagari Extra"/>
@@ -24769,17 +23935,7 @@
                 <w:sz w:val="32"/>
                 <w:szCs w:val="32"/>
               </w:rPr>
-              <w:t>)</w:t>
-            </w:r>
-            <w:proofErr w:type="gramStart"/>
-            <w:r>
-              <w:rPr>
-                <w:rFonts w:ascii="BRH Devanagari Extra" w:hAnsi="BRH Devanagari Extra" w:cs="BRH Devanagari Extra"/>
-                <w:color w:val="000000"/>
-                <w:sz w:val="32"/>
-                <w:szCs w:val="32"/>
-              </w:rPr>
-              <w:t>-  wÉOè</w:t>
+              <w:t>)-  wÉOè</w:t>
             </w:r>
             <w:r>
               <w:rPr>
@@ -24791,7 +23947,6 @@
               </w:rPr>
               <w:t>mÉ</w:t>
             </w:r>
-            <w:proofErr w:type="gramEnd"/>
             <w:r>
               <w:rPr>
                 <w:rFonts w:ascii="BRH Malayalam Extra" w:hAnsi="BRH Malayalam Extra" w:cs="BRH Devanagari Extra"/>
@@ -25042,17 +24197,7 @@
                 <w:sz w:val="32"/>
                 <w:szCs w:val="32"/>
               </w:rPr>
-              <w:t>)</w:t>
-            </w:r>
-            <w:proofErr w:type="gramStart"/>
-            <w:r>
-              <w:rPr>
-                <w:rFonts w:ascii="BRH Devanagari Extra" w:hAnsi="BRH Devanagari Extra" w:cs="BRH Devanagari Extra"/>
-                <w:color w:val="000000"/>
-                <w:sz w:val="32"/>
-                <w:szCs w:val="32"/>
-              </w:rPr>
-              <w:t>-  LMü</w:t>
+              <w:t>)-  LMü</w:t>
             </w:r>
             <w:r>
               <w:rPr>
@@ -25081,17 +24226,7 @@
                 <w:sz w:val="32"/>
                 <w:szCs w:val="32"/>
               </w:rPr>
-              <w:t>SÏ</w:t>
-            </w:r>
-            <w:proofErr w:type="gramEnd"/>
-            <w:r>
-              <w:rPr>
-                <w:rFonts w:ascii="BRH Devanagari Extra" w:hAnsi="BRH Devanagari Extra" w:cs="BRH Devanagari Extra"/>
-                <w:color w:val="000000"/>
-                <w:sz w:val="32"/>
-                <w:szCs w:val="32"/>
-              </w:rPr>
-              <w:t xml:space="preserve"> | Ì²</w:t>
+              <w:t>SÏ | Ì²</w:t>
             </w:r>
             <w:r>
               <w:rPr>
@@ -25518,17 +24653,7 @@
                 <w:sz w:val="32"/>
                 <w:szCs w:val="32"/>
               </w:rPr>
-              <w:t>)</w:t>
-            </w:r>
-            <w:proofErr w:type="gramStart"/>
-            <w:r>
-              <w:rPr>
-                <w:rFonts w:ascii="BRH Devanagari Extra" w:hAnsi="BRH Devanagari Extra" w:cs="BRH Devanagari Extra"/>
-                <w:color w:val="000000"/>
-                <w:sz w:val="32"/>
-                <w:szCs w:val="32"/>
-              </w:rPr>
-              <w:t>-  LMüþ</w:t>
+              <w:t>)-  LMüþ</w:t>
             </w:r>
             <w:r>
               <w:rPr>
@@ -25547,17 +24672,7 @@
                 <w:sz w:val="32"/>
                 <w:szCs w:val="32"/>
               </w:rPr>
-              <w:t>SÏ</w:t>
-            </w:r>
-            <w:proofErr w:type="gramEnd"/>
-            <w:r>
-              <w:rPr>
-                <w:rFonts w:ascii="BRH Devanagari Extra" w:hAnsi="BRH Devanagari Extra" w:cs="BRH Devanagari Extra"/>
-                <w:color w:val="000000"/>
-                <w:sz w:val="32"/>
-                <w:szCs w:val="32"/>
-              </w:rPr>
-              <w:t xml:space="preserve"> |</w:t>
+              <w:t>SÏ |</w:t>
             </w:r>
           </w:p>
           <w:p>
@@ -25764,27 +24879,7 @@
                 <w:sz w:val="32"/>
                 <w:szCs w:val="32"/>
               </w:rPr>
-              <w:t>)</w:t>
-            </w:r>
-            <w:proofErr w:type="gramStart"/>
-            <w:r>
-              <w:rPr>
-                <w:rFonts w:ascii="BRH Devanagari Extra" w:hAnsi="BRH Devanagari Extra" w:cs="BRH Devanagari Extra"/>
-                <w:color w:val="000000"/>
-                <w:sz w:val="32"/>
-                <w:szCs w:val="32"/>
-              </w:rPr>
-              <w:t>-  Ì</w:t>
-            </w:r>
-            <w:proofErr w:type="gramEnd"/>
-            <w:r>
-              <w:rPr>
-                <w:rFonts w:ascii="BRH Devanagari Extra" w:hAnsi="BRH Devanagari Extra" w:cs="BRH Devanagari Extra"/>
-                <w:color w:val="000000"/>
-                <w:sz w:val="32"/>
-                <w:szCs w:val="32"/>
-              </w:rPr>
-              <w:t>²</w:t>
+              <w:t>)-  Ì²</w:t>
             </w:r>
             <w:r>
               <w:rPr>
@@ -26287,27 +25382,7 @@
                 <w:sz w:val="32"/>
                 <w:szCs w:val="32"/>
               </w:rPr>
-              <w:t>)</w:t>
-            </w:r>
-            <w:proofErr w:type="gramStart"/>
-            <w:r>
-              <w:rPr>
-                <w:rFonts w:ascii="BRH Devanagari Extra" w:hAnsi="BRH Devanagari Extra" w:cs="BRH Devanagari Extra"/>
-                <w:color w:val="000000"/>
-                <w:sz w:val="32"/>
-                <w:szCs w:val="32"/>
-              </w:rPr>
-              <w:t>-  Ì</w:t>
-            </w:r>
-            <w:proofErr w:type="gramEnd"/>
-            <w:r>
-              <w:rPr>
-                <w:rFonts w:ascii="BRH Devanagari Extra" w:hAnsi="BRH Devanagari Extra" w:cs="BRH Devanagari Extra"/>
-                <w:color w:val="000000"/>
-                <w:sz w:val="32"/>
-                <w:szCs w:val="32"/>
-              </w:rPr>
-              <w:t>§É</w:t>
+              <w:t>)-  Ì§É</w:t>
             </w:r>
             <w:r>
               <w:rPr>
@@ -26851,17 +25926,7 @@
                 <w:sz w:val="32"/>
                 <w:szCs w:val="32"/>
               </w:rPr>
-              <w:t>)</w:t>
-            </w:r>
-            <w:proofErr w:type="gramStart"/>
-            <w:r>
-              <w:rPr>
-                <w:rFonts w:ascii="BRH Devanagari Extra" w:hAnsi="BRH Devanagari Extra" w:cs="BRH Devanagari Extra"/>
-                <w:color w:val="000000"/>
-                <w:sz w:val="32"/>
-                <w:szCs w:val="32"/>
-              </w:rPr>
-              <w:t>-  cÉiÉ</w:t>
+              <w:t>)-  cÉiÉ</w:t>
             </w:r>
             <w:r>
               <w:rPr>
@@ -26880,17 +25945,7 @@
                 <w:sz w:val="32"/>
                 <w:szCs w:val="32"/>
               </w:rPr>
-              <w:t>SÏ</w:t>
-            </w:r>
-            <w:proofErr w:type="gramEnd"/>
-            <w:r>
-              <w:rPr>
-                <w:rFonts w:ascii="BRH Devanagari Extra" w:hAnsi="BRH Devanagari Extra" w:cs="BRH Devanagari Extra"/>
-                <w:color w:val="000000"/>
-                <w:sz w:val="32"/>
-                <w:szCs w:val="32"/>
-              </w:rPr>
-              <w:t xml:space="preserve"> | mÉgcÉ</w:t>
+              <w:t>SÏ | mÉgcÉ</w:t>
             </w:r>
             <w:r>
               <w:rPr>
@@ -27484,17 +26539,7 @@
                 <w:sz w:val="32"/>
                 <w:szCs w:val="32"/>
               </w:rPr>
-              <w:t>)</w:t>
-            </w:r>
-            <w:proofErr w:type="gramStart"/>
-            <w:r>
-              <w:rPr>
-                <w:rFonts w:ascii="BRH Devanagari Extra" w:hAnsi="BRH Devanagari Extra" w:cs="BRH Devanagari Extra"/>
-                <w:color w:val="000000"/>
-                <w:sz w:val="32"/>
-                <w:szCs w:val="32"/>
-              </w:rPr>
-              <w:t>-  cÉiÉÑ</w:t>
+              <w:t>)-  cÉiÉÑ</w:t>
             </w:r>
             <w:r>
               <w:rPr>
@@ -27513,17 +26558,7 @@
                 <w:sz w:val="32"/>
                 <w:szCs w:val="32"/>
               </w:rPr>
-              <w:t>SÏ</w:t>
-            </w:r>
-            <w:proofErr w:type="gramEnd"/>
-            <w:r>
-              <w:rPr>
-                <w:rFonts w:ascii="BRH Devanagari Extra" w:hAnsi="BRH Devanagari Extra" w:cs="BRH Devanagari Extra"/>
-                <w:color w:val="000000"/>
-                <w:sz w:val="32"/>
-                <w:szCs w:val="32"/>
-              </w:rPr>
-              <w:t xml:space="preserve"> |</w:t>
+              <w:t>SÏ |</w:t>
             </w:r>
           </w:p>
           <w:p>
@@ -27747,17 +26782,7 @@
                 <w:sz w:val="32"/>
                 <w:szCs w:val="32"/>
               </w:rPr>
-              <w:t>)</w:t>
-            </w:r>
-            <w:proofErr w:type="gramStart"/>
-            <w:r>
-              <w:rPr>
-                <w:rFonts w:ascii="BRH Devanagari Extra" w:hAnsi="BRH Devanagari Extra" w:cs="BRH Devanagari Extra"/>
-                <w:color w:val="000000"/>
-                <w:sz w:val="32"/>
-                <w:szCs w:val="32"/>
-              </w:rPr>
-              <w:t>-  mÉgcÉþ</w:t>
+              <w:t>)-  mÉgcÉþ</w:t>
             </w:r>
             <w:r>
               <w:rPr>
@@ -27776,17 +26801,7 @@
                 <w:sz w:val="32"/>
                 <w:szCs w:val="32"/>
               </w:rPr>
-              <w:t>SÏ</w:t>
-            </w:r>
-            <w:proofErr w:type="gramEnd"/>
-            <w:r>
-              <w:rPr>
-                <w:rFonts w:ascii="BRH Devanagari Extra" w:hAnsi="BRH Devanagari Extra" w:cs="BRH Devanagari Extra"/>
-                <w:color w:val="000000"/>
-                <w:sz w:val="32"/>
-                <w:szCs w:val="32"/>
-              </w:rPr>
-              <w:t xml:space="preserve"> | wÉO</w:t>
+              <w:t>SÏ | wÉO</w:t>
             </w:r>
             <w:r>
               <w:rPr>
@@ -28308,17 +27323,7 @@
                 <w:sz w:val="32"/>
                 <w:szCs w:val="32"/>
               </w:rPr>
-              <w:t>)</w:t>
-            </w:r>
-            <w:proofErr w:type="gramStart"/>
-            <w:r>
-              <w:rPr>
-                <w:rFonts w:ascii="BRH Devanagari Extra" w:hAnsi="BRH Devanagari Extra" w:cs="BRH Devanagari Extra"/>
-                <w:color w:val="000000"/>
-                <w:sz w:val="32"/>
-                <w:szCs w:val="32"/>
-              </w:rPr>
-              <w:t>-  mÉgcÉ</w:t>
+              <w:t>)-  mÉgcÉ</w:t>
             </w:r>
             <w:r>
               <w:rPr>
@@ -28337,17 +27342,7 @@
                 <w:sz w:val="32"/>
                 <w:szCs w:val="32"/>
               </w:rPr>
-              <w:t>SÏ</w:t>
-            </w:r>
-            <w:proofErr w:type="gramEnd"/>
-            <w:r>
-              <w:rPr>
-                <w:rFonts w:ascii="BRH Devanagari Extra" w:hAnsi="BRH Devanagari Extra" w:cs="BRH Devanagari Extra"/>
-                <w:color w:val="000000"/>
-                <w:sz w:val="32"/>
-                <w:szCs w:val="32"/>
-              </w:rPr>
-              <w:t xml:space="preserve"> |</w:t>
+              <w:t>SÏ |</w:t>
             </w:r>
           </w:p>
           <w:p>
@@ -28571,17 +27566,7 @@
                 <w:sz w:val="32"/>
                 <w:szCs w:val="32"/>
               </w:rPr>
-              <w:t>)</w:t>
-            </w:r>
-            <w:proofErr w:type="gramStart"/>
-            <w:r>
-              <w:rPr>
-                <w:rFonts w:ascii="BRH Devanagari Extra" w:hAnsi="BRH Devanagari Extra" w:cs="BRH Devanagari Extra"/>
-                <w:color w:val="000000"/>
-                <w:sz w:val="32"/>
-                <w:szCs w:val="32"/>
-              </w:rPr>
-              <w:t>-  wÉO</w:t>
+              <w:t>)-  wÉO</w:t>
             </w:r>
             <w:r>
               <w:rPr>
@@ -28600,17 +27585,7 @@
                 <w:sz w:val="32"/>
                 <w:szCs w:val="32"/>
               </w:rPr>
-              <w:t>þSÏ</w:t>
-            </w:r>
-            <w:proofErr w:type="gramEnd"/>
-            <w:r>
-              <w:rPr>
-                <w:rFonts w:ascii="BRH Devanagari Extra" w:hAnsi="BRH Devanagari Extra" w:cs="BRH Devanagari Extra"/>
-                <w:color w:val="000000"/>
-                <w:sz w:val="32"/>
-                <w:szCs w:val="32"/>
-              </w:rPr>
-              <w:t xml:space="preserve"> | xÉ</w:t>
+              <w:t>þSÏ | xÉ</w:t>
             </w:r>
             <w:r>
               <w:rPr>
@@ -29140,17 +28115,7 @@
                 <w:sz w:val="32"/>
                 <w:szCs w:val="32"/>
               </w:rPr>
-              <w:t>)</w:t>
-            </w:r>
-            <w:proofErr w:type="gramStart"/>
-            <w:r>
-              <w:rPr>
-                <w:rFonts w:ascii="BRH Devanagari Extra" w:hAnsi="BRH Devanagari Extra" w:cs="BRH Devanagari Extra"/>
-                <w:color w:val="000000"/>
-                <w:sz w:val="32"/>
-                <w:szCs w:val="32"/>
-              </w:rPr>
-              <w:t>-  wÉOè</w:t>
+              <w:t>)-  wÉOè</w:t>
             </w:r>
             <w:r>
               <w:rPr>
@@ -29169,17 +28134,7 @@
                 <w:sz w:val="32"/>
                 <w:szCs w:val="32"/>
               </w:rPr>
-              <w:t>þSÏ</w:t>
-            </w:r>
-            <w:proofErr w:type="gramEnd"/>
-            <w:r>
-              <w:rPr>
-                <w:rFonts w:ascii="BRH Devanagari Extra" w:hAnsi="BRH Devanagari Extra" w:cs="BRH Devanagari Extra"/>
-                <w:color w:val="000000"/>
-                <w:sz w:val="32"/>
-                <w:szCs w:val="32"/>
-              </w:rPr>
-              <w:t xml:space="preserve"> |</w:t>
+              <w:t>þSÏ |</w:t>
             </w:r>
           </w:p>
           <w:p>
@@ -29419,19 +28374,8 @@
                 <w:sz w:val="32"/>
                 <w:szCs w:val="32"/>
               </w:rPr>
-              <w:t>)</w:t>
-            </w:r>
-            <w:proofErr w:type="gramStart"/>
-            <w:r>
-              <w:rPr>
-                <w:rFonts w:ascii="BRH Devanagari Extra" w:hAnsi="BRH Devanagari Extra" w:cs="BRH Devanagari Extra"/>
-                <w:color w:val="000000"/>
-                <w:sz w:val="32"/>
-                <w:szCs w:val="32"/>
-              </w:rPr>
-              <w:t>-  Wû</w:t>
-            </w:r>
-            <w:proofErr w:type="gramEnd"/>
+              <w:t>)-  Wû</w:t>
+            </w:r>
             <w:r>
               <w:rPr>
                 <w:rFonts w:ascii="BRH Malayalam Extra" w:hAnsi="BRH Malayalam Extra" w:cs="BRH Devanagari Extra"/>
@@ -29987,19 +28931,8 @@
                 <w:sz w:val="32"/>
                 <w:szCs w:val="32"/>
               </w:rPr>
-              <w:t>)</w:t>
-            </w:r>
-            <w:proofErr w:type="gramStart"/>
-            <w:r>
-              <w:rPr>
-                <w:rFonts w:ascii="BRH Devanagari Extra" w:hAnsi="BRH Devanagari Extra" w:cs="BRH Devanagari Extra"/>
-                <w:color w:val="000000"/>
-                <w:sz w:val="32"/>
-                <w:szCs w:val="32"/>
-              </w:rPr>
-              <w:t>-  ÌmÉë</w:t>
-            </w:r>
-            <w:proofErr w:type="gramEnd"/>
+              <w:t>)-  ÌmÉë</w:t>
+            </w:r>
             <w:r>
               <w:rPr>
                 <w:rFonts w:ascii="BRH Malayalam Extra" w:hAnsi="BRH Malayalam Extra" w:cs="BRH Devanagari Extra"/>
@@ -30426,19 +29359,8 @@
                 <w:sz w:val="32"/>
                 <w:szCs w:val="32"/>
               </w:rPr>
-              <w:t>)</w:t>
-            </w:r>
-            <w:proofErr w:type="gramStart"/>
-            <w:r>
-              <w:rPr>
-                <w:rFonts w:ascii="BRH Devanagari Extra" w:hAnsi="BRH Devanagari Extra" w:cs="BRH Devanagari Extra"/>
-                <w:color w:val="000000"/>
-                <w:sz w:val="32"/>
-                <w:szCs w:val="32"/>
-              </w:rPr>
-              <w:t>-  C</w:t>
-            </w:r>
-            <w:proofErr w:type="gramEnd"/>
+              <w:t>)-  C</w:t>
+            </w:r>
             <w:r>
               <w:rPr>
                 <w:rFonts w:ascii="BRH Malayalam Extra" w:hAnsi="BRH Malayalam Extra" w:cs="BRH Devanagari Extra"/>
@@ -30869,19 +29791,8 @@
                 <w:sz w:val="32"/>
                 <w:szCs w:val="32"/>
               </w:rPr>
-              <w:t>)</w:t>
-            </w:r>
-            <w:proofErr w:type="gramStart"/>
-            <w:r>
-              <w:rPr>
-                <w:rFonts w:ascii="BRH Devanagari Extra" w:hAnsi="BRH Devanagari Extra" w:cs="BRH Devanagari Extra"/>
-                <w:color w:val="000000"/>
-                <w:sz w:val="32"/>
-                <w:szCs w:val="32"/>
-              </w:rPr>
-              <w:t>-  Wû</w:t>
-            </w:r>
-            <w:proofErr w:type="gramEnd"/>
+              <w:t>)-  Wû</w:t>
+            </w:r>
             <w:r>
               <w:rPr>
                 <w:rFonts w:ascii="BRH Malayalam Extra" w:hAnsi="BRH Malayalam Extra" w:cs="BRH Devanagari Extra"/>
@@ -31431,19 +30342,8 @@
                 <w:sz w:val="32"/>
                 <w:szCs w:val="32"/>
               </w:rPr>
-              <w:t>)</w:t>
-            </w:r>
-            <w:proofErr w:type="gramStart"/>
-            <w:r>
-              <w:rPr>
-                <w:rFonts w:ascii="BRH Devanagari Extra" w:hAnsi="BRH Devanagari Extra" w:cs="BRH Devanagari Extra"/>
-                <w:color w:val="000000"/>
-                <w:sz w:val="32"/>
-                <w:szCs w:val="32"/>
-              </w:rPr>
-              <w:t>-  ÌmÉë</w:t>
-            </w:r>
-            <w:proofErr w:type="gramEnd"/>
+              <w:t>)-  ÌmÉë</w:t>
+            </w:r>
             <w:r>
               <w:rPr>
                 <w:rFonts w:ascii="BRH Malayalam Extra" w:hAnsi="BRH Malayalam Extra" w:cs="BRH Devanagari Extra"/>
@@ -31845,19 +30745,8 @@
                 <w:sz w:val="32"/>
                 <w:szCs w:val="32"/>
               </w:rPr>
-              <w:t>)</w:t>
-            </w:r>
-            <w:proofErr w:type="gramStart"/>
-            <w:r>
-              <w:rPr>
-                <w:rFonts w:ascii="BRH Devanagari Extra" w:hAnsi="BRH Devanagari Extra" w:cs="BRH Devanagari Extra"/>
-                <w:color w:val="000000"/>
-                <w:sz w:val="32"/>
-                <w:szCs w:val="32"/>
-              </w:rPr>
-              <w:t>-  C</w:t>
-            </w:r>
-            <w:proofErr w:type="gramEnd"/>
+              <w:t>)-  C</w:t>
+            </w:r>
             <w:r>
               <w:rPr>
                 <w:rFonts w:ascii="BRH Malayalam Extra" w:hAnsi="BRH Malayalam Extra" w:cs="BRH Devanagari Extra"/>
@@ -32316,19 +31205,8 @@
                 <w:sz w:val="32"/>
                 <w:szCs w:val="32"/>
               </w:rPr>
-              <w:t>)</w:t>
-            </w:r>
-            <w:proofErr w:type="gramStart"/>
-            <w:r>
-              <w:rPr>
-                <w:rFonts w:ascii="BRH Devanagari Extra" w:hAnsi="BRH Devanagari Extra" w:cs="BRH Devanagari Extra"/>
-                <w:color w:val="000000"/>
-                <w:sz w:val="32"/>
-                <w:szCs w:val="32"/>
-              </w:rPr>
-              <w:t>-  ÍxÉ</w:t>
-            </w:r>
-            <w:proofErr w:type="gramEnd"/>
+              <w:t>)-  ÍxÉ</w:t>
+            </w:r>
             <w:r>
               <w:rPr>
                 <w:rFonts w:ascii="BRH Malayalam Extra" w:hAnsi="BRH Malayalam Extra" w:cs="BRH Devanagari Extra"/>
@@ -32874,27 +31752,7 @@
                 <w:sz w:val="32"/>
                 <w:szCs w:val="32"/>
               </w:rPr>
-              <w:t>)</w:t>
-            </w:r>
-            <w:proofErr w:type="gramStart"/>
-            <w:r>
-              <w:rPr>
-                <w:rFonts w:ascii="BRH Devanagari Extra" w:hAnsi="BRH Devanagari Extra" w:cs="BRH Devanagari Extra"/>
-                <w:color w:val="000000"/>
-                <w:sz w:val="32"/>
-                <w:szCs w:val="32"/>
-              </w:rPr>
-              <w:t>-  xÉÉåqÉþÈ</w:t>
-            </w:r>
-            <w:proofErr w:type="gramEnd"/>
-            <w:r>
-              <w:rPr>
-                <w:rFonts w:ascii="BRH Devanagari Extra" w:hAnsi="BRH Devanagari Extra" w:cs="BRH Devanagari Extra"/>
-                <w:color w:val="000000"/>
-                <w:sz w:val="32"/>
-                <w:szCs w:val="32"/>
-              </w:rPr>
-              <w:t xml:space="preserve"> | C</w:t>
+              <w:t>)-  xÉÉåqÉþÈ | C</w:t>
             </w:r>
             <w:r>
               <w:rPr>
@@ -33275,19 +32133,8 @@
                 <w:sz w:val="32"/>
                 <w:szCs w:val="32"/>
               </w:rPr>
-              <w:t>)</w:t>
-            </w:r>
-            <w:proofErr w:type="gramStart"/>
-            <w:r>
-              <w:rPr>
-                <w:rFonts w:ascii="BRH Devanagari Extra" w:hAnsi="BRH Devanagari Extra" w:cs="BRH Devanagari Extra"/>
-                <w:color w:val="000000"/>
-                <w:sz w:val="32"/>
-                <w:szCs w:val="32"/>
-              </w:rPr>
-              <w:t>-  C</w:t>
-            </w:r>
-            <w:proofErr w:type="gramEnd"/>
+              <w:t>)-  C</w:t>
+            </w:r>
             <w:r>
               <w:rPr>
                 <w:rFonts w:ascii="BRH Malayalam Extra" w:hAnsi="BRH Malayalam Extra" w:cs="BRH Devanagari Extra"/>
@@ -33718,19 +32565,8 @@
                 <w:sz w:val="32"/>
                 <w:szCs w:val="32"/>
               </w:rPr>
-              <w:t>)</w:t>
-            </w:r>
-            <w:proofErr w:type="gramStart"/>
-            <w:r>
-              <w:rPr>
-                <w:rFonts w:ascii="BRH Devanagari Extra" w:hAnsi="BRH Devanagari Extra" w:cs="BRH Devanagari Extra"/>
-                <w:color w:val="000000"/>
-                <w:sz w:val="32"/>
-                <w:szCs w:val="32"/>
-              </w:rPr>
-              <w:t>-  ÍxÉ</w:t>
-            </w:r>
-            <w:proofErr w:type="gramEnd"/>
+              <w:t>)-  ÍxÉ</w:t>
+            </w:r>
             <w:r>
               <w:rPr>
                 <w:rFonts w:ascii="BRH Malayalam Extra" w:hAnsi="BRH Malayalam Extra" w:cs="BRH Devanagari Extra"/>
@@ -34259,27 +33095,7 @@
                 <w:sz w:val="32"/>
                 <w:szCs w:val="32"/>
               </w:rPr>
-              <w:t>)</w:t>
-            </w:r>
-            <w:proofErr w:type="gramStart"/>
-            <w:r>
-              <w:rPr>
-                <w:rFonts w:ascii="BRH Devanagari Extra" w:hAnsi="BRH Devanagari Extra" w:cs="BRH Devanagari Extra"/>
-                <w:color w:val="000000"/>
-                <w:sz w:val="32"/>
-                <w:szCs w:val="32"/>
-              </w:rPr>
-              <w:t>-  xÉÉåqÉþÈ</w:t>
-            </w:r>
-            <w:proofErr w:type="gramEnd"/>
-            <w:r>
-              <w:rPr>
-                <w:rFonts w:ascii="BRH Devanagari Extra" w:hAnsi="BRH Devanagari Extra" w:cs="BRH Devanagari Extra"/>
-                <w:color w:val="000000"/>
-                <w:sz w:val="32"/>
-                <w:szCs w:val="32"/>
-              </w:rPr>
-              <w:t xml:space="preserve"> | C</w:t>
+              <w:t>)-  xÉÉåqÉþÈ | C</w:t>
             </w:r>
             <w:r>
               <w:rPr>
@@ -34650,19 +33466,8 @@
                 <w:sz w:val="32"/>
                 <w:szCs w:val="32"/>
               </w:rPr>
-              <w:t>)</w:t>
-            </w:r>
-            <w:proofErr w:type="gramStart"/>
-            <w:r>
-              <w:rPr>
-                <w:rFonts w:ascii="BRH Devanagari Extra" w:hAnsi="BRH Devanagari Extra" w:cs="BRH Devanagari Extra"/>
-                <w:color w:val="000000"/>
-                <w:sz w:val="32"/>
-                <w:szCs w:val="32"/>
-              </w:rPr>
-              <w:t>-  C</w:t>
-            </w:r>
-            <w:proofErr w:type="gramEnd"/>
+              <w:t>)-  C</w:t>
+            </w:r>
             <w:r>
               <w:rPr>
                 <w:rFonts w:ascii="BRH Malayalam Extra" w:hAnsi="BRH Malayalam Extra" w:cs="BRH Devanagari Extra"/>
@@ -35107,19 +33912,8 @@
                 <w:sz w:val="32"/>
                 <w:szCs w:val="32"/>
               </w:rPr>
-              <w:t>)</w:t>
-            </w:r>
-            <w:proofErr w:type="gramStart"/>
-            <w:r>
-              <w:rPr>
-                <w:rFonts w:ascii="BRH Devanagari Extra" w:hAnsi="BRH Devanagari Extra" w:cs="BRH Devanagari Extra"/>
-                <w:color w:val="000000"/>
-                <w:sz w:val="32"/>
-                <w:szCs w:val="32"/>
-              </w:rPr>
-              <w:t>-  A</w:t>
-            </w:r>
-            <w:proofErr w:type="gramEnd"/>
+              <w:t>)-  A</w:t>
+            </w:r>
             <w:r>
               <w:rPr>
                 <w:rFonts w:ascii="BRH Malayalam Extra" w:hAnsi="BRH Malayalam Extra" w:cs="BRH Devanagari Extra"/>
@@ -35717,19 +34511,8 @@
                 <w:sz w:val="32"/>
                 <w:szCs w:val="32"/>
               </w:rPr>
-              <w:t>)</w:t>
-            </w:r>
-            <w:proofErr w:type="gramStart"/>
-            <w:r>
-              <w:rPr>
-                <w:rFonts w:ascii="BRH Devanagari Extra" w:hAnsi="BRH Devanagari Extra" w:cs="BRH Devanagari Extra"/>
-                <w:color w:val="000000"/>
-                <w:sz w:val="32"/>
-                <w:szCs w:val="32"/>
-              </w:rPr>
-              <w:t>-  C</w:t>
-            </w:r>
-            <w:proofErr w:type="gramEnd"/>
+              <w:t>)-  C</w:t>
+            </w:r>
             <w:r>
               <w:rPr>
                 <w:rFonts w:ascii="BRH Malayalam Extra" w:hAnsi="BRH Malayalam Extra" w:cs="BRH Devanagari Extra"/>
@@ -36400,19 +35183,8 @@
                 <w:sz w:val="32"/>
                 <w:szCs w:val="32"/>
               </w:rPr>
-              <w:t>)</w:t>
-            </w:r>
-            <w:proofErr w:type="gramStart"/>
-            <w:r>
-              <w:rPr>
-                <w:rFonts w:ascii="BRH Devanagari Extra" w:hAnsi="BRH Devanagari Extra" w:cs="BRH Devanagari Extra"/>
-                <w:color w:val="000000"/>
-                <w:sz w:val="32"/>
-                <w:szCs w:val="32"/>
-              </w:rPr>
-              <w:t>-  C</w:t>
-            </w:r>
-            <w:proofErr w:type="gramEnd"/>
+              <w:t>)-  C</w:t>
+            </w:r>
             <w:r>
               <w:rPr>
                 <w:rFonts w:ascii="BRH Malayalam Extra" w:hAnsi="BRH Malayalam Extra" w:cs="BRH Devanagari Extra"/>
@@ -36843,19 +35615,8 @@
                 <w:sz w:val="32"/>
                 <w:szCs w:val="32"/>
               </w:rPr>
-              <w:t>)</w:t>
-            </w:r>
-            <w:proofErr w:type="gramStart"/>
-            <w:r>
-              <w:rPr>
-                <w:rFonts w:ascii="BRH Devanagari Extra" w:hAnsi="BRH Devanagari Extra" w:cs="BRH Devanagari Extra"/>
-                <w:color w:val="000000"/>
-                <w:sz w:val="32"/>
-                <w:szCs w:val="32"/>
-              </w:rPr>
-              <w:t>-  A</w:t>
-            </w:r>
-            <w:proofErr w:type="gramEnd"/>
+              <w:t>)-  A</w:t>
+            </w:r>
             <w:r>
               <w:rPr>
                 <w:rFonts w:ascii="BRH Malayalam Extra" w:hAnsi="BRH Malayalam Extra" w:cs="BRH Devanagari Extra"/>
@@ -37431,19 +36192,8 @@
                 <w:sz w:val="32"/>
                 <w:szCs w:val="32"/>
               </w:rPr>
-              <w:t>)</w:t>
-            </w:r>
-            <w:proofErr w:type="gramStart"/>
-            <w:r>
-              <w:rPr>
-                <w:rFonts w:ascii="BRH Devanagari Extra" w:hAnsi="BRH Devanagari Extra" w:cs="BRH Devanagari Extra"/>
-                <w:color w:val="000000"/>
-                <w:sz w:val="32"/>
-                <w:szCs w:val="32"/>
-              </w:rPr>
-              <w:t>-  C</w:t>
-            </w:r>
-            <w:proofErr w:type="gramEnd"/>
+              <w:t>)-  C</w:t>
+            </w:r>
             <w:r>
               <w:rPr>
                 <w:rFonts w:ascii="BRH Malayalam Extra" w:hAnsi="BRH Malayalam Extra" w:cs="BRH Devanagari Extra"/>
@@ -38088,19 +36838,8 @@
                 <w:sz w:val="32"/>
                 <w:szCs w:val="32"/>
               </w:rPr>
-              <w:t>)</w:t>
-            </w:r>
-            <w:proofErr w:type="gramStart"/>
-            <w:r>
-              <w:rPr>
-                <w:rFonts w:ascii="BRH Devanagari Extra" w:hAnsi="BRH Devanagari Extra" w:cs="BRH Devanagari Extra"/>
-                <w:color w:val="000000"/>
-                <w:sz w:val="32"/>
-                <w:szCs w:val="32"/>
-              </w:rPr>
-              <w:t>-  C</w:t>
-            </w:r>
-            <w:proofErr w:type="gramEnd"/>
+              <w:t>)-  C</w:t>
+            </w:r>
             <w:r>
               <w:rPr>
                 <w:rFonts w:ascii="BRH Malayalam Extra" w:hAnsi="BRH Malayalam Extra" w:cs="BRH Devanagari Extra"/>
@@ -38545,27 +37284,7 @@
                 <w:sz w:val="32"/>
                 <w:szCs w:val="32"/>
               </w:rPr>
-              <w:t>)</w:t>
-            </w:r>
-            <w:proofErr w:type="gramStart"/>
-            <w:r>
-              <w:rPr>
-                <w:rFonts w:ascii="BRH Devanagari Extra" w:hAnsi="BRH Devanagari Extra" w:cs="BRH Devanagari Extra"/>
-                <w:color w:val="000000"/>
-                <w:sz w:val="32"/>
-                <w:szCs w:val="32"/>
-              </w:rPr>
-              <w:t>-  aÉÑWûÉÿ</w:t>
-            </w:r>
-            <w:proofErr w:type="gramEnd"/>
-            <w:r>
-              <w:rPr>
-                <w:rFonts w:ascii="BRH Devanagari Extra" w:hAnsi="BRH Devanagari Extra" w:cs="BRH Devanagari Extra"/>
-                <w:color w:val="000000"/>
-                <w:sz w:val="32"/>
-                <w:szCs w:val="32"/>
-              </w:rPr>
-              <w:t xml:space="preserve"> | xÉliÉÿqÉç | xÉÑ</w:t>
+              <w:t>)-  aÉÑWûÉÿ | xÉliÉÿqÉç | xÉÑ</w:t>
             </w:r>
             <w:r>
               <w:rPr>
@@ -39043,27 +37762,7 @@
                 <w:sz w:val="32"/>
                 <w:szCs w:val="32"/>
               </w:rPr>
-              <w:t>)</w:t>
-            </w:r>
-            <w:proofErr w:type="gramStart"/>
-            <w:r>
-              <w:rPr>
-                <w:rFonts w:ascii="BRH Devanagari Extra" w:hAnsi="BRH Devanagari Extra" w:cs="BRH Devanagari Extra"/>
-                <w:color w:val="000000"/>
-                <w:sz w:val="32"/>
-                <w:szCs w:val="32"/>
-              </w:rPr>
-              <w:t>-  xÉliÉÿqÉç</w:t>
-            </w:r>
-            <w:proofErr w:type="gramEnd"/>
-            <w:r>
-              <w:rPr>
-                <w:rFonts w:ascii="BRH Devanagari Extra" w:hAnsi="BRH Devanagari Extra" w:cs="BRH Devanagari Extra"/>
-                <w:color w:val="000000"/>
-                <w:sz w:val="32"/>
-                <w:szCs w:val="32"/>
-              </w:rPr>
-              <w:t xml:space="preserve"> | xÉÑ</w:t>
+              <w:t>)-  xÉliÉÿqÉç | xÉÑ</w:t>
             </w:r>
             <w:r>
               <w:rPr>
@@ -39605,19 +38304,8 @@
                 <w:sz w:val="32"/>
                 <w:szCs w:val="32"/>
               </w:rPr>
-              <w:t>)</w:t>
-            </w:r>
-            <w:proofErr w:type="gramStart"/>
-            <w:r>
-              <w:rPr>
-                <w:rFonts w:ascii="BRH Devanagari Extra" w:hAnsi="BRH Devanagari Extra" w:cs="BRH Devanagari Extra"/>
-                <w:color w:val="000000"/>
-                <w:sz w:val="32"/>
-                <w:szCs w:val="32"/>
-              </w:rPr>
-              <w:t>-  xÉÑ</w:t>
-            </w:r>
-            <w:proofErr w:type="gramEnd"/>
+              <w:t>)-  xÉÑ</w:t>
+            </w:r>
             <w:r>
               <w:rPr>
                 <w:rFonts w:ascii="BRH Malayalam Extra" w:hAnsi="BRH Malayalam Extra" w:cs="BRH Devanagari Extra"/>
@@ -40238,19 +38926,8 @@
                 <w:sz w:val="32"/>
                 <w:szCs w:val="32"/>
               </w:rPr>
-              <w:t>)</w:t>
-            </w:r>
-            <w:proofErr w:type="gramStart"/>
-            <w:r>
-              <w:rPr>
-                <w:rFonts w:ascii="BRH Devanagari Extra" w:hAnsi="BRH Devanagari Extra" w:cs="BRH Devanagari Extra"/>
-                <w:color w:val="000000"/>
-                <w:sz w:val="32"/>
-                <w:szCs w:val="32"/>
-              </w:rPr>
-              <w:t>-  xÉÑ</w:t>
-            </w:r>
-            <w:proofErr w:type="gramEnd"/>
+              <w:t>)-  xÉÑ</w:t>
+            </w:r>
             <w:r>
               <w:rPr>
                 <w:rFonts w:ascii="BRH Malayalam Extra" w:hAnsi="BRH Malayalam Extra" w:cs="BRH Devanagari Extra"/>
@@ -40528,27 +39205,7 @@
                 <w:sz w:val="32"/>
                 <w:szCs w:val="32"/>
               </w:rPr>
-              <w:t>)</w:t>
-            </w:r>
-            <w:proofErr w:type="gramStart"/>
-            <w:r>
-              <w:rPr>
-                <w:rFonts w:ascii="BRH Devanagari Extra" w:hAnsi="BRH Devanagari Extra" w:cs="BRH Devanagari Extra"/>
-                <w:color w:val="000000"/>
-                <w:sz w:val="32"/>
-                <w:szCs w:val="32"/>
-              </w:rPr>
-              <w:t>-  aÉÑWûÉÿ</w:t>
-            </w:r>
-            <w:proofErr w:type="gramEnd"/>
-            <w:r>
-              <w:rPr>
-                <w:rFonts w:ascii="BRH Devanagari Extra" w:hAnsi="BRH Devanagari Extra" w:cs="BRH Devanagari Extra"/>
-                <w:color w:val="000000"/>
-                <w:sz w:val="32"/>
-                <w:szCs w:val="32"/>
-              </w:rPr>
-              <w:t xml:space="preserve"> | xÉliÉÿqÉç | xÉÑ</w:t>
+              <w:t>)-  aÉÑWûÉÿ | xÉliÉÿqÉç | xÉÑ</w:t>
             </w:r>
             <w:r>
               <w:rPr>
@@ -41000,27 +39657,7 @@
                 <w:sz w:val="32"/>
                 <w:szCs w:val="32"/>
               </w:rPr>
-              <w:t>)</w:t>
-            </w:r>
-            <w:proofErr w:type="gramStart"/>
-            <w:r>
-              <w:rPr>
-                <w:rFonts w:ascii="BRH Devanagari Extra" w:hAnsi="BRH Devanagari Extra" w:cs="BRH Devanagari Extra"/>
-                <w:color w:val="000000"/>
-                <w:sz w:val="32"/>
-                <w:szCs w:val="32"/>
-              </w:rPr>
-              <w:t>-  xÉliÉÿqÉç</w:t>
-            </w:r>
-            <w:proofErr w:type="gramEnd"/>
-            <w:r>
-              <w:rPr>
-                <w:rFonts w:ascii="BRH Devanagari Extra" w:hAnsi="BRH Devanagari Extra" w:cs="BRH Devanagari Extra"/>
-                <w:color w:val="000000"/>
-                <w:sz w:val="32"/>
-                <w:szCs w:val="32"/>
-              </w:rPr>
-              <w:t xml:space="preserve"> | xÉÑ</w:t>
+              <w:t>)-  xÉliÉÿqÉç | xÉÑ</w:t>
             </w:r>
             <w:r>
               <w:rPr>
@@ -41527,19 +40164,8 @@
                 <w:sz w:val="32"/>
                 <w:szCs w:val="32"/>
               </w:rPr>
-              <w:t>)</w:t>
-            </w:r>
-            <w:proofErr w:type="gramStart"/>
-            <w:r>
-              <w:rPr>
-                <w:rFonts w:ascii="BRH Devanagari Extra" w:hAnsi="BRH Devanagari Extra" w:cs="BRH Devanagari Extra"/>
-                <w:color w:val="000000"/>
-                <w:sz w:val="32"/>
-                <w:szCs w:val="32"/>
-              </w:rPr>
-              <w:t>-  xÉÑ</w:t>
-            </w:r>
-            <w:proofErr w:type="gramEnd"/>
+              <w:t>)-  xÉÑ</w:t>
+            </w:r>
             <w:r>
               <w:rPr>
                 <w:rFonts w:ascii="BRH Malayalam Extra" w:hAnsi="BRH Malayalam Extra" w:cs="BRH Devanagari Extra"/>
@@ -42143,19 +40769,8 @@
                 <w:sz w:val="32"/>
                 <w:szCs w:val="32"/>
               </w:rPr>
-              <w:t>)</w:t>
-            </w:r>
-            <w:proofErr w:type="gramStart"/>
-            <w:r>
-              <w:rPr>
-                <w:rFonts w:ascii="BRH Devanagari Extra" w:hAnsi="BRH Devanagari Extra" w:cs="BRH Devanagari Extra"/>
-                <w:color w:val="000000"/>
-                <w:sz w:val="32"/>
-                <w:szCs w:val="32"/>
-              </w:rPr>
-              <w:t>-  xÉÑ</w:t>
-            </w:r>
-            <w:proofErr w:type="gramEnd"/>
+              <w:t>)-  xÉÑ</w:t>
+            </w:r>
             <w:r>
               <w:rPr>
                 <w:rFonts w:ascii="BRH Malayalam Extra" w:hAnsi="BRH Malayalam Extra" w:cs="BRH Devanagari Extra"/>
@@ -42448,19 +41063,8 @@
                 <w:sz w:val="32"/>
                 <w:szCs w:val="32"/>
               </w:rPr>
-              <w:t>)</w:t>
-            </w:r>
-            <w:proofErr w:type="gramStart"/>
-            <w:r>
-              <w:rPr>
-                <w:rFonts w:ascii="BRH Devanagari Extra" w:hAnsi="BRH Devanagari Extra" w:cs="BRH Devanagari Extra"/>
-                <w:color w:val="000000"/>
-                <w:sz w:val="32"/>
-                <w:szCs w:val="32"/>
-              </w:rPr>
-              <w:t>-  mÉë</w:t>
-            </w:r>
-            <w:proofErr w:type="gramEnd"/>
+              <w:t>)-  mÉë</w:t>
+            </w:r>
             <w:r>
               <w:rPr>
                 <w:rFonts w:ascii="BRH Malayalam Extra" w:hAnsi="BRH Malayalam Extra" w:cs="BRH Devanagari Extra"/>
@@ -42695,19 +41299,8 @@
                 <w:sz w:val="32"/>
                 <w:szCs w:val="32"/>
               </w:rPr>
-              <w:t>)</w:t>
-            </w:r>
-            <w:proofErr w:type="gramStart"/>
-            <w:r>
-              <w:rPr>
-                <w:rFonts w:ascii="BRH Devanagari Extra" w:hAnsi="BRH Devanagari Extra" w:cs="BRH Devanagari Extra"/>
-                <w:color w:val="000000"/>
-                <w:sz w:val="32"/>
-                <w:szCs w:val="32"/>
-              </w:rPr>
-              <w:t>-  mÉë</w:t>
-            </w:r>
-            <w:proofErr w:type="gramEnd"/>
+              <w:t>)-  mÉë</w:t>
+            </w:r>
             <w:r>
               <w:rPr>
                 <w:rFonts w:ascii="BRH Malayalam Extra" w:hAnsi="BRH Malayalam Extra" w:cs="BRH Devanagari Extra"/>
@@ -42947,19 +41540,8 @@
                 <w:sz w:val="32"/>
                 <w:szCs w:val="32"/>
               </w:rPr>
-              <w:t>)</w:t>
-            </w:r>
-            <w:proofErr w:type="gramStart"/>
-            <w:r>
-              <w:rPr>
-                <w:rFonts w:ascii="BRH Devanagari Extra" w:hAnsi="BRH Devanagari Extra" w:cs="BRH Devanagari Extra"/>
-                <w:color w:val="000000"/>
-                <w:sz w:val="32"/>
-                <w:szCs w:val="32"/>
-              </w:rPr>
-              <w:t>-  E</w:t>
-            </w:r>
-            <w:proofErr w:type="gramEnd"/>
+              <w:t>)-  E</w:t>
+            </w:r>
             <w:r>
               <w:rPr>
                 <w:rFonts w:ascii="BRH Malayalam Extra" w:hAnsi="BRH Malayalam Extra" w:cs="BRH Devanagari Extra"/>
@@ -43378,19 +41960,8 @@
                 <w:sz w:val="32"/>
                 <w:szCs w:val="32"/>
               </w:rPr>
-              <w:t>)</w:t>
-            </w:r>
-            <w:proofErr w:type="gramStart"/>
-            <w:r>
-              <w:rPr>
-                <w:rFonts w:ascii="BRH Devanagari Extra" w:hAnsi="BRH Devanagari Extra" w:cs="BRH Devanagari Extra"/>
-                <w:color w:val="000000"/>
-                <w:sz w:val="32"/>
-                <w:szCs w:val="32"/>
-              </w:rPr>
-              <w:t>-  Wû</w:t>
-            </w:r>
-            <w:proofErr w:type="gramEnd"/>
+              <w:t>)-  Wû</w:t>
+            </w:r>
             <w:r>
               <w:rPr>
                 <w:rFonts w:ascii="BRH Malayalam Extra" w:hAnsi="BRH Malayalam Extra" w:cs="BRH Devanagari Extra"/>
@@ -43895,17 +42466,7 @@
                 <w:sz w:val="32"/>
                 <w:szCs w:val="32"/>
               </w:rPr>
-              <w:t>)</w:t>
-            </w:r>
-            <w:proofErr w:type="gramStart"/>
-            <w:r>
-              <w:rPr>
-                <w:rFonts w:ascii="BRH Devanagari Extra" w:hAnsi="BRH Devanagari Extra" w:cs="BRH Devanagari Extra"/>
-                <w:color w:val="000000"/>
-                <w:sz w:val="32"/>
-                <w:szCs w:val="32"/>
-              </w:rPr>
-              <w:t xml:space="preserve">-  </w:t>
+              <w:t xml:space="preserve">)-  </w:t>
             </w:r>
             <w:r>
               <w:rPr>
@@ -43917,7 +42478,6 @@
               </w:rPr>
               <w:t>bÉëÑ</w:t>
             </w:r>
-            <w:proofErr w:type="gramEnd"/>
             <w:r>
               <w:rPr>
                 <w:rFonts w:ascii="BRH Malayalam Extra" w:hAnsi="BRH Malayalam Extra" w:cs="BRH Devanagari Extra"/>
@@ -44231,17 +42791,7 @@
                 <w:sz w:val="32"/>
                 <w:szCs w:val="32"/>
               </w:rPr>
-              <w:t>)</w:t>
-            </w:r>
-            <w:proofErr w:type="gramStart"/>
-            <w:r>
-              <w:rPr>
-                <w:rFonts w:ascii="BRH Devanagari Extra" w:hAnsi="BRH Devanagari Extra" w:cs="BRH Devanagari Extra"/>
-                <w:color w:val="000000"/>
-                <w:sz w:val="32"/>
-                <w:szCs w:val="32"/>
-              </w:rPr>
-              <w:t xml:space="preserve">-  </w:t>
+              <w:t xml:space="preserve">)-  </w:t>
             </w:r>
             <w:r>
               <w:rPr>
@@ -44262,7 +42812,6 @@
               </w:rPr>
               <w:t>ëÑ</w:t>
             </w:r>
-            <w:proofErr w:type="gramEnd"/>
             <w:r>
               <w:rPr>
                 <w:rFonts w:ascii="BRH Malayalam Extra" w:hAnsi="BRH Malayalam Extra" w:cs="BRH Devanagari Extra"/>
@@ -44513,19 +43062,8 @@
                 <w:sz w:val="32"/>
                 <w:szCs w:val="32"/>
               </w:rPr>
-              <w:t>)</w:t>
-            </w:r>
-            <w:proofErr w:type="gramStart"/>
-            <w:r>
-              <w:rPr>
-                <w:rFonts w:ascii="BRH Devanagari Extra" w:hAnsi="BRH Devanagari Extra" w:cs="BRH Devanagari Extra"/>
-                <w:color w:val="000000"/>
-                <w:sz w:val="32"/>
-                <w:szCs w:val="32"/>
-              </w:rPr>
-              <w:t>-  E</w:t>
-            </w:r>
-            <w:proofErr w:type="gramEnd"/>
+              <w:t>)-  E</w:t>
+            </w:r>
             <w:r>
               <w:rPr>
                 <w:rFonts w:ascii="BRH Malayalam Extra" w:hAnsi="BRH Malayalam Extra" w:cs="BRH Devanagari Extra"/>
@@ -44953,19 +43491,8 @@
                 <w:sz w:val="32"/>
                 <w:szCs w:val="32"/>
               </w:rPr>
-              <w:t>)</w:t>
-            </w:r>
-            <w:proofErr w:type="gramStart"/>
-            <w:r>
-              <w:rPr>
-                <w:rFonts w:ascii="BRH Devanagari Extra" w:hAnsi="BRH Devanagari Extra" w:cs="BRH Devanagari Extra"/>
-                <w:color w:val="000000"/>
-                <w:sz w:val="32"/>
-                <w:szCs w:val="32"/>
-              </w:rPr>
-              <w:t>-  Wû</w:t>
-            </w:r>
-            <w:proofErr w:type="gramEnd"/>
+              <w:t>)-  Wû</w:t>
+            </w:r>
             <w:r>
               <w:rPr>
                 <w:rFonts w:ascii="BRH Malayalam Extra" w:hAnsi="BRH Malayalam Extra" w:cs="BRH Devanagari Extra"/>
@@ -45489,17 +44016,7 @@
                 <w:sz w:val="32"/>
                 <w:szCs w:val="32"/>
               </w:rPr>
-              <w:t>)</w:t>
-            </w:r>
-            <w:proofErr w:type="gramStart"/>
-            <w:r>
-              <w:rPr>
-                <w:rFonts w:ascii="BRH Devanagari Extra" w:hAnsi="BRH Devanagari Extra" w:cs="BRH Devanagari Extra"/>
-                <w:color w:val="000000"/>
-                <w:sz w:val="32"/>
-                <w:szCs w:val="32"/>
-              </w:rPr>
-              <w:t xml:space="preserve">-  </w:t>
+              <w:t xml:space="preserve">)-  </w:t>
             </w:r>
             <w:r>
               <w:rPr>
@@ -45509,18 +44026,7 @@
                 <w:szCs w:val="32"/>
                 <w:highlight w:val="green"/>
               </w:rPr>
-              <w:t>bÉ</w:t>
-            </w:r>
-            <w:proofErr w:type="gramEnd"/>
-            <w:r>
-              <w:rPr>
-                <w:rFonts w:ascii="BRH Devanagari Extra" w:hAnsi="BRH Devanagari Extra" w:cs="BRH Devanagari Extra"/>
-                <w:color w:val="000000"/>
-                <w:sz w:val="32"/>
-                <w:szCs w:val="32"/>
-                <w:highlight w:val="green"/>
-              </w:rPr>
-              <w:t>×</w:t>
+              <w:t>bÉ×</w:t>
             </w:r>
             <w:r>
               <w:rPr>
@@ -45820,17 +44326,7 @@
                 <w:sz w:val="32"/>
                 <w:szCs w:val="32"/>
               </w:rPr>
-              <w:t>)</w:t>
-            </w:r>
-            <w:proofErr w:type="gramStart"/>
-            <w:r>
-              <w:rPr>
-                <w:rFonts w:ascii="BRH Devanagari Extra" w:hAnsi="BRH Devanagari Extra" w:cs="BRH Devanagari Extra"/>
-                <w:color w:val="000000"/>
-                <w:sz w:val="32"/>
-                <w:szCs w:val="32"/>
-              </w:rPr>
-              <w:t xml:space="preserve">-  </w:t>
+              <w:t xml:space="preserve">)-  </w:t>
             </w:r>
             <w:r>
               <w:rPr>
@@ -45840,18 +44336,7 @@
                 <w:szCs w:val="32"/>
                 <w:highlight w:val="green"/>
               </w:rPr>
-              <w:t>bÉ</w:t>
-            </w:r>
-            <w:proofErr w:type="gramEnd"/>
-            <w:r>
-              <w:rPr>
-                <w:rFonts w:ascii="BRH Devanagari Extra" w:hAnsi="BRH Devanagari Extra" w:cs="BRH Devanagari Extra"/>
-                <w:color w:val="000000"/>
-                <w:sz w:val="32"/>
-                <w:szCs w:val="32"/>
-                <w:highlight w:val="green"/>
-              </w:rPr>
-              <w:t>×</w:t>
+              <w:t>bÉ×</w:t>
             </w:r>
             <w:r>
               <w:rPr>
@@ -46110,27 +44595,7 @@
                 <w:sz w:val="32"/>
                 <w:szCs w:val="32"/>
               </w:rPr>
-              <w:t>)</w:t>
-            </w:r>
-            <w:proofErr w:type="gramStart"/>
-            <w:r>
-              <w:rPr>
-                <w:rFonts w:ascii="BRH Devanagari Extra" w:hAnsi="BRH Devanagari Extra" w:cs="BRH Devanagari Extra"/>
-                <w:color w:val="000000"/>
-                <w:sz w:val="32"/>
-                <w:szCs w:val="32"/>
-              </w:rPr>
-              <w:t>-  ÍxÉlÉÏþuÉÉÍsÉ</w:t>
-            </w:r>
-            <w:proofErr w:type="gramEnd"/>
-            <w:r>
-              <w:rPr>
-                <w:rFonts w:ascii="BRH Devanagari Extra" w:hAnsi="BRH Devanagari Extra" w:cs="BRH Devanagari Extra"/>
-                <w:color w:val="000000"/>
-                <w:sz w:val="32"/>
-                <w:szCs w:val="32"/>
-              </w:rPr>
-              <w:t xml:space="preserve"> | rÉÉ | xÉÑ</w:t>
+              <w:t>)-  ÍxÉlÉÏþuÉÉÍsÉ | rÉÉ | xÉÑ</w:t>
             </w:r>
             <w:r>
               <w:rPr>
@@ -46479,27 +44944,7 @@
                 <w:sz w:val="32"/>
                 <w:szCs w:val="32"/>
               </w:rPr>
-              <w:t>)</w:t>
-            </w:r>
-            <w:proofErr w:type="gramStart"/>
-            <w:r>
-              <w:rPr>
-                <w:rFonts w:ascii="BRH Devanagari Extra" w:hAnsi="BRH Devanagari Extra" w:cs="BRH Devanagari Extra"/>
-                <w:color w:val="000000"/>
-                <w:sz w:val="32"/>
-                <w:szCs w:val="32"/>
-              </w:rPr>
-              <w:t>-  rÉÉ</w:t>
-            </w:r>
-            <w:proofErr w:type="gramEnd"/>
-            <w:r>
-              <w:rPr>
-                <w:rFonts w:ascii="BRH Devanagari Extra" w:hAnsi="BRH Devanagari Extra" w:cs="BRH Devanagari Extra"/>
-                <w:color w:val="000000"/>
-                <w:sz w:val="32"/>
-                <w:szCs w:val="32"/>
-              </w:rPr>
-              <w:t xml:space="preserve"> | xÉÑ</w:t>
+              <w:t>)-  rÉÉ | xÉÑ</w:t>
             </w:r>
             <w:r>
               <w:rPr>
@@ -46788,27 +45233,7 @@
                 <w:sz w:val="32"/>
                 <w:szCs w:val="32"/>
               </w:rPr>
-              <w:t>)</w:t>
-            </w:r>
-            <w:proofErr w:type="gramStart"/>
-            <w:r>
-              <w:rPr>
-                <w:rFonts w:ascii="BRH Devanagari Extra" w:hAnsi="BRH Devanagari Extra" w:cs="BRH Devanagari Extra"/>
-                <w:color w:val="000000"/>
-                <w:sz w:val="32"/>
-                <w:szCs w:val="32"/>
-              </w:rPr>
-              <w:t>-  ÍxÉlÉÏþuÉÉÍsÉ</w:t>
-            </w:r>
-            <w:proofErr w:type="gramEnd"/>
-            <w:r>
-              <w:rPr>
-                <w:rFonts w:ascii="BRH Devanagari Extra" w:hAnsi="BRH Devanagari Extra" w:cs="BRH Devanagari Extra"/>
-                <w:color w:val="000000"/>
-                <w:sz w:val="32"/>
-                <w:szCs w:val="32"/>
-              </w:rPr>
-              <w:t xml:space="preserve"> | rÉÉ | xÉÑ</w:t>
+              <w:t>)-  ÍxÉlÉÏþuÉÉÍsÉ | rÉÉ | xÉÑ</w:t>
             </w:r>
             <w:r>
               <w:rPr>
@@ -47183,27 +45608,7 @@
                 <w:sz w:val="32"/>
                 <w:szCs w:val="32"/>
               </w:rPr>
-              <w:t>)</w:t>
-            </w:r>
-            <w:proofErr w:type="gramStart"/>
-            <w:r>
-              <w:rPr>
-                <w:rFonts w:ascii="BRH Devanagari Extra" w:hAnsi="BRH Devanagari Extra" w:cs="BRH Devanagari Extra"/>
-                <w:color w:val="000000"/>
-                <w:sz w:val="32"/>
-                <w:szCs w:val="32"/>
-              </w:rPr>
-              <w:t>-  rÉÉ</w:t>
-            </w:r>
-            <w:proofErr w:type="gramEnd"/>
-            <w:r>
-              <w:rPr>
-                <w:rFonts w:ascii="BRH Devanagari Extra" w:hAnsi="BRH Devanagari Extra" w:cs="BRH Devanagari Extra"/>
-                <w:color w:val="000000"/>
-                <w:sz w:val="32"/>
-                <w:szCs w:val="32"/>
-              </w:rPr>
-              <w:t xml:space="preserve"> | xÉÑ</w:t>
+              <w:t>)-  rÉÉ | xÉÑ</w:t>
             </w:r>
             <w:r>
               <w:rPr>

</xml_diff>

<commit_message>
nmv 30 11 2023
</commit_message>
<xml_diff>
--- a/TS Jatai Ghanam Project/TS 3.3/TS 3.3 Ghanam Sanskrit Corrections.docx
+++ b/TS Jatai Ghanam Project/TS 3.3/TS 3.3 Ghanam Sanskrit Corrections.docx
@@ -370,7 +370,27 @@
                 <w:sz w:val="32"/>
                 <w:szCs w:val="32"/>
               </w:rPr>
-              <w:t>)-  xÉqÉç | mÉ</w:t>
+              <w:t>)</w:t>
+            </w:r>
+            <w:proofErr w:type="gramStart"/>
+            <w:r>
+              <w:rPr>
+                <w:rFonts w:ascii="BRH Devanagari Extra" w:hAnsi="BRH Devanagari Extra" w:cs="BRH Devanagari Extra"/>
+                <w:color w:val="000000"/>
+                <w:sz w:val="32"/>
+                <w:szCs w:val="32"/>
+              </w:rPr>
+              <w:t>-  xÉqÉç</w:t>
+            </w:r>
+            <w:proofErr w:type="gramEnd"/>
+            <w:r>
+              <w:rPr>
+                <w:rFonts w:ascii="BRH Devanagari Extra" w:hAnsi="BRH Devanagari Extra" w:cs="BRH Devanagari Extra"/>
+                <w:color w:val="000000"/>
+                <w:sz w:val="32"/>
+                <w:szCs w:val="32"/>
+              </w:rPr>
+              <w:t xml:space="preserve"> | mÉ</w:t>
             </w:r>
             <w:r>
               <w:rPr>
@@ -794,8 +814,19 @@
                 <w:sz w:val="32"/>
                 <w:szCs w:val="32"/>
               </w:rPr>
-              <w:t>)-  mÉ</w:t>
-            </w:r>
+              <w:t>)</w:t>
+            </w:r>
+            <w:proofErr w:type="gramStart"/>
+            <w:r>
+              <w:rPr>
+                <w:rFonts w:ascii="BRH Devanagari Extra" w:hAnsi="BRH Devanagari Extra" w:cs="BRH Devanagari Extra"/>
+                <w:color w:val="000000"/>
+                <w:sz w:val="32"/>
+                <w:szCs w:val="32"/>
+              </w:rPr>
+              <w:t>-  mÉ</w:t>
+            </w:r>
+            <w:proofErr w:type="gramEnd"/>
             <w:r>
               <w:rPr>
                 <w:rFonts w:ascii="BRH Malayalam Extra" w:hAnsi="BRH Malayalam Extra" w:cs="BRH Devanagari Extra"/>
@@ -1401,8 +1432,19 @@
                 <w:sz w:val="32"/>
                 <w:szCs w:val="32"/>
               </w:rPr>
-              <w:t>)-  SzÉÉÿ</w:t>
-            </w:r>
+              <w:t>)</w:t>
+            </w:r>
+            <w:proofErr w:type="gramStart"/>
+            <w:r>
+              <w:rPr>
+                <w:rFonts w:ascii="BRH Devanagari Extra" w:hAnsi="BRH Devanagari Extra" w:cs="BRH Devanagari Extra"/>
+                <w:color w:val="000000"/>
+                <w:sz w:val="32"/>
+                <w:szCs w:val="32"/>
+              </w:rPr>
+              <w:t>-  SzÉÉÿ</w:t>
+            </w:r>
+            <w:proofErr w:type="gramEnd"/>
             <w:r>
               <w:rPr>
                 <w:rFonts w:ascii="BRH Devanagari Extra" w:hAnsi="BRH Devanagari Extra" w:cs="BRH Devanagari Extra"/>
@@ -1884,8 +1926,19 @@
                 <w:sz w:val="32"/>
                 <w:szCs w:val="32"/>
               </w:rPr>
-              <w:t>)-  SzÉÉÿ</w:t>
-            </w:r>
+              <w:t>)</w:t>
+            </w:r>
+            <w:proofErr w:type="gramStart"/>
+            <w:r>
+              <w:rPr>
+                <w:rFonts w:ascii="BRH Devanagari Extra" w:hAnsi="BRH Devanagari Extra" w:cs="BRH Devanagari Extra"/>
+                <w:color w:val="000000"/>
+                <w:sz w:val="32"/>
+                <w:szCs w:val="32"/>
+              </w:rPr>
+              <w:t>-  SzÉÉÿ</w:t>
+            </w:r>
+            <w:proofErr w:type="gramEnd"/>
             <w:r>
               <w:rPr>
                 <w:rFonts w:ascii="BRH Devanagari Extra" w:hAnsi="BRH Devanagari Extra" w:cs="BRH Devanagari Extra"/>
@@ -2156,7 +2209,27 @@
                 <w:sz w:val="32"/>
                 <w:szCs w:val="32"/>
               </w:rPr>
-              <w:t>)-  xÉqÉç | mÉ</w:t>
+              <w:t>)</w:t>
+            </w:r>
+            <w:proofErr w:type="gramStart"/>
+            <w:r>
+              <w:rPr>
+                <w:rFonts w:ascii="BRH Devanagari Extra" w:hAnsi="BRH Devanagari Extra" w:cs="BRH Devanagari Extra"/>
+                <w:color w:val="000000"/>
+                <w:sz w:val="32"/>
+                <w:szCs w:val="32"/>
+              </w:rPr>
+              <w:t>-  xÉqÉç</w:t>
+            </w:r>
+            <w:proofErr w:type="gramEnd"/>
+            <w:r>
+              <w:rPr>
+                <w:rFonts w:ascii="BRH Devanagari Extra" w:hAnsi="BRH Devanagari Extra" w:cs="BRH Devanagari Extra"/>
+                <w:color w:val="000000"/>
+                <w:sz w:val="32"/>
+                <w:szCs w:val="32"/>
+              </w:rPr>
+              <w:t xml:space="preserve"> | mÉ</w:t>
             </w:r>
             <w:r>
               <w:rPr>
@@ -2560,8 +2633,19 @@
                 <w:sz w:val="32"/>
                 <w:szCs w:val="32"/>
               </w:rPr>
-              <w:t>)-  mÉ</w:t>
-            </w:r>
+              <w:t>)</w:t>
+            </w:r>
+            <w:proofErr w:type="gramStart"/>
+            <w:r>
+              <w:rPr>
+                <w:rFonts w:ascii="BRH Devanagari Extra" w:hAnsi="BRH Devanagari Extra" w:cs="BRH Devanagari Extra"/>
+                <w:color w:val="000000"/>
+                <w:sz w:val="32"/>
+                <w:szCs w:val="32"/>
+              </w:rPr>
+              <w:t>-  mÉ</w:t>
+            </w:r>
+            <w:proofErr w:type="gramEnd"/>
             <w:r>
               <w:rPr>
                 <w:rFonts w:ascii="BRH Malayalam Extra" w:hAnsi="BRH Malayalam Extra" w:cs="BRH Devanagari Extra"/>
@@ -3091,8 +3175,19 @@
                 <w:sz w:val="32"/>
                 <w:szCs w:val="32"/>
               </w:rPr>
-              <w:t>)-  SzÉÉÿ</w:t>
-            </w:r>
+              <w:t>)</w:t>
+            </w:r>
+            <w:proofErr w:type="gramStart"/>
+            <w:r>
+              <w:rPr>
+                <w:rFonts w:ascii="BRH Devanagari Extra" w:hAnsi="BRH Devanagari Extra" w:cs="BRH Devanagari Extra"/>
+                <w:color w:val="000000"/>
+                <w:sz w:val="32"/>
+                <w:szCs w:val="32"/>
+              </w:rPr>
+              <w:t>-  SzÉÉÿ</w:t>
+            </w:r>
+            <w:proofErr w:type="gramEnd"/>
             <w:r>
               <w:rPr>
                 <w:rFonts w:ascii="BRH Devanagari Extra" w:hAnsi="BRH Devanagari Extra" w:cs="BRH Devanagari Extra"/>
@@ -3498,8 +3593,19 @@
                 <w:sz w:val="32"/>
                 <w:szCs w:val="32"/>
               </w:rPr>
-              <w:t>)-  SzÉÉÿ</w:t>
-            </w:r>
+              <w:t>)</w:t>
+            </w:r>
+            <w:proofErr w:type="gramStart"/>
+            <w:r>
+              <w:rPr>
+                <w:rFonts w:ascii="BRH Devanagari Extra" w:hAnsi="BRH Devanagari Extra" w:cs="BRH Devanagari Extra"/>
+                <w:color w:val="000000"/>
+                <w:sz w:val="32"/>
+                <w:szCs w:val="32"/>
+              </w:rPr>
+              <w:t>-  SzÉÉÿ</w:t>
+            </w:r>
+            <w:proofErr w:type="gramEnd"/>
             <w:r>
               <w:rPr>
                 <w:rFonts w:ascii="BRH Devanagari Extra" w:hAnsi="BRH Devanagari Extra" w:cs="BRH Devanagari Extra"/>
@@ -3804,8 +3910,19 @@
                 <w:sz w:val="32"/>
                 <w:szCs w:val="32"/>
               </w:rPr>
-              <w:t>)-  sÉÉå</w:t>
-            </w:r>
+              <w:t>)</w:t>
+            </w:r>
+            <w:proofErr w:type="gramStart"/>
+            <w:r>
+              <w:rPr>
+                <w:rFonts w:ascii="BRH Devanagari Extra" w:hAnsi="BRH Devanagari Extra" w:cs="BRH Devanagari Extra"/>
+                <w:color w:val="000000"/>
+                <w:sz w:val="32"/>
+                <w:szCs w:val="32"/>
+              </w:rPr>
+              <w:t>-  sÉÉå</w:t>
+            </w:r>
+            <w:proofErr w:type="gramEnd"/>
             <w:r>
               <w:rPr>
                 <w:rFonts w:ascii="BRH Malayalam Extra" w:hAnsi="BRH Malayalam Extra" w:cs="BRH Devanagari Extra"/>
@@ -4349,8 +4466,19 @@
                 <w:sz w:val="32"/>
                 <w:szCs w:val="32"/>
               </w:rPr>
-              <w:t>)-  A</w:t>
-            </w:r>
+              <w:t>)</w:t>
+            </w:r>
+            <w:proofErr w:type="gramStart"/>
+            <w:r>
+              <w:rPr>
+                <w:rFonts w:ascii="BRH Devanagari Extra" w:hAnsi="BRH Devanagari Extra" w:cs="BRH Devanagari Extra"/>
+                <w:color w:val="000000"/>
+                <w:sz w:val="32"/>
+                <w:szCs w:val="32"/>
+              </w:rPr>
+              <w:t>-  A</w:t>
+            </w:r>
+            <w:proofErr w:type="gramEnd"/>
             <w:r>
               <w:rPr>
                 <w:rFonts w:ascii="BRH Malayalam Extra" w:hAnsi="BRH Malayalam Extra" w:cs="BRH Devanagari Extra"/>
@@ -4847,7 +4975,27 @@
                 <w:sz w:val="32"/>
                 <w:szCs w:val="32"/>
               </w:rPr>
-              <w:t>)-  E¨</w:t>
+              <w:t>)</w:t>
+            </w:r>
+            <w:proofErr w:type="gramStart"/>
+            <w:r>
+              <w:rPr>
+                <w:rFonts w:ascii="BRH Devanagari Extra" w:hAnsi="BRH Devanagari Extra" w:cs="BRH Devanagari Extra"/>
+                <w:color w:val="000000"/>
+                <w:sz w:val="32"/>
+                <w:szCs w:val="32"/>
+              </w:rPr>
+              <w:t>-  E</w:t>
+            </w:r>
+            <w:proofErr w:type="gramEnd"/>
+            <w:r>
+              <w:rPr>
+                <w:rFonts w:ascii="BRH Devanagari Extra" w:hAnsi="BRH Devanagari Extra" w:cs="BRH Devanagari Extra"/>
+                <w:color w:val="000000"/>
+                <w:sz w:val="32"/>
+                <w:szCs w:val="32"/>
+              </w:rPr>
+              <w:t>¨</w:t>
             </w:r>
             <w:r>
               <w:rPr>
@@ -5235,7 +5383,27 @@
                 <w:sz w:val="32"/>
                 <w:szCs w:val="32"/>
               </w:rPr>
-              <w:t>)-  E¨É</w:t>
+              <w:t>)</w:t>
+            </w:r>
+            <w:proofErr w:type="gramStart"/>
+            <w:r>
+              <w:rPr>
+                <w:rFonts w:ascii="BRH Devanagari Extra" w:hAnsi="BRH Devanagari Extra" w:cs="BRH Devanagari Extra"/>
+                <w:color w:val="000000"/>
+                <w:sz w:val="32"/>
+                <w:szCs w:val="32"/>
+              </w:rPr>
+              <w:t>-  E</w:t>
+            </w:r>
+            <w:proofErr w:type="gramEnd"/>
+            <w:r>
+              <w:rPr>
+                <w:rFonts w:ascii="BRH Devanagari Extra" w:hAnsi="BRH Devanagari Extra" w:cs="BRH Devanagari Extra"/>
+                <w:color w:val="000000"/>
+                <w:sz w:val="32"/>
+                <w:szCs w:val="32"/>
+              </w:rPr>
+              <w:t>¨É</w:t>
             </w:r>
             <w:r>
               <w:rPr>
@@ -5536,8 +5704,19 @@
                 <w:sz w:val="32"/>
                 <w:szCs w:val="32"/>
               </w:rPr>
-              <w:t>)-  sÉÉå</w:t>
-            </w:r>
+              <w:t>)</w:t>
+            </w:r>
+            <w:proofErr w:type="gramStart"/>
+            <w:r>
+              <w:rPr>
+                <w:rFonts w:ascii="BRH Devanagari Extra" w:hAnsi="BRH Devanagari Extra" w:cs="BRH Devanagari Extra"/>
+                <w:color w:val="000000"/>
+                <w:sz w:val="32"/>
+                <w:szCs w:val="32"/>
+              </w:rPr>
+              <w:t>-  sÉÉå</w:t>
+            </w:r>
+            <w:proofErr w:type="gramEnd"/>
             <w:r>
               <w:rPr>
                 <w:rFonts w:ascii="BRH Malayalam Extra" w:hAnsi="BRH Malayalam Extra" w:cs="BRH Devanagari Extra"/>
@@ -6069,8 +6248,19 @@
                 <w:sz w:val="32"/>
                 <w:szCs w:val="32"/>
               </w:rPr>
-              <w:t>)-  A</w:t>
-            </w:r>
+              <w:t>)</w:t>
+            </w:r>
+            <w:proofErr w:type="gramStart"/>
+            <w:r>
+              <w:rPr>
+                <w:rFonts w:ascii="BRH Devanagari Extra" w:hAnsi="BRH Devanagari Extra" w:cs="BRH Devanagari Extra"/>
+                <w:color w:val="000000"/>
+                <w:sz w:val="32"/>
+                <w:szCs w:val="32"/>
+              </w:rPr>
+              <w:t>-  A</w:t>
+            </w:r>
+            <w:proofErr w:type="gramEnd"/>
             <w:r>
               <w:rPr>
                 <w:rFonts w:ascii="BRH Malayalam Extra" w:hAnsi="BRH Malayalam Extra" w:cs="BRH Devanagari Extra"/>
@@ -6575,7 +6765,27 @@
                 <w:sz w:val="32"/>
                 <w:szCs w:val="32"/>
               </w:rPr>
-              <w:t>)-  E¨</w:t>
+              <w:t>)</w:t>
+            </w:r>
+            <w:proofErr w:type="gramStart"/>
+            <w:r>
+              <w:rPr>
+                <w:rFonts w:ascii="BRH Devanagari Extra" w:hAnsi="BRH Devanagari Extra" w:cs="BRH Devanagari Extra"/>
+                <w:color w:val="000000"/>
+                <w:sz w:val="32"/>
+                <w:szCs w:val="32"/>
+              </w:rPr>
+              <w:t>-  E</w:t>
+            </w:r>
+            <w:proofErr w:type="gramEnd"/>
+            <w:r>
+              <w:rPr>
+                <w:rFonts w:ascii="BRH Devanagari Extra" w:hAnsi="BRH Devanagari Extra" w:cs="BRH Devanagari Extra"/>
+                <w:color w:val="000000"/>
+                <w:sz w:val="32"/>
+                <w:szCs w:val="32"/>
+              </w:rPr>
+              <w:t>¨</w:t>
             </w:r>
             <w:r>
               <w:rPr>
@@ -6964,7 +7174,27 @@
                 <w:sz w:val="32"/>
                 <w:szCs w:val="32"/>
               </w:rPr>
-              <w:t>)-  E¨É</w:t>
+              <w:t>)</w:t>
+            </w:r>
+            <w:proofErr w:type="gramStart"/>
+            <w:r>
+              <w:rPr>
+                <w:rFonts w:ascii="BRH Devanagari Extra" w:hAnsi="BRH Devanagari Extra" w:cs="BRH Devanagari Extra"/>
+                <w:color w:val="000000"/>
+                <w:sz w:val="32"/>
+                <w:szCs w:val="32"/>
+              </w:rPr>
+              <w:t>-  E</w:t>
+            </w:r>
+            <w:proofErr w:type="gramEnd"/>
+            <w:r>
+              <w:rPr>
+                <w:rFonts w:ascii="BRH Devanagari Extra" w:hAnsi="BRH Devanagari Extra" w:cs="BRH Devanagari Extra"/>
+                <w:color w:val="000000"/>
+                <w:sz w:val="32"/>
+                <w:szCs w:val="32"/>
+              </w:rPr>
+              <w:t>¨É</w:t>
             </w:r>
             <w:r>
               <w:rPr>
@@ -7238,8 +7468,19 @@
                 <w:sz w:val="32"/>
                 <w:szCs w:val="32"/>
               </w:rPr>
-              <w:t>)-  sÉÉå</w:t>
-            </w:r>
+              <w:t>)</w:t>
+            </w:r>
+            <w:proofErr w:type="gramStart"/>
+            <w:r>
+              <w:rPr>
+                <w:rFonts w:ascii="BRH Devanagari Extra" w:hAnsi="BRH Devanagari Extra" w:cs="BRH Devanagari Extra"/>
+                <w:color w:val="000000"/>
+                <w:sz w:val="32"/>
+                <w:szCs w:val="32"/>
+              </w:rPr>
+              <w:t>-  sÉÉå</w:t>
+            </w:r>
+            <w:proofErr w:type="gramEnd"/>
             <w:r>
               <w:rPr>
                 <w:rFonts w:ascii="BRH Malayalam Extra" w:hAnsi="BRH Malayalam Extra" w:cs="BRH Devanagari Extra"/>
@@ -7623,7 +7864,27 @@
                 <w:sz w:val="32"/>
                 <w:szCs w:val="32"/>
               </w:rPr>
-              <w:t>)-  rÉiÉç | E¨É</w:t>
+              <w:t>)</w:t>
+            </w:r>
+            <w:proofErr w:type="gramStart"/>
+            <w:r>
+              <w:rPr>
+                <w:rFonts w:ascii="BRH Devanagari Extra" w:hAnsi="BRH Devanagari Extra" w:cs="BRH Devanagari Extra"/>
+                <w:color w:val="000000"/>
+                <w:sz w:val="32"/>
+                <w:szCs w:val="32"/>
+              </w:rPr>
+              <w:t>-  rÉiÉç</w:t>
+            </w:r>
+            <w:proofErr w:type="gramEnd"/>
+            <w:r>
+              <w:rPr>
+                <w:rFonts w:ascii="BRH Devanagari Extra" w:hAnsi="BRH Devanagari Extra" w:cs="BRH Devanagari Extra"/>
+                <w:color w:val="000000"/>
+                <w:sz w:val="32"/>
+                <w:szCs w:val="32"/>
+              </w:rPr>
+              <w:t xml:space="preserve"> | E¨É</w:t>
             </w:r>
             <w:r>
               <w:rPr>
@@ -7976,7 +8237,27 @@
                 <w:sz w:val="32"/>
                 <w:szCs w:val="32"/>
               </w:rPr>
-              <w:t>)-  E¨Éþ</w:t>
+              <w:t>)</w:t>
+            </w:r>
+            <w:proofErr w:type="gramStart"/>
+            <w:r>
+              <w:rPr>
+                <w:rFonts w:ascii="BRH Devanagari Extra" w:hAnsi="BRH Devanagari Extra" w:cs="BRH Devanagari Extra"/>
+                <w:color w:val="000000"/>
+                <w:sz w:val="32"/>
+                <w:szCs w:val="32"/>
+              </w:rPr>
+              <w:t>-  E</w:t>
+            </w:r>
+            <w:proofErr w:type="gramEnd"/>
+            <w:r>
+              <w:rPr>
+                <w:rFonts w:ascii="BRH Devanagari Extra" w:hAnsi="BRH Devanagari Extra" w:cs="BRH Devanagari Extra"/>
+                <w:color w:val="000000"/>
+                <w:sz w:val="32"/>
+                <w:szCs w:val="32"/>
+              </w:rPr>
+              <w:t>¨Éþ</w:t>
             </w:r>
             <w:r>
               <w:rPr>
@@ -8372,7 +8653,27 @@
                 <w:sz w:val="32"/>
                 <w:szCs w:val="32"/>
               </w:rPr>
-              <w:t>)-  E¨Éþ</w:t>
+              <w:t>)</w:t>
+            </w:r>
+            <w:proofErr w:type="gramStart"/>
+            <w:r>
+              <w:rPr>
+                <w:rFonts w:ascii="BRH Devanagari Extra" w:hAnsi="BRH Devanagari Extra" w:cs="BRH Devanagari Extra"/>
+                <w:color w:val="000000"/>
+                <w:sz w:val="32"/>
+                <w:szCs w:val="32"/>
+              </w:rPr>
+              <w:t>-  E</w:t>
+            </w:r>
+            <w:proofErr w:type="gramEnd"/>
+            <w:r>
+              <w:rPr>
+                <w:rFonts w:ascii="BRH Devanagari Extra" w:hAnsi="BRH Devanagari Extra" w:cs="BRH Devanagari Extra"/>
+                <w:color w:val="000000"/>
+                <w:sz w:val="32"/>
+                <w:szCs w:val="32"/>
+              </w:rPr>
+              <w:t>¨Éþ</w:t>
             </w:r>
             <w:r>
               <w:rPr>
@@ -8642,8 +8943,19 @@
                 <w:sz w:val="32"/>
                 <w:szCs w:val="32"/>
               </w:rPr>
-              <w:t>)-  sÉÉå</w:t>
-            </w:r>
+              <w:t>)</w:t>
+            </w:r>
+            <w:proofErr w:type="gramStart"/>
+            <w:r>
+              <w:rPr>
+                <w:rFonts w:ascii="BRH Devanagari Extra" w:hAnsi="BRH Devanagari Extra" w:cs="BRH Devanagari Extra"/>
+                <w:color w:val="000000"/>
+                <w:sz w:val="32"/>
+                <w:szCs w:val="32"/>
+              </w:rPr>
+              <w:t>-  sÉÉå</w:t>
+            </w:r>
+            <w:proofErr w:type="gramEnd"/>
             <w:r>
               <w:rPr>
                 <w:rFonts w:ascii="BRH Malayalam Extra" w:hAnsi="BRH Malayalam Extra" w:cs="BRH Devanagari Extra"/>
@@ -8993,7 +9305,27 @@
                 <w:sz w:val="32"/>
                 <w:szCs w:val="32"/>
               </w:rPr>
-              <w:t>)-  rÉiÉç | E¨É</w:t>
+              <w:t>)</w:t>
+            </w:r>
+            <w:proofErr w:type="gramStart"/>
+            <w:r>
+              <w:rPr>
+                <w:rFonts w:ascii="BRH Devanagari Extra" w:hAnsi="BRH Devanagari Extra" w:cs="BRH Devanagari Extra"/>
+                <w:color w:val="000000"/>
+                <w:sz w:val="32"/>
+                <w:szCs w:val="32"/>
+              </w:rPr>
+              <w:t>-  rÉiÉç</w:t>
+            </w:r>
+            <w:proofErr w:type="gramEnd"/>
+            <w:r>
+              <w:rPr>
+                <w:rFonts w:ascii="BRH Devanagari Extra" w:hAnsi="BRH Devanagari Extra" w:cs="BRH Devanagari Extra"/>
+                <w:color w:val="000000"/>
+                <w:sz w:val="32"/>
+                <w:szCs w:val="32"/>
+              </w:rPr>
+              <w:t xml:space="preserve"> | E¨É</w:t>
             </w:r>
             <w:r>
               <w:rPr>
@@ -9329,7 +9661,27 @@
                 <w:sz w:val="32"/>
                 <w:szCs w:val="32"/>
               </w:rPr>
-              <w:t>)-  E¨Éþ</w:t>
+              <w:t>)</w:t>
+            </w:r>
+            <w:proofErr w:type="gramStart"/>
+            <w:r>
+              <w:rPr>
+                <w:rFonts w:ascii="BRH Devanagari Extra" w:hAnsi="BRH Devanagari Extra" w:cs="BRH Devanagari Extra"/>
+                <w:color w:val="000000"/>
+                <w:sz w:val="32"/>
+                <w:szCs w:val="32"/>
+              </w:rPr>
+              <w:t>-  E</w:t>
+            </w:r>
+            <w:proofErr w:type="gramEnd"/>
+            <w:r>
+              <w:rPr>
+                <w:rFonts w:ascii="BRH Devanagari Extra" w:hAnsi="BRH Devanagari Extra" w:cs="BRH Devanagari Extra"/>
+                <w:color w:val="000000"/>
+                <w:sz w:val="32"/>
+                <w:szCs w:val="32"/>
+              </w:rPr>
+              <w:t>¨Éþ</w:t>
             </w:r>
             <w:r>
               <w:rPr>
@@ -9708,7 +10060,27 @@
                 <w:sz w:val="32"/>
                 <w:szCs w:val="32"/>
               </w:rPr>
-              <w:t>)-  E¨Éþ</w:t>
+              <w:t>)</w:t>
+            </w:r>
+            <w:proofErr w:type="gramStart"/>
+            <w:r>
+              <w:rPr>
+                <w:rFonts w:ascii="BRH Devanagari Extra" w:hAnsi="BRH Devanagari Extra" w:cs="BRH Devanagari Extra"/>
+                <w:color w:val="000000"/>
+                <w:sz w:val="32"/>
+                <w:szCs w:val="32"/>
+              </w:rPr>
+              <w:t>-  E</w:t>
+            </w:r>
+            <w:proofErr w:type="gramEnd"/>
+            <w:r>
+              <w:rPr>
+                <w:rFonts w:ascii="BRH Devanagari Extra" w:hAnsi="BRH Devanagari Extra" w:cs="BRH Devanagari Extra"/>
+                <w:color w:val="000000"/>
+                <w:sz w:val="32"/>
+                <w:szCs w:val="32"/>
+              </w:rPr>
+              <w:t>¨Éþ</w:t>
             </w:r>
             <w:r>
               <w:rPr>
@@ -9974,7 +10346,27 @@
                 <w:sz w:val="32"/>
                 <w:szCs w:val="32"/>
               </w:rPr>
-              <w:t>)-  AlÉÑþ | rÉ</w:t>
+              <w:t>)</w:t>
+            </w:r>
+            <w:proofErr w:type="gramStart"/>
+            <w:r>
+              <w:rPr>
+                <w:rFonts w:ascii="BRH Devanagari Extra" w:hAnsi="BRH Devanagari Extra" w:cs="BRH Devanagari Extra"/>
+                <w:color w:val="000000"/>
+                <w:sz w:val="32"/>
+                <w:szCs w:val="32"/>
+              </w:rPr>
+              <w:t>-  AlÉÑþ</w:t>
+            </w:r>
+            <w:proofErr w:type="gramEnd"/>
+            <w:r>
+              <w:rPr>
+                <w:rFonts w:ascii="BRH Devanagari Extra" w:hAnsi="BRH Devanagari Extra" w:cs="BRH Devanagari Extra"/>
+                <w:color w:val="000000"/>
+                <w:sz w:val="32"/>
+                <w:szCs w:val="32"/>
+              </w:rPr>
+              <w:t xml:space="preserve"> | rÉ</w:t>
             </w:r>
             <w:r>
               <w:rPr>
@@ -10372,7 +10764,27 @@
                 <w:sz w:val="32"/>
                 <w:szCs w:val="32"/>
               </w:rPr>
-              <w:t>)-  AlÉÑþ | rÉ</w:t>
+              <w:t>)</w:t>
+            </w:r>
+            <w:proofErr w:type="gramStart"/>
+            <w:r>
+              <w:rPr>
+                <w:rFonts w:ascii="BRH Devanagari Extra" w:hAnsi="BRH Devanagari Extra" w:cs="BRH Devanagari Extra"/>
+                <w:color w:val="000000"/>
+                <w:sz w:val="32"/>
+                <w:szCs w:val="32"/>
+              </w:rPr>
+              <w:t>-  AlÉÑþ</w:t>
+            </w:r>
+            <w:proofErr w:type="gramEnd"/>
+            <w:r>
+              <w:rPr>
+                <w:rFonts w:ascii="BRH Devanagari Extra" w:hAnsi="BRH Devanagari Extra" w:cs="BRH Devanagari Extra"/>
+                <w:color w:val="000000"/>
+                <w:sz w:val="32"/>
+                <w:szCs w:val="32"/>
+              </w:rPr>
+              <w:t xml:space="preserve"> | rÉ</w:t>
             </w:r>
             <w:r>
               <w:rPr>
@@ -10785,7 +11197,27 @@
                 <w:sz w:val="32"/>
                 <w:szCs w:val="32"/>
               </w:rPr>
-              <w:t>)-  AxÉÑþUÉlÉç | AlÉÑþ | rÉ</w:t>
+              <w:t>)</w:t>
+            </w:r>
+            <w:proofErr w:type="gramStart"/>
+            <w:r>
+              <w:rPr>
+                <w:rFonts w:ascii="BRH Devanagari Extra" w:hAnsi="BRH Devanagari Extra" w:cs="BRH Devanagari Extra"/>
+                <w:color w:val="000000"/>
+                <w:sz w:val="32"/>
+                <w:szCs w:val="32"/>
+              </w:rPr>
+              <w:t>-  AxÉÑþUÉlÉç</w:t>
+            </w:r>
+            <w:proofErr w:type="gramEnd"/>
+            <w:r>
+              <w:rPr>
+                <w:rFonts w:ascii="BRH Devanagari Extra" w:hAnsi="BRH Devanagari Extra" w:cs="BRH Devanagari Extra"/>
+                <w:color w:val="000000"/>
+                <w:sz w:val="32"/>
+                <w:szCs w:val="32"/>
+              </w:rPr>
+              <w:t xml:space="preserve"> | AlÉÑþ | rÉ</w:t>
             </w:r>
             <w:r>
               <w:rPr>
@@ -11113,7 +11545,27 @@
                 <w:sz w:val="32"/>
                 <w:szCs w:val="32"/>
               </w:rPr>
-              <w:t>)-  AlÉÑþ | rÉ</w:t>
+              <w:t>)</w:t>
+            </w:r>
+            <w:proofErr w:type="gramStart"/>
+            <w:r>
+              <w:rPr>
+                <w:rFonts w:ascii="BRH Devanagari Extra" w:hAnsi="BRH Devanagari Extra" w:cs="BRH Devanagari Extra"/>
+                <w:color w:val="000000"/>
+                <w:sz w:val="32"/>
+                <w:szCs w:val="32"/>
+              </w:rPr>
+              <w:t>-  AlÉÑþ</w:t>
+            </w:r>
+            <w:proofErr w:type="gramEnd"/>
+            <w:r>
+              <w:rPr>
+                <w:rFonts w:ascii="BRH Devanagari Extra" w:hAnsi="BRH Devanagari Extra" w:cs="BRH Devanagari Extra"/>
+                <w:color w:val="000000"/>
+                <w:sz w:val="32"/>
+                <w:szCs w:val="32"/>
+              </w:rPr>
+              <w:t xml:space="preserve"> | rÉ</w:t>
             </w:r>
             <w:r>
               <w:rPr>
@@ -11419,7 +11871,27 @@
                 <w:sz w:val="32"/>
                 <w:szCs w:val="32"/>
               </w:rPr>
-              <w:t>)-  AxÉÑþUÉlÉç | AlÉÑþ | rÉ</w:t>
+              <w:t>)</w:t>
+            </w:r>
+            <w:proofErr w:type="gramStart"/>
+            <w:r>
+              <w:rPr>
+                <w:rFonts w:ascii="BRH Devanagari Extra" w:hAnsi="BRH Devanagari Extra" w:cs="BRH Devanagari Extra"/>
+                <w:color w:val="000000"/>
+                <w:sz w:val="32"/>
+                <w:szCs w:val="32"/>
+              </w:rPr>
+              <w:t>-  AxÉÑþUÉlÉç</w:t>
+            </w:r>
+            <w:proofErr w:type="gramEnd"/>
+            <w:r>
+              <w:rPr>
+                <w:rFonts w:ascii="BRH Devanagari Extra" w:hAnsi="BRH Devanagari Extra" w:cs="BRH Devanagari Extra"/>
+                <w:color w:val="000000"/>
+                <w:sz w:val="32"/>
+                <w:szCs w:val="32"/>
+              </w:rPr>
+              <w:t xml:space="preserve"> | AlÉÑþ | rÉ</w:t>
             </w:r>
             <w:r>
               <w:rPr>
@@ -11771,7 +12243,27 @@
                 <w:sz w:val="32"/>
                 <w:szCs w:val="32"/>
               </w:rPr>
-              <w:t>)-  AlÉÑþ | rÉ</w:t>
+              <w:t>)</w:t>
+            </w:r>
+            <w:proofErr w:type="gramStart"/>
+            <w:r>
+              <w:rPr>
+                <w:rFonts w:ascii="BRH Devanagari Extra" w:hAnsi="BRH Devanagari Extra" w:cs="BRH Devanagari Extra"/>
+                <w:color w:val="000000"/>
+                <w:sz w:val="32"/>
+                <w:szCs w:val="32"/>
+              </w:rPr>
+              <w:t>-  AlÉÑþ</w:t>
+            </w:r>
+            <w:proofErr w:type="gramEnd"/>
+            <w:r>
+              <w:rPr>
+                <w:rFonts w:ascii="BRH Devanagari Extra" w:hAnsi="BRH Devanagari Extra" w:cs="BRH Devanagari Extra"/>
+                <w:color w:val="000000"/>
+                <w:sz w:val="32"/>
+                <w:szCs w:val="32"/>
+              </w:rPr>
+              <w:t xml:space="preserve"> | rÉ</w:t>
             </w:r>
             <w:r>
               <w:rPr>
@@ -12095,8 +12587,19 @@
                 <w:sz w:val="32"/>
                 <w:szCs w:val="32"/>
               </w:rPr>
-              <w:t>)-  A</w:t>
-            </w:r>
+              <w:t>)</w:t>
+            </w:r>
+            <w:proofErr w:type="gramStart"/>
+            <w:r>
+              <w:rPr>
+                <w:rFonts w:ascii="BRH Devanagari Extra" w:hAnsi="BRH Devanagari Extra" w:cs="BRH Devanagari Extra"/>
+                <w:color w:val="000000"/>
+                <w:sz w:val="32"/>
+                <w:szCs w:val="32"/>
+              </w:rPr>
+              <w:t>-  A</w:t>
+            </w:r>
+            <w:proofErr w:type="gramEnd"/>
             <w:r>
               <w:rPr>
                 <w:rFonts w:ascii="BRH Malayalam Extra" w:hAnsi="BRH Malayalam Extra" w:cs="BRH Devanagari Extra"/>
@@ -12599,8 +13102,19 @@
                 <w:sz w:val="32"/>
                 <w:szCs w:val="32"/>
               </w:rPr>
-              <w:t>)-  eÉÑ</w:t>
-            </w:r>
+              <w:t>)</w:t>
+            </w:r>
+            <w:proofErr w:type="gramStart"/>
+            <w:r>
+              <w:rPr>
+                <w:rFonts w:ascii="BRH Devanagari Extra" w:hAnsi="BRH Devanagari Extra" w:cs="BRH Devanagari Extra"/>
+                <w:color w:val="000000"/>
+                <w:sz w:val="32"/>
+                <w:szCs w:val="32"/>
+              </w:rPr>
+              <w:t>-  eÉÑ</w:t>
+            </w:r>
+            <w:proofErr w:type="gramEnd"/>
             <w:r>
               <w:rPr>
                 <w:rFonts w:ascii="BRH Malayalam Extra" w:hAnsi="BRH Malayalam Extra" w:cs="BRH Devanagari Extra"/>
@@ -13070,7 +13584,17 @@
                 <w:sz w:val="32"/>
                 <w:szCs w:val="32"/>
               </w:rPr>
-              <w:t>)-  AÉ</w:t>
+              <w:t>)</w:t>
+            </w:r>
+            <w:proofErr w:type="gramStart"/>
+            <w:r>
+              <w:rPr>
+                <w:rFonts w:ascii="BRH Devanagari Extra" w:hAnsi="BRH Devanagari Extra" w:cs="BRH Devanagari Extra"/>
+                <w:color w:val="000000"/>
+                <w:sz w:val="32"/>
+                <w:szCs w:val="32"/>
+              </w:rPr>
+              <w:t>-  AÉ</w:t>
             </w:r>
             <w:r>
               <w:rPr>
@@ -13082,6 +13606,7 @@
               </w:rPr>
               <w:t>WÒû</w:t>
             </w:r>
+            <w:proofErr w:type="gramEnd"/>
             <w:r>
               <w:rPr>
                 <w:rFonts w:ascii="BRH Malayalam Extra" w:hAnsi="BRH Malayalam Extra" w:cs="BRH Devanagari Extra"/>
@@ -13427,7 +13952,17 @@
                 <w:sz w:val="32"/>
                 <w:szCs w:val="32"/>
               </w:rPr>
-              <w:t>)-  AÉ</w:t>
+              <w:t>)</w:t>
+            </w:r>
+            <w:proofErr w:type="gramStart"/>
+            <w:r>
+              <w:rPr>
+                <w:rFonts w:ascii="BRH Devanagari Extra" w:hAnsi="BRH Devanagari Extra" w:cs="BRH Devanagari Extra"/>
+                <w:color w:val="000000"/>
+                <w:sz w:val="32"/>
+                <w:szCs w:val="32"/>
+              </w:rPr>
+              <w:t>-  AÉ</w:t>
             </w:r>
             <w:r>
               <w:rPr>
@@ -13439,6 +13974,7 @@
               </w:rPr>
               <w:t>WÒû</w:t>
             </w:r>
+            <w:proofErr w:type="gramEnd"/>
             <w:r>
               <w:rPr>
                 <w:rFonts w:ascii="BRH Malayalam Extra" w:hAnsi="BRH Malayalam Extra" w:cs="BRH Devanagari Extra"/>
@@ -13692,8 +14228,19 @@
                 <w:sz w:val="32"/>
                 <w:szCs w:val="32"/>
               </w:rPr>
-              <w:t>)-  A</w:t>
-            </w:r>
+              <w:t>)</w:t>
+            </w:r>
+            <w:proofErr w:type="gramStart"/>
+            <w:r>
+              <w:rPr>
+                <w:rFonts w:ascii="BRH Devanagari Extra" w:hAnsi="BRH Devanagari Extra" w:cs="BRH Devanagari Extra"/>
+                <w:color w:val="000000"/>
+                <w:sz w:val="32"/>
+                <w:szCs w:val="32"/>
+              </w:rPr>
+              <w:t>-  A</w:t>
+            </w:r>
+            <w:proofErr w:type="gramEnd"/>
             <w:r>
               <w:rPr>
                 <w:rFonts w:ascii="BRH Malayalam Extra" w:hAnsi="BRH Malayalam Extra" w:cs="BRH Devanagari Extra"/>
@@ -14153,8 +14700,19 @@
                 <w:sz w:val="32"/>
                 <w:szCs w:val="32"/>
               </w:rPr>
-              <w:t>)-  eÉÑ</w:t>
-            </w:r>
+              <w:t>)</w:t>
+            </w:r>
+            <w:proofErr w:type="gramStart"/>
+            <w:r>
+              <w:rPr>
+                <w:rFonts w:ascii="BRH Devanagari Extra" w:hAnsi="BRH Devanagari Extra" w:cs="BRH Devanagari Extra"/>
+                <w:color w:val="000000"/>
+                <w:sz w:val="32"/>
+                <w:szCs w:val="32"/>
+              </w:rPr>
+              <w:t>-  eÉÑ</w:t>
+            </w:r>
+            <w:proofErr w:type="gramEnd"/>
             <w:r>
               <w:rPr>
                 <w:rFonts w:ascii="BRH Malayalam Extra" w:hAnsi="BRH Malayalam Extra" w:cs="BRH Devanagari Extra"/>
@@ -14570,7 +15128,17 @@
                 <w:sz w:val="32"/>
                 <w:szCs w:val="32"/>
               </w:rPr>
-              <w:t>)-  AÉ</w:t>
+              <w:t>)</w:t>
+            </w:r>
+            <w:proofErr w:type="gramStart"/>
+            <w:r>
+              <w:rPr>
+                <w:rFonts w:ascii="BRH Devanagari Extra" w:hAnsi="BRH Devanagari Extra" w:cs="BRH Devanagari Extra"/>
+                <w:color w:val="000000"/>
+                <w:sz w:val="32"/>
+                <w:szCs w:val="32"/>
+              </w:rPr>
+              <w:t>-  AÉ</w:t>
             </w:r>
             <w:r>
               <w:rPr>
@@ -14582,6 +15150,7 @@
               </w:rPr>
               <w:t>WÒûþirÉÉ</w:t>
             </w:r>
+            <w:proofErr w:type="gramEnd"/>
             <w:r>
               <w:rPr>
                 <w:rFonts w:ascii="BRH Devanagari Extra" w:hAnsi="BRH Devanagari Extra" w:cs="BRH Devanagari Extra"/>
@@ -14899,7 +15468,17 @@
                 <w:sz w:val="32"/>
                 <w:szCs w:val="32"/>
               </w:rPr>
-              <w:t>)-  AÉ</w:t>
+              <w:t>)</w:t>
+            </w:r>
+            <w:proofErr w:type="gramStart"/>
+            <w:r>
+              <w:rPr>
+                <w:rFonts w:ascii="BRH Devanagari Extra" w:hAnsi="BRH Devanagari Extra" w:cs="BRH Devanagari Extra"/>
+                <w:color w:val="000000"/>
+                <w:sz w:val="32"/>
+                <w:szCs w:val="32"/>
+              </w:rPr>
+              <w:t>-  AÉ</w:t>
             </w:r>
             <w:r>
               <w:rPr>
@@ -14911,6 +15490,7 @@
               </w:rPr>
               <w:t>WÒûþirÉÉ</w:t>
             </w:r>
+            <w:proofErr w:type="gramEnd"/>
             <w:r>
               <w:rPr>
                 <w:rFonts w:ascii="BRH Devanagari Extra" w:hAnsi="BRH Devanagari Extra" w:cs="BRH Devanagari Extra"/>
@@ -15141,7 +15721,27 @@
                 <w:sz w:val="32"/>
                 <w:szCs w:val="32"/>
               </w:rPr>
-              <w:t>)-  AÉ | G</w:t>
+              <w:t>)</w:t>
+            </w:r>
+            <w:proofErr w:type="gramStart"/>
+            <w:r>
+              <w:rPr>
+                <w:rFonts w:ascii="BRH Devanagari Extra" w:hAnsi="BRH Devanagari Extra" w:cs="BRH Devanagari Extra"/>
+                <w:color w:val="000000"/>
+                <w:sz w:val="32"/>
+                <w:szCs w:val="32"/>
+              </w:rPr>
+              <w:t>-  AÉ</w:t>
+            </w:r>
+            <w:proofErr w:type="gramEnd"/>
+            <w:r>
+              <w:rPr>
+                <w:rFonts w:ascii="BRH Devanagari Extra" w:hAnsi="BRH Devanagari Extra" w:cs="BRH Devanagari Extra"/>
+                <w:color w:val="000000"/>
+                <w:sz w:val="32"/>
+                <w:szCs w:val="32"/>
+              </w:rPr>
+              <w:t xml:space="preserve"> | G</w:t>
             </w:r>
             <w:r>
               <w:rPr>
@@ -15485,7 +16085,27 @@
                 <w:sz w:val="32"/>
                 <w:szCs w:val="32"/>
               </w:rPr>
-              <w:t>)-  AÉ | G</w:t>
+              <w:t>)</w:t>
+            </w:r>
+            <w:proofErr w:type="gramStart"/>
+            <w:r>
+              <w:rPr>
+                <w:rFonts w:ascii="BRH Devanagari Extra" w:hAnsi="BRH Devanagari Extra" w:cs="BRH Devanagari Extra"/>
+                <w:color w:val="000000"/>
+                <w:sz w:val="32"/>
+                <w:szCs w:val="32"/>
+              </w:rPr>
+              <w:t>-  AÉ</w:t>
+            </w:r>
+            <w:proofErr w:type="gramEnd"/>
+            <w:r>
+              <w:rPr>
+                <w:rFonts w:ascii="BRH Devanagari Extra" w:hAnsi="BRH Devanagari Extra" w:cs="BRH Devanagari Extra"/>
+                <w:color w:val="000000"/>
+                <w:sz w:val="32"/>
+                <w:szCs w:val="32"/>
+              </w:rPr>
+              <w:t xml:space="preserve"> | G</w:t>
             </w:r>
             <w:r>
               <w:rPr>
@@ -15899,7 +16519,27 @@
                 <w:sz w:val="32"/>
                 <w:szCs w:val="32"/>
               </w:rPr>
-              <w:t>)-  xÉÔrÉïþÈ | Så</w:t>
+              <w:t>)</w:t>
+            </w:r>
+            <w:proofErr w:type="gramStart"/>
+            <w:r>
+              <w:rPr>
+                <w:rFonts w:ascii="BRH Devanagari Extra" w:hAnsi="BRH Devanagari Extra" w:cs="BRH Devanagari Extra"/>
+                <w:color w:val="000000"/>
+                <w:sz w:val="32"/>
+                <w:szCs w:val="32"/>
+              </w:rPr>
+              <w:t>-  xÉÔrÉïþÈ</w:t>
+            </w:r>
+            <w:proofErr w:type="gramEnd"/>
+            <w:r>
+              <w:rPr>
+                <w:rFonts w:ascii="BRH Devanagari Extra" w:hAnsi="BRH Devanagari Extra" w:cs="BRH Devanagari Extra"/>
+                <w:color w:val="000000"/>
+                <w:sz w:val="32"/>
+                <w:szCs w:val="32"/>
+              </w:rPr>
+              <w:t xml:space="preserve"> | Så</w:t>
             </w:r>
             <w:r>
               <w:rPr>
@@ -16360,8 +17000,19 @@
                 <w:sz w:val="32"/>
                 <w:szCs w:val="32"/>
               </w:rPr>
-              <w:t>)-  Så</w:t>
-            </w:r>
+              <w:t>)</w:t>
+            </w:r>
+            <w:proofErr w:type="gramStart"/>
+            <w:r>
+              <w:rPr>
+                <w:rFonts w:ascii="BRH Devanagari Extra" w:hAnsi="BRH Devanagari Extra" w:cs="BRH Devanagari Extra"/>
+                <w:color w:val="000000"/>
+                <w:sz w:val="32"/>
+                <w:szCs w:val="32"/>
+              </w:rPr>
+              <w:t>-  Så</w:t>
+            </w:r>
+            <w:proofErr w:type="gramEnd"/>
             <w:r>
               <w:rPr>
                 <w:rFonts w:ascii="BRH Malayalam Extra" w:hAnsi="BRH Malayalam Extra" w:cs="BRH Devanagari Extra"/>
@@ -16868,8 +17519,19 @@
                 <w:sz w:val="32"/>
                 <w:szCs w:val="32"/>
               </w:rPr>
-              <w:t>)-  ÌS</w:t>
-            </w:r>
+              <w:t>)</w:t>
+            </w:r>
+            <w:proofErr w:type="gramStart"/>
+            <w:r>
+              <w:rPr>
+                <w:rFonts w:ascii="BRH Devanagari Extra" w:hAnsi="BRH Devanagari Extra" w:cs="BRH Devanagari Extra"/>
+                <w:color w:val="000000"/>
+                <w:sz w:val="32"/>
+                <w:szCs w:val="32"/>
+              </w:rPr>
+              <w:t>-  ÌS</w:t>
+            </w:r>
+            <w:proofErr w:type="gramEnd"/>
             <w:r>
               <w:rPr>
                 <w:rFonts w:ascii="BRH Malayalam Extra" w:hAnsi="BRH Malayalam Extra" w:cs="BRH Devanagari Extra"/>
@@ -17422,8 +18084,19 @@
                 <w:sz w:val="32"/>
                 <w:szCs w:val="32"/>
               </w:rPr>
-              <w:t>)-  ÌS</w:t>
-            </w:r>
+              <w:t>)</w:t>
+            </w:r>
+            <w:proofErr w:type="gramStart"/>
+            <w:r>
+              <w:rPr>
+                <w:rFonts w:ascii="BRH Devanagari Extra" w:hAnsi="BRH Devanagari Extra" w:cs="BRH Devanagari Extra"/>
+                <w:color w:val="000000"/>
+                <w:sz w:val="32"/>
+                <w:szCs w:val="32"/>
+              </w:rPr>
+              <w:t>-  ÌS</w:t>
+            </w:r>
+            <w:proofErr w:type="gramEnd"/>
             <w:r>
               <w:rPr>
                 <w:rFonts w:ascii="BRH Malayalam Extra" w:hAnsi="BRH Malayalam Extra" w:cs="BRH Devanagari Extra"/>
@@ -17735,7 +18408,27 @@
                 <w:sz w:val="32"/>
                 <w:szCs w:val="32"/>
               </w:rPr>
-              <w:t>)-  xÉÔrÉïþÈ | Så</w:t>
+              <w:t>)</w:t>
+            </w:r>
+            <w:proofErr w:type="gramStart"/>
+            <w:r>
+              <w:rPr>
+                <w:rFonts w:ascii="BRH Devanagari Extra" w:hAnsi="BRH Devanagari Extra" w:cs="BRH Devanagari Extra"/>
+                <w:color w:val="000000"/>
+                <w:sz w:val="32"/>
+                <w:szCs w:val="32"/>
+              </w:rPr>
+              <w:t>-  xÉÔrÉïþÈ</w:t>
+            </w:r>
+            <w:proofErr w:type="gramEnd"/>
+            <w:r>
+              <w:rPr>
+                <w:rFonts w:ascii="BRH Devanagari Extra" w:hAnsi="BRH Devanagari Extra" w:cs="BRH Devanagari Extra"/>
+                <w:color w:val="000000"/>
+                <w:sz w:val="32"/>
+                <w:szCs w:val="32"/>
+              </w:rPr>
+              <w:t xml:space="preserve"> | Så</w:t>
             </w:r>
             <w:r>
               <w:rPr>
@@ -18208,8 +18901,19 @@
                 <w:sz w:val="32"/>
                 <w:szCs w:val="32"/>
               </w:rPr>
-              <w:t>)-  Så</w:t>
-            </w:r>
+              <w:t>)</w:t>
+            </w:r>
+            <w:proofErr w:type="gramStart"/>
+            <w:r>
+              <w:rPr>
+                <w:rFonts w:ascii="BRH Devanagari Extra" w:hAnsi="BRH Devanagari Extra" w:cs="BRH Devanagari Extra"/>
+                <w:color w:val="000000"/>
+                <w:sz w:val="32"/>
+                <w:szCs w:val="32"/>
+              </w:rPr>
+              <w:t>-  Så</w:t>
+            </w:r>
+            <w:proofErr w:type="gramEnd"/>
             <w:r>
               <w:rPr>
                 <w:rFonts w:ascii="BRH Malayalam Extra" w:hAnsi="BRH Malayalam Extra" w:cs="BRH Devanagari Extra"/>
@@ -18691,8 +19395,19 @@
                 <w:sz w:val="32"/>
                 <w:szCs w:val="32"/>
               </w:rPr>
-              <w:t>)-  ÌS</w:t>
-            </w:r>
+              <w:t>)</w:t>
+            </w:r>
+            <w:proofErr w:type="gramStart"/>
+            <w:r>
+              <w:rPr>
+                <w:rFonts w:ascii="BRH Devanagari Extra" w:hAnsi="BRH Devanagari Extra" w:cs="BRH Devanagari Extra"/>
+                <w:color w:val="000000"/>
+                <w:sz w:val="32"/>
+                <w:szCs w:val="32"/>
+              </w:rPr>
+              <w:t>-  ÌS</w:t>
+            </w:r>
+            <w:proofErr w:type="gramEnd"/>
             <w:r>
               <w:rPr>
                 <w:rFonts w:ascii="BRH Malayalam Extra" w:hAnsi="BRH Malayalam Extra" w:cs="BRH Devanagari Extra"/>
@@ -19235,8 +19950,19 @@
                 <w:sz w:val="32"/>
                 <w:szCs w:val="32"/>
               </w:rPr>
-              <w:t>)-  ÌS</w:t>
-            </w:r>
+              <w:t>)</w:t>
+            </w:r>
+            <w:proofErr w:type="gramStart"/>
+            <w:r>
+              <w:rPr>
+                <w:rFonts w:ascii="BRH Devanagari Extra" w:hAnsi="BRH Devanagari Extra" w:cs="BRH Devanagari Extra"/>
+                <w:color w:val="000000"/>
+                <w:sz w:val="32"/>
+                <w:szCs w:val="32"/>
+              </w:rPr>
+              <w:t>-  ÌS</w:t>
+            </w:r>
+            <w:proofErr w:type="gramEnd"/>
             <w:r>
               <w:rPr>
                 <w:rFonts w:ascii="BRH Malayalam Extra" w:hAnsi="BRH Malayalam Extra" w:cs="BRH Devanagari Extra"/>
@@ -19545,7 +20271,17 @@
                 <w:sz w:val="32"/>
                 <w:szCs w:val="32"/>
               </w:rPr>
-              <w:t>)-  LMü</w:t>
+              <w:t>)</w:t>
+            </w:r>
+            <w:proofErr w:type="gramStart"/>
+            <w:r>
+              <w:rPr>
+                <w:rFonts w:ascii="BRH Devanagari Extra" w:hAnsi="BRH Devanagari Extra" w:cs="BRH Devanagari Extra"/>
+                <w:color w:val="000000"/>
+                <w:sz w:val="32"/>
+                <w:szCs w:val="32"/>
+              </w:rPr>
+              <w:t>-  LMü</w:t>
             </w:r>
             <w:r>
               <w:rPr>
@@ -19557,6 +20293,7 @@
               </w:rPr>
               <w:t>þmÉ</w:t>
             </w:r>
+            <w:proofErr w:type="gramEnd"/>
             <w:r>
               <w:rPr>
                 <w:rFonts w:ascii="BRH Malayalam Extra" w:hAnsi="BRH Malayalam Extra" w:cs="BRH Devanagari Extra"/>
@@ -20013,7 +20750,17 @@
                 <w:sz w:val="32"/>
                 <w:szCs w:val="32"/>
               </w:rPr>
-              <w:t>)-  LMüþ</w:t>
+              <w:t>)</w:t>
+            </w:r>
+            <w:proofErr w:type="gramStart"/>
+            <w:r>
+              <w:rPr>
+                <w:rFonts w:ascii="BRH Devanagari Extra" w:hAnsi="BRH Devanagari Extra" w:cs="BRH Devanagari Extra"/>
+                <w:color w:val="000000"/>
+                <w:sz w:val="32"/>
+                <w:szCs w:val="32"/>
+              </w:rPr>
+              <w:t>-  LMüþ</w:t>
             </w:r>
             <w:r>
               <w:rPr>
@@ -20025,6 +20772,7 @@
               </w:rPr>
               <w:t>mÉ</w:t>
             </w:r>
+            <w:proofErr w:type="gramEnd"/>
             <w:r>
               <w:rPr>
                 <w:rFonts w:ascii="BRH Malayalam Extra" w:hAnsi="BRH Malayalam Extra" w:cs="BRH Devanagari Extra"/>
@@ -20247,7 +20995,27 @@
                 <w:sz w:val="32"/>
                 <w:szCs w:val="32"/>
               </w:rPr>
-              <w:t>)-  Ì²</w:t>
+              <w:t>)</w:t>
+            </w:r>
+            <w:proofErr w:type="gramStart"/>
+            <w:r>
+              <w:rPr>
+                <w:rFonts w:ascii="BRH Devanagari Extra" w:hAnsi="BRH Devanagari Extra" w:cs="BRH Devanagari Extra"/>
+                <w:color w:val="000000"/>
+                <w:sz w:val="32"/>
+                <w:szCs w:val="32"/>
+              </w:rPr>
+              <w:t>-  Ì</w:t>
+            </w:r>
+            <w:proofErr w:type="gramEnd"/>
+            <w:r>
+              <w:rPr>
+                <w:rFonts w:ascii="BRH Devanagari Extra" w:hAnsi="BRH Devanagari Extra" w:cs="BRH Devanagari Extra"/>
+                <w:color w:val="000000"/>
+                <w:sz w:val="32"/>
+                <w:szCs w:val="32"/>
+              </w:rPr>
+              <w:t>²</w:t>
             </w:r>
             <w:r>
               <w:rPr>
@@ -20760,7 +21528,27 @@
                 <w:sz w:val="32"/>
                 <w:szCs w:val="32"/>
               </w:rPr>
-              <w:t>)-  Ì§É</w:t>
+              <w:t>)</w:t>
+            </w:r>
+            <w:proofErr w:type="gramStart"/>
+            <w:r>
+              <w:rPr>
+                <w:rFonts w:ascii="BRH Devanagari Extra" w:hAnsi="BRH Devanagari Extra" w:cs="BRH Devanagari Extra"/>
+                <w:color w:val="000000"/>
+                <w:sz w:val="32"/>
+                <w:szCs w:val="32"/>
+              </w:rPr>
+              <w:t>-  Ì</w:t>
+            </w:r>
+            <w:proofErr w:type="gramEnd"/>
+            <w:r>
+              <w:rPr>
+                <w:rFonts w:ascii="BRH Devanagari Extra" w:hAnsi="BRH Devanagari Extra" w:cs="BRH Devanagari Extra"/>
+                <w:color w:val="000000"/>
+                <w:sz w:val="32"/>
+                <w:szCs w:val="32"/>
+              </w:rPr>
+              <w:t>§É</w:t>
             </w:r>
             <w:r>
               <w:rPr>
@@ -21403,7 +22191,17 @@
                 <w:sz w:val="32"/>
                 <w:szCs w:val="32"/>
               </w:rPr>
-              <w:t>)-  cÉiÉÑþw</w:t>
+              <w:t>)</w:t>
+            </w:r>
+            <w:proofErr w:type="gramStart"/>
+            <w:r>
+              <w:rPr>
+                <w:rFonts w:ascii="BRH Devanagari Extra" w:hAnsi="BRH Devanagari Extra" w:cs="BRH Devanagari Extra"/>
+                <w:color w:val="000000"/>
+                <w:sz w:val="32"/>
+                <w:szCs w:val="32"/>
+              </w:rPr>
+              <w:t>-  cÉiÉÑþw</w:t>
             </w:r>
             <w:r>
               <w:rPr>
@@ -21415,6 +22213,7 @@
               </w:rPr>
               <w:t>mÉ</w:t>
             </w:r>
+            <w:proofErr w:type="gramEnd"/>
             <w:r>
               <w:rPr>
                 <w:rFonts w:ascii="BRH Malayalam Extra" w:hAnsi="BRH Malayalam Extra" w:cs="BRH Devanagari Extra"/>
@@ -22184,7 +22983,17 @@
                 <w:sz w:val="32"/>
                 <w:szCs w:val="32"/>
               </w:rPr>
-              <w:t>)-  cÉiÉÑþw</w:t>
+              <w:t>)</w:t>
+            </w:r>
+            <w:proofErr w:type="gramStart"/>
+            <w:r>
+              <w:rPr>
+                <w:rFonts w:ascii="BRH Devanagari Extra" w:hAnsi="BRH Devanagari Extra" w:cs="BRH Devanagari Extra"/>
+                <w:color w:val="000000"/>
+                <w:sz w:val="32"/>
+                <w:szCs w:val="32"/>
+              </w:rPr>
+              <w:t>-  cÉiÉÑþw</w:t>
             </w:r>
             <w:r>
               <w:rPr>
@@ -22196,6 +23005,7 @@
               </w:rPr>
               <w:t>mÉ</w:t>
             </w:r>
+            <w:proofErr w:type="gramEnd"/>
             <w:r>
               <w:rPr>
                 <w:rFonts w:ascii="BRH Malayalam Extra" w:hAnsi="BRH Malayalam Extra" w:cs="BRH Devanagari Extra"/>
@@ -22435,7 +23245,17 @@
                 <w:sz w:val="32"/>
                 <w:szCs w:val="32"/>
               </w:rPr>
-              <w:t>)-  mÉgcÉþ</w:t>
+              <w:t>)</w:t>
+            </w:r>
+            <w:proofErr w:type="gramStart"/>
+            <w:r>
+              <w:rPr>
+                <w:rFonts w:ascii="BRH Devanagari Extra" w:hAnsi="BRH Devanagari Extra" w:cs="BRH Devanagari Extra"/>
+                <w:color w:val="000000"/>
+                <w:sz w:val="32"/>
+                <w:szCs w:val="32"/>
+              </w:rPr>
+              <w:t>-  mÉgcÉþ</w:t>
             </w:r>
             <w:r>
               <w:rPr>
@@ -22447,6 +23267,7 @@
               </w:rPr>
               <w:t>mÉ</w:t>
             </w:r>
+            <w:proofErr w:type="gramEnd"/>
             <w:r>
               <w:rPr>
                 <w:rFonts w:ascii="BRH Malayalam Extra" w:hAnsi="BRH Malayalam Extra" w:cs="BRH Devanagari Extra"/>
@@ -23097,7 +23918,17 @@
                 <w:sz w:val="32"/>
                 <w:szCs w:val="32"/>
               </w:rPr>
-              <w:t>)-  mÉgcÉþ</w:t>
+              <w:t>)</w:t>
+            </w:r>
+            <w:proofErr w:type="gramStart"/>
+            <w:r>
+              <w:rPr>
+                <w:rFonts w:ascii="BRH Devanagari Extra" w:hAnsi="BRH Devanagari Extra" w:cs="BRH Devanagari Extra"/>
+                <w:color w:val="000000"/>
+                <w:sz w:val="32"/>
+                <w:szCs w:val="32"/>
+              </w:rPr>
+              <w:t>-  mÉgcÉþ</w:t>
             </w:r>
             <w:r>
               <w:rPr>
@@ -23109,6 +23940,7 @@
               </w:rPr>
               <w:t>mÉ</w:t>
             </w:r>
+            <w:proofErr w:type="gramEnd"/>
             <w:r>
               <w:rPr>
                 <w:rFonts w:ascii="BRH Malayalam Extra" w:hAnsi="BRH Malayalam Extra" w:cs="BRH Devanagari Extra"/>
@@ -23349,7 +24181,17 @@
                 <w:sz w:val="32"/>
                 <w:szCs w:val="32"/>
               </w:rPr>
-              <w:t>)-  wÉOè</w:t>
+              <w:t>)</w:t>
+            </w:r>
+            <w:proofErr w:type="gramStart"/>
+            <w:r>
+              <w:rPr>
+                <w:rFonts w:ascii="BRH Devanagari Extra" w:hAnsi="BRH Devanagari Extra" w:cs="BRH Devanagari Extra"/>
+                <w:color w:val="000000"/>
+                <w:sz w:val="32"/>
+                <w:szCs w:val="32"/>
+              </w:rPr>
+              <w:t>-  wÉOè</w:t>
             </w:r>
             <w:r>
               <w:rPr>
@@ -23361,6 +24203,7 @@
               </w:rPr>
               <w:t>mÉ</w:t>
             </w:r>
+            <w:proofErr w:type="gramEnd"/>
             <w:r>
               <w:rPr>
                 <w:rFonts w:ascii="BRH Malayalam Extra" w:hAnsi="BRH Malayalam Extra" w:cs="BRH Devanagari Extra"/>
@@ -23935,7 +24778,17 @@
                 <w:sz w:val="32"/>
                 <w:szCs w:val="32"/>
               </w:rPr>
-              <w:t>)-  wÉOè</w:t>
+              <w:t>)</w:t>
+            </w:r>
+            <w:proofErr w:type="gramStart"/>
+            <w:r>
+              <w:rPr>
+                <w:rFonts w:ascii="BRH Devanagari Extra" w:hAnsi="BRH Devanagari Extra" w:cs="BRH Devanagari Extra"/>
+                <w:color w:val="000000"/>
+                <w:sz w:val="32"/>
+                <w:szCs w:val="32"/>
+              </w:rPr>
+              <w:t>-  wÉOè</w:t>
             </w:r>
             <w:r>
               <w:rPr>
@@ -23947,6 +24800,7 @@
               </w:rPr>
               <w:t>mÉ</w:t>
             </w:r>
+            <w:proofErr w:type="gramEnd"/>
             <w:r>
               <w:rPr>
                 <w:rFonts w:ascii="BRH Malayalam Extra" w:hAnsi="BRH Malayalam Extra" w:cs="BRH Devanagari Extra"/>
@@ -24197,7 +25051,17 @@
                 <w:sz w:val="32"/>
                 <w:szCs w:val="32"/>
               </w:rPr>
-              <w:t>)-  LMü</w:t>
+              <w:t>)</w:t>
+            </w:r>
+            <w:proofErr w:type="gramStart"/>
+            <w:r>
+              <w:rPr>
+                <w:rFonts w:ascii="BRH Devanagari Extra" w:hAnsi="BRH Devanagari Extra" w:cs="BRH Devanagari Extra"/>
+                <w:color w:val="000000"/>
+                <w:sz w:val="32"/>
+                <w:szCs w:val="32"/>
+              </w:rPr>
+              <w:t>-  LMü</w:t>
             </w:r>
             <w:r>
               <w:rPr>
@@ -24226,7 +25090,17 @@
                 <w:sz w:val="32"/>
                 <w:szCs w:val="32"/>
               </w:rPr>
-              <w:t>SÏ | Ì²</w:t>
+              <w:t>SÏ</w:t>
+            </w:r>
+            <w:proofErr w:type="gramEnd"/>
+            <w:r>
+              <w:rPr>
+                <w:rFonts w:ascii="BRH Devanagari Extra" w:hAnsi="BRH Devanagari Extra" w:cs="BRH Devanagari Extra"/>
+                <w:color w:val="000000"/>
+                <w:sz w:val="32"/>
+                <w:szCs w:val="32"/>
+              </w:rPr>
+              <w:t xml:space="preserve"> | Ì²</w:t>
             </w:r>
             <w:r>
               <w:rPr>
@@ -24653,7 +25527,17 @@
                 <w:sz w:val="32"/>
                 <w:szCs w:val="32"/>
               </w:rPr>
-              <w:t>)-  LMüþ</w:t>
+              <w:t>)</w:t>
+            </w:r>
+            <w:proofErr w:type="gramStart"/>
+            <w:r>
+              <w:rPr>
+                <w:rFonts w:ascii="BRH Devanagari Extra" w:hAnsi="BRH Devanagari Extra" w:cs="BRH Devanagari Extra"/>
+                <w:color w:val="000000"/>
+                <w:sz w:val="32"/>
+                <w:szCs w:val="32"/>
+              </w:rPr>
+              <w:t>-  LMüþ</w:t>
             </w:r>
             <w:r>
               <w:rPr>
@@ -24672,7 +25556,17 @@
                 <w:sz w:val="32"/>
                 <w:szCs w:val="32"/>
               </w:rPr>
-              <w:t>SÏ |</w:t>
+              <w:t>SÏ</w:t>
+            </w:r>
+            <w:proofErr w:type="gramEnd"/>
+            <w:r>
+              <w:rPr>
+                <w:rFonts w:ascii="BRH Devanagari Extra" w:hAnsi="BRH Devanagari Extra" w:cs="BRH Devanagari Extra"/>
+                <w:color w:val="000000"/>
+                <w:sz w:val="32"/>
+                <w:szCs w:val="32"/>
+              </w:rPr>
+              <w:t xml:space="preserve"> |</w:t>
             </w:r>
           </w:p>
           <w:p>
@@ -24879,7 +25773,27 @@
                 <w:sz w:val="32"/>
                 <w:szCs w:val="32"/>
               </w:rPr>
-              <w:t>)-  Ì²</w:t>
+              <w:t>)</w:t>
+            </w:r>
+            <w:proofErr w:type="gramStart"/>
+            <w:r>
+              <w:rPr>
+                <w:rFonts w:ascii="BRH Devanagari Extra" w:hAnsi="BRH Devanagari Extra" w:cs="BRH Devanagari Extra"/>
+                <w:color w:val="000000"/>
+                <w:sz w:val="32"/>
+                <w:szCs w:val="32"/>
+              </w:rPr>
+              <w:t>-  Ì</w:t>
+            </w:r>
+            <w:proofErr w:type="gramEnd"/>
+            <w:r>
+              <w:rPr>
+                <w:rFonts w:ascii="BRH Devanagari Extra" w:hAnsi="BRH Devanagari Extra" w:cs="BRH Devanagari Extra"/>
+                <w:color w:val="000000"/>
+                <w:sz w:val="32"/>
+                <w:szCs w:val="32"/>
+              </w:rPr>
+              <w:t>²</w:t>
             </w:r>
             <w:r>
               <w:rPr>
@@ -25382,7 +26296,27 @@
                 <w:sz w:val="32"/>
                 <w:szCs w:val="32"/>
               </w:rPr>
-              <w:t>)-  Ì§É</w:t>
+              <w:t>)</w:t>
+            </w:r>
+            <w:proofErr w:type="gramStart"/>
+            <w:r>
+              <w:rPr>
+                <w:rFonts w:ascii="BRH Devanagari Extra" w:hAnsi="BRH Devanagari Extra" w:cs="BRH Devanagari Extra"/>
+                <w:color w:val="000000"/>
+                <w:sz w:val="32"/>
+                <w:szCs w:val="32"/>
+              </w:rPr>
+              <w:t>-  Ì</w:t>
+            </w:r>
+            <w:proofErr w:type="gramEnd"/>
+            <w:r>
+              <w:rPr>
+                <w:rFonts w:ascii="BRH Devanagari Extra" w:hAnsi="BRH Devanagari Extra" w:cs="BRH Devanagari Extra"/>
+                <w:color w:val="000000"/>
+                <w:sz w:val="32"/>
+                <w:szCs w:val="32"/>
+              </w:rPr>
+              <w:t>§É</w:t>
             </w:r>
             <w:r>
               <w:rPr>
@@ -25926,7 +26860,17 @@
                 <w:sz w:val="32"/>
                 <w:szCs w:val="32"/>
               </w:rPr>
-              <w:t>)-  cÉiÉ</w:t>
+              <w:t>)</w:t>
+            </w:r>
+            <w:proofErr w:type="gramStart"/>
+            <w:r>
+              <w:rPr>
+                <w:rFonts w:ascii="BRH Devanagari Extra" w:hAnsi="BRH Devanagari Extra" w:cs="BRH Devanagari Extra"/>
+                <w:color w:val="000000"/>
+                <w:sz w:val="32"/>
+                <w:szCs w:val="32"/>
+              </w:rPr>
+              <w:t>-  cÉiÉ</w:t>
             </w:r>
             <w:r>
               <w:rPr>
@@ -25945,7 +26889,17 @@
                 <w:sz w:val="32"/>
                 <w:szCs w:val="32"/>
               </w:rPr>
-              <w:t>SÏ | mÉgcÉ</w:t>
+              <w:t>SÏ</w:t>
+            </w:r>
+            <w:proofErr w:type="gramEnd"/>
+            <w:r>
+              <w:rPr>
+                <w:rFonts w:ascii="BRH Devanagari Extra" w:hAnsi="BRH Devanagari Extra" w:cs="BRH Devanagari Extra"/>
+                <w:color w:val="000000"/>
+                <w:sz w:val="32"/>
+                <w:szCs w:val="32"/>
+              </w:rPr>
+              <w:t xml:space="preserve"> | mÉgcÉ</w:t>
             </w:r>
             <w:r>
               <w:rPr>
@@ -26539,7 +27493,17 @@
                 <w:sz w:val="32"/>
                 <w:szCs w:val="32"/>
               </w:rPr>
-              <w:t>)-  cÉiÉÑ</w:t>
+              <w:t>)</w:t>
+            </w:r>
+            <w:proofErr w:type="gramStart"/>
+            <w:r>
+              <w:rPr>
+                <w:rFonts w:ascii="BRH Devanagari Extra" w:hAnsi="BRH Devanagari Extra" w:cs="BRH Devanagari Extra"/>
+                <w:color w:val="000000"/>
+                <w:sz w:val="32"/>
+                <w:szCs w:val="32"/>
+              </w:rPr>
+              <w:t>-  cÉiÉÑ</w:t>
             </w:r>
             <w:r>
               <w:rPr>
@@ -26558,7 +27522,17 @@
                 <w:sz w:val="32"/>
                 <w:szCs w:val="32"/>
               </w:rPr>
-              <w:t>SÏ |</w:t>
+              <w:t>SÏ</w:t>
+            </w:r>
+            <w:proofErr w:type="gramEnd"/>
+            <w:r>
+              <w:rPr>
+                <w:rFonts w:ascii="BRH Devanagari Extra" w:hAnsi="BRH Devanagari Extra" w:cs="BRH Devanagari Extra"/>
+                <w:color w:val="000000"/>
+                <w:sz w:val="32"/>
+                <w:szCs w:val="32"/>
+              </w:rPr>
+              <w:t xml:space="preserve"> |</w:t>
             </w:r>
           </w:p>
           <w:p>
@@ -26782,7 +27756,17 @@
                 <w:sz w:val="32"/>
                 <w:szCs w:val="32"/>
               </w:rPr>
-              <w:t>)-  mÉgcÉþ</w:t>
+              <w:t>)</w:t>
+            </w:r>
+            <w:proofErr w:type="gramStart"/>
+            <w:r>
+              <w:rPr>
+                <w:rFonts w:ascii="BRH Devanagari Extra" w:hAnsi="BRH Devanagari Extra" w:cs="BRH Devanagari Extra"/>
+                <w:color w:val="000000"/>
+                <w:sz w:val="32"/>
+                <w:szCs w:val="32"/>
+              </w:rPr>
+              <w:t>-  mÉgcÉþ</w:t>
             </w:r>
             <w:r>
               <w:rPr>
@@ -26801,7 +27785,17 @@
                 <w:sz w:val="32"/>
                 <w:szCs w:val="32"/>
               </w:rPr>
-              <w:t>SÏ | wÉO</w:t>
+              <w:t>SÏ</w:t>
+            </w:r>
+            <w:proofErr w:type="gramEnd"/>
+            <w:r>
+              <w:rPr>
+                <w:rFonts w:ascii="BRH Devanagari Extra" w:hAnsi="BRH Devanagari Extra" w:cs="BRH Devanagari Extra"/>
+                <w:color w:val="000000"/>
+                <w:sz w:val="32"/>
+                <w:szCs w:val="32"/>
+              </w:rPr>
+              <w:t xml:space="preserve"> | wÉO</w:t>
             </w:r>
             <w:r>
               <w:rPr>
@@ -27323,7 +28317,17 @@
                 <w:sz w:val="32"/>
                 <w:szCs w:val="32"/>
               </w:rPr>
-              <w:t>)-  mÉgcÉ</w:t>
+              <w:t>)</w:t>
+            </w:r>
+            <w:proofErr w:type="gramStart"/>
+            <w:r>
+              <w:rPr>
+                <w:rFonts w:ascii="BRH Devanagari Extra" w:hAnsi="BRH Devanagari Extra" w:cs="BRH Devanagari Extra"/>
+                <w:color w:val="000000"/>
+                <w:sz w:val="32"/>
+                <w:szCs w:val="32"/>
+              </w:rPr>
+              <w:t>-  mÉgcÉ</w:t>
             </w:r>
             <w:r>
               <w:rPr>
@@ -27342,7 +28346,17 @@
                 <w:sz w:val="32"/>
                 <w:szCs w:val="32"/>
               </w:rPr>
-              <w:t>SÏ |</w:t>
+              <w:t>SÏ</w:t>
+            </w:r>
+            <w:proofErr w:type="gramEnd"/>
+            <w:r>
+              <w:rPr>
+                <w:rFonts w:ascii="BRH Devanagari Extra" w:hAnsi="BRH Devanagari Extra" w:cs="BRH Devanagari Extra"/>
+                <w:color w:val="000000"/>
+                <w:sz w:val="32"/>
+                <w:szCs w:val="32"/>
+              </w:rPr>
+              <w:t xml:space="preserve"> |</w:t>
             </w:r>
           </w:p>
           <w:p>
@@ -27566,7 +28580,17 @@
                 <w:sz w:val="32"/>
                 <w:szCs w:val="32"/>
               </w:rPr>
-              <w:t>)-  wÉO</w:t>
+              <w:t>)</w:t>
+            </w:r>
+            <w:proofErr w:type="gramStart"/>
+            <w:r>
+              <w:rPr>
+                <w:rFonts w:ascii="BRH Devanagari Extra" w:hAnsi="BRH Devanagari Extra" w:cs="BRH Devanagari Extra"/>
+                <w:color w:val="000000"/>
+                <w:sz w:val="32"/>
+                <w:szCs w:val="32"/>
+              </w:rPr>
+              <w:t>-  wÉO</w:t>
             </w:r>
             <w:r>
               <w:rPr>
@@ -27585,7 +28609,17 @@
                 <w:sz w:val="32"/>
                 <w:szCs w:val="32"/>
               </w:rPr>
-              <w:t>þSÏ | xÉ</w:t>
+              <w:t>þSÏ</w:t>
+            </w:r>
+            <w:proofErr w:type="gramEnd"/>
+            <w:r>
+              <w:rPr>
+                <w:rFonts w:ascii="BRH Devanagari Extra" w:hAnsi="BRH Devanagari Extra" w:cs="BRH Devanagari Extra"/>
+                <w:color w:val="000000"/>
+                <w:sz w:val="32"/>
+                <w:szCs w:val="32"/>
+              </w:rPr>
+              <w:t xml:space="preserve"> | xÉ</w:t>
             </w:r>
             <w:r>
               <w:rPr>
@@ -28115,7 +29149,17 @@
                 <w:sz w:val="32"/>
                 <w:szCs w:val="32"/>
               </w:rPr>
-              <w:t>)-  wÉOè</w:t>
+              <w:t>)</w:t>
+            </w:r>
+            <w:proofErr w:type="gramStart"/>
+            <w:r>
+              <w:rPr>
+                <w:rFonts w:ascii="BRH Devanagari Extra" w:hAnsi="BRH Devanagari Extra" w:cs="BRH Devanagari Extra"/>
+                <w:color w:val="000000"/>
+                <w:sz w:val="32"/>
+                <w:szCs w:val="32"/>
+              </w:rPr>
+              <w:t>-  wÉOè</w:t>
             </w:r>
             <w:r>
               <w:rPr>
@@ -28134,7 +29178,17 @@
                 <w:sz w:val="32"/>
                 <w:szCs w:val="32"/>
               </w:rPr>
-              <w:t>þSÏ |</w:t>
+              <w:t>þSÏ</w:t>
+            </w:r>
+            <w:proofErr w:type="gramEnd"/>
+            <w:r>
+              <w:rPr>
+                <w:rFonts w:ascii="BRH Devanagari Extra" w:hAnsi="BRH Devanagari Extra" w:cs="BRH Devanagari Extra"/>
+                <w:color w:val="000000"/>
+                <w:sz w:val="32"/>
+                <w:szCs w:val="32"/>
+              </w:rPr>
+              <w:t xml:space="preserve"> |</w:t>
             </w:r>
           </w:p>
           <w:p>
@@ -28374,8 +29428,19 @@
                 <w:sz w:val="32"/>
                 <w:szCs w:val="32"/>
               </w:rPr>
-              <w:t>)-  Wû</w:t>
-            </w:r>
+              <w:t>)</w:t>
+            </w:r>
+            <w:proofErr w:type="gramStart"/>
+            <w:r>
+              <w:rPr>
+                <w:rFonts w:ascii="BRH Devanagari Extra" w:hAnsi="BRH Devanagari Extra" w:cs="BRH Devanagari Extra"/>
+                <w:color w:val="000000"/>
+                <w:sz w:val="32"/>
+                <w:szCs w:val="32"/>
+              </w:rPr>
+              <w:t>-  Wû</w:t>
+            </w:r>
+            <w:proofErr w:type="gramEnd"/>
             <w:r>
               <w:rPr>
                 <w:rFonts w:ascii="BRH Malayalam Extra" w:hAnsi="BRH Malayalam Extra" w:cs="BRH Devanagari Extra"/>
@@ -28931,8 +29996,19 @@
                 <w:sz w:val="32"/>
                 <w:szCs w:val="32"/>
               </w:rPr>
-              <w:t>)-  ÌmÉë</w:t>
-            </w:r>
+              <w:t>)</w:t>
+            </w:r>
+            <w:proofErr w:type="gramStart"/>
+            <w:r>
+              <w:rPr>
+                <w:rFonts w:ascii="BRH Devanagari Extra" w:hAnsi="BRH Devanagari Extra" w:cs="BRH Devanagari Extra"/>
+                <w:color w:val="000000"/>
+                <w:sz w:val="32"/>
+                <w:szCs w:val="32"/>
+              </w:rPr>
+              <w:t>-  ÌmÉë</w:t>
+            </w:r>
+            <w:proofErr w:type="gramEnd"/>
             <w:r>
               <w:rPr>
                 <w:rFonts w:ascii="BRH Malayalam Extra" w:hAnsi="BRH Malayalam Extra" w:cs="BRH Devanagari Extra"/>
@@ -29359,8 +30435,19 @@
                 <w:sz w:val="32"/>
                 <w:szCs w:val="32"/>
               </w:rPr>
-              <w:t>)-  C</w:t>
-            </w:r>
+              <w:t>)</w:t>
+            </w:r>
+            <w:proofErr w:type="gramStart"/>
+            <w:r>
+              <w:rPr>
+                <w:rFonts w:ascii="BRH Devanagari Extra" w:hAnsi="BRH Devanagari Extra" w:cs="BRH Devanagari Extra"/>
+                <w:color w:val="000000"/>
+                <w:sz w:val="32"/>
+                <w:szCs w:val="32"/>
+              </w:rPr>
+              <w:t>-  C</w:t>
+            </w:r>
+            <w:proofErr w:type="gramEnd"/>
             <w:r>
               <w:rPr>
                 <w:rFonts w:ascii="BRH Malayalam Extra" w:hAnsi="BRH Malayalam Extra" w:cs="BRH Devanagari Extra"/>
@@ -29791,8 +30878,19 @@
                 <w:sz w:val="32"/>
                 <w:szCs w:val="32"/>
               </w:rPr>
-              <w:t>)-  Wû</w:t>
-            </w:r>
+              <w:t>)</w:t>
+            </w:r>
+            <w:proofErr w:type="gramStart"/>
+            <w:r>
+              <w:rPr>
+                <w:rFonts w:ascii="BRH Devanagari Extra" w:hAnsi="BRH Devanagari Extra" w:cs="BRH Devanagari Extra"/>
+                <w:color w:val="000000"/>
+                <w:sz w:val="32"/>
+                <w:szCs w:val="32"/>
+              </w:rPr>
+              <w:t>-  Wû</w:t>
+            </w:r>
+            <w:proofErr w:type="gramEnd"/>
             <w:r>
               <w:rPr>
                 <w:rFonts w:ascii="BRH Malayalam Extra" w:hAnsi="BRH Malayalam Extra" w:cs="BRH Devanagari Extra"/>
@@ -30342,8 +31440,19 @@
                 <w:sz w:val="32"/>
                 <w:szCs w:val="32"/>
               </w:rPr>
-              <w:t>)-  ÌmÉë</w:t>
-            </w:r>
+              <w:t>)</w:t>
+            </w:r>
+            <w:proofErr w:type="gramStart"/>
+            <w:r>
+              <w:rPr>
+                <w:rFonts w:ascii="BRH Devanagari Extra" w:hAnsi="BRH Devanagari Extra" w:cs="BRH Devanagari Extra"/>
+                <w:color w:val="000000"/>
+                <w:sz w:val="32"/>
+                <w:szCs w:val="32"/>
+              </w:rPr>
+              <w:t>-  ÌmÉë</w:t>
+            </w:r>
+            <w:proofErr w:type="gramEnd"/>
             <w:r>
               <w:rPr>
                 <w:rFonts w:ascii="BRH Malayalam Extra" w:hAnsi="BRH Malayalam Extra" w:cs="BRH Devanagari Extra"/>
@@ -30745,8 +31854,19 @@
                 <w:sz w:val="32"/>
                 <w:szCs w:val="32"/>
               </w:rPr>
-              <w:t>)-  C</w:t>
-            </w:r>
+              <w:t>)</w:t>
+            </w:r>
+            <w:proofErr w:type="gramStart"/>
+            <w:r>
+              <w:rPr>
+                <w:rFonts w:ascii="BRH Devanagari Extra" w:hAnsi="BRH Devanagari Extra" w:cs="BRH Devanagari Extra"/>
+                <w:color w:val="000000"/>
+                <w:sz w:val="32"/>
+                <w:szCs w:val="32"/>
+              </w:rPr>
+              <w:t>-  C</w:t>
+            </w:r>
+            <w:proofErr w:type="gramEnd"/>
             <w:r>
               <w:rPr>
                 <w:rFonts w:ascii="BRH Malayalam Extra" w:hAnsi="BRH Malayalam Extra" w:cs="BRH Devanagari Extra"/>
@@ -31205,8 +32325,19 @@
                 <w:sz w:val="32"/>
                 <w:szCs w:val="32"/>
               </w:rPr>
-              <w:t>)-  ÍxÉ</w:t>
-            </w:r>
+              <w:t>)</w:t>
+            </w:r>
+            <w:proofErr w:type="gramStart"/>
+            <w:r>
+              <w:rPr>
+                <w:rFonts w:ascii="BRH Devanagari Extra" w:hAnsi="BRH Devanagari Extra" w:cs="BRH Devanagari Extra"/>
+                <w:color w:val="000000"/>
+                <w:sz w:val="32"/>
+                <w:szCs w:val="32"/>
+              </w:rPr>
+              <w:t>-  ÍxÉ</w:t>
+            </w:r>
+            <w:proofErr w:type="gramEnd"/>
             <w:r>
               <w:rPr>
                 <w:rFonts w:ascii="BRH Malayalam Extra" w:hAnsi="BRH Malayalam Extra" w:cs="BRH Devanagari Extra"/>
@@ -31752,7 +32883,27 @@
                 <w:sz w:val="32"/>
                 <w:szCs w:val="32"/>
               </w:rPr>
-              <w:t>)-  xÉÉåqÉþÈ | C</w:t>
+              <w:t>)</w:t>
+            </w:r>
+            <w:proofErr w:type="gramStart"/>
+            <w:r>
+              <w:rPr>
+                <w:rFonts w:ascii="BRH Devanagari Extra" w:hAnsi="BRH Devanagari Extra" w:cs="BRH Devanagari Extra"/>
+                <w:color w:val="000000"/>
+                <w:sz w:val="32"/>
+                <w:szCs w:val="32"/>
+              </w:rPr>
+              <w:t>-  xÉÉåqÉþÈ</w:t>
+            </w:r>
+            <w:proofErr w:type="gramEnd"/>
+            <w:r>
+              <w:rPr>
+                <w:rFonts w:ascii="BRH Devanagari Extra" w:hAnsi="BRH Devanagari Extra" w:cs="BRH Devanagari Extra"/>
+                <w:color w:val="000000"/>
+                <w:sz w:val="32"/>
+                <w:szCs w:val="32"/>
+              </w:rPr>
+              <w:t xml:space="preserve"> | C</w:t>
             </w:r>
             <w:r>
               <w:rPr>
@@ -32133,8 +33284,19 @@
                 <w:sz w:val="32"/>
                 <w:szCs w:val="32"/>
               </w:rPr>
-              <w:t>)-  C</w:t>
-            </w:r>
+              <w:t>)</w:t>
+            </w:r>
+            <w:proofErr w:type="gramStart"/>
+            <w:r>
+              <w:rPr>
+                <w:rFonts w:ascii="BRH Devanagari Extra" w:hAnsi="BRH Devanagari Extra" w:cs="BRH Devanagari Extra"/>
+                <w:color w:val="000000"/>
+                <w:sz w:val="32"/>
+                <w:szCs w:val="32"/>
+              </w:rPr>
+              <w:t>-  C</w:t>
+            </w:r>
+            <w:proofErr w:type="gramEnd"/>
             <w:r>
               <w:rPr>
                 <w:rFonts w:ascii="BRH Malayalam Extra" w:hAnsi="BRH Malayalam Extra" w:cs="BRH Devanagari Extra"/>
@@ -32565,8 +33727,19 @@
                 <w:sz w:val="32"/>
                 <w:szCs w:val="32"/>
               </w:rPr>
-              <w:t>)-  ÍxÉ</w:t>
-            </w:r>
+              <w:t>)</w:t>
+            </w:r>
+            <w:proofErr w:type="gramStart"/>
+            <w:r>
+              <w:rPr>
+                <w:rFonts w:ascii="BRH Devanagari Extra" w:hAnsi="BRH Devanagari Extra" w:cs="BRH Devanagari Extra"/>
+                <w:color w:val="000000"/>
+                <w:sz w:val="32"/>
+                <w:szCs w:val="32"/>
+              </w:rPr>
+              <w:t>-  ÍxÉ</w:t>
+            </w:r>
+            <w:proofErr w:type="gramEnd"/>
             <w:r>
               <w:rPr>
                 <w:rFonts w:ascii="BRH Malayalam Extra" w:hAnsi="BRH Malayalam Extra" w:cs="BRH Devanagari Extra"/>
@@ -33095,7 +34268,27 @@
                 <w:sz w:val="32"/>
                 <w:szCs w:val="32"/>
               </w:rPr>
-              <w:t>)-  xÉÉåqÉþÈ | C</w:t>
+              <w:t>)</w:t>
+            </w:r>
+            <w:proofErr w:type="gramStart"/>
+            <w:r>
+              <w:rPr>
+                <w:rFonts w:ascii="BRH Devanagari Extra" w:hAnsi="BRH Devanagari Extra" w:cs="BRH Devanagari Extra"/>
+                <w:color w:val="000000"/>
+                <w:sz w:val="32"/>
+                <w:szCs w:val="32"/>
+              </w:rPr>
+              <w:t>-  xÉÉåqÉþÈ</w:t>
+            </w:r>
+            <w:proofErr w:type="gramEnd"/>
+            <w:r>
+              <w:rPr>
+                <w:rFonts w:ascii="BRH Devanagari Extra" w:hAnsi="BRH Devanagari Extra" w:cs="BRH Devanagari Extra"/>
+                <w:color w:val="000000"/>
+                <w:sz w:val="32"/>
+                <w:szCs w:val="32"/>
+              </w:rPr>
+              <w:t xml:space="preserve"> | C</w:t>
             </w:r>
             <w:r>
               <w:rPr>
@@ -33466,8 +34659,19 @@
                 <w:sz w:val="32"/>
                 <w:szCs w:val="32"/>
               </w:rPr>
-              <w:t>)-  C</w:t>
-            </w:r>
+              <w:t>)</w:t>
+            </w:r>
+            <w:proofErr w:type="gramStart"/>
+            <w:r>
+              <w:rPr>
+                <w:rFonts w:ascii="BRH Devanagari Extra" w:hAnsi="BRH Devanagari Extra" w:cs="BRH Devanagari Extra"/>
+                <w:color w:val="000000"/>
+                <w:sz w:val="32"/>
+                <w:szCs w:val="32"/>
+              </w:rPr>
+              <w:t>-  C</w:t>
+            </w:r>
+            <w:proofErr w:type="gramEnd"/>
             <w:r>
               <w:rPr>
                 <w:rFonts w:ascii="BRH Malayalam Extra" w:hAnsi="BRH Malayalam Extra" w:cs="BRH Devanagari Extra"/>
@@ -33912,8 +35116,19 @@
                 <w:sz w:val="32"/>
                 <w:szCs w:val="32"/>
               </w:rPr>
-              <w:t>)-  A</w:t>
-            </w:r>
+              <w:t>)</w:t>
+            </w:r>
+            <w:proofErr w:type="gramStart"/>
+            <w:r>
+              <w:rPr>
+                <w:rFonts w:ascii="BRH Devanagari Extra" w:hAnsi="BRH Devanagari Extra" w:cs="BRH Devanagari Extra"/>
+                <w:color w:val="000000"/>
+                <w:sz w:val="32"/>
+                <w:szCs w:val="32"/>
+              </w:rPr>
+              <w:t>-  A</w:t>
+            </w:r>
+            <w:proofErr w:type="gramEnd"/>
             <w:r>
               <w:rPr>
                 <w:rFonts w:ascii="BRH Malayalam Extra" w:hAnsi="BRH Malayalam Extra" w:cs="BRH Devanagari Extra"/>
@@ -34511,8 +35726,19 @@
                 <w:sz w:val="32"/>
                 <w:szCs w:val="32"/>
               </w:rPr>
-              <w:t>)-  C</w:t>
-            </w:r>
+              <w:t>)</w:t>
+            </w:r>
+            <w:proofErr w:type="gramStart"/>
+            <w:r>
+              <w:rPr>
+                <w:rFonts w:ascii="BRH Devanagari Extra" w:hAnsi="BRH Devanagari Extra" w:cs="BRH Devanagari Extra"/>
+                <w:color w:val="000000"/>
+                <w:sz w:val="32"/>
+                <w:szCs w:val="32"/>
+              </w:rPr>
+              <w:t>-  C</w:t>
+            </w:r>
+            <w:proofErr w:type="gramEnd"/>
             <w:r>
               <w:rPr>
                 <w:rFonts w:ascii="BRH Malayalam Extra" w:hAnsi="BRH Malayalam Extra" w:cs="BRH Devanagari Extra"/>
@@ -35183,8 +36409,19 @@
                 <w:sz w:val="32"/>
                 <w:szCs w:val="32"/>
               </w:rPr>
-              <w:t>)-  C</w:t>
-            </w:r>
+              <w:t>)</w:t>
+            </w:r>
+            <w:proofErr w:type="gramStart"/>
+            <w:r>
+              <w:rPr>
+                <w:rFonts w:ascii="BRH Devanagari Extra" w:hAnsi="BRH Devanagari Extra" w:cs="BRH Devanagari Extra"/>
+                <w:color w:val="000000"/>
+                <w:sz w:val="32"/>
+                <w:szCs w:val="32"/>
+              </w:rPr>
+              <w:t>-  C</w:t>
+            </w:r>
+            <w:proofErr w:type="gramEnd"/>
             <w:r>
               <w:rPr>
                 <w:rFonts w:ascii="BRH Malayalam Extra" w:hAnsi="BRH Malayalam Extra" w:cs="BRH Devanagari Extra"/>
@@ -35615,8 +36852,19 @@
                 <w:sz w:val="32"/>
                 <w:szCs w:val="32"/>
               </w:rPr>
-              <w:t>)-  A</w:t>
-            </w:r>
+              <w:t>)</w:t>
+            </w:r>
+            <w:proofErr w:type="gramStart"/>
+            <w:r>
+              <w:rPr>
+                <w:rFonts w:ascii="BRH Devanagari Extra" w:hAnsi="BRH Devanagari Extra" w:cs="BRH Devanagari Extra"/>
+                <w:color w:val="000000"/>
+                <w:sz w:val="32"/>
+                <w:szCs w:val="32"/>
+              </w:rPr>
+              <w:t>-  A</w:t>
+            </w:r>
+            <w:proofErr w:type="gramEnd"/>
             <w:r>
               <w:rPr>
                 <w:rFonts w:ascii="BRH Malayalam Extra" w:hAnsi="BRH Malayalam Extra" w:cs="BRH Devanagari Extra"/>
@@ -36192,8 +37440,19 @@
                 <w:sz w:val="32"/>
                 <w:szCs w:val="32"/>
               </w:rPr>
-              <w:t>)-  C</w:t>
-            </w:r>
+              <w:t>)</w:t>
+            </w:r>
+            <w:proofErr w:type="gramStart"/>
+            <w:r>
+              <w:rPr>
+                <w:rFonts w:ascii="BRH Devanagari Extra" w:hAnsi="BRH Devanagari Extra" w:cs="BRH Devanagari Extra"/>
+                <w:color w:val="000000"/>
+                <w:sz w:val="32"/>
+                <w:szCs w:val="32"/>
+              </w:rPr>
+              <w:t>-  C</w:t>
+            </w:r>
+            <w:proofErr w:type="gramEnd"/>
             <w:r>
               <w:rPr>
                 <w:rFonts w:ascii="BRH Malayalam Extra" w:hAnsi="BRH Malayalam Extra" w:cs="BRH Devanagari Extra"/>
@@ -36838,8 +38097,19 @@
                 <w:sz w:val="32"/>
                 <w:szCs w:val="32"/>
               </w:rPr>
-              <w:t>)-  C</w:t>
-            </w:r>
+              <w:t>)</w:t>
+            </w:r>
+            <w:proofErr w:type="gramStart"/>
+            <w:r>
+              <w:rPr>
+                <w:rFonts w:ascii="BRH Devanagari Extra" w:hAnsi="BRH Devanagari Extra" w:cs="BRH Devanagari Extra"/>
+                <w:color w:val="000000"/>
+                <w:sz w:val="32"/>
+                <w:szCs w:val="32"/>
+              </w:rPr>
+              <w:t>-  C</w:t>
+            </w:r>
+            <w:proofErr w:type="gramEnd"/>
             <w:r>
               <w:rPr>
                 <w:rFonts w:ascii="BRH Malayalam Extra" w:hAnsi="BRH Malayalam Extra" w:cs="BRH Devanagari Extra"/>
@@ -37284,7 +38554,27 @@
                 <w:sz w:val="32"/>
                 <w:szCs w:val="32"/>
               </w:rPr>
-              <w:t>)-  aÉÑWûÉÿ | xÉliÉÿqÉç | xÉÑ</w:t>
+              <w:t>)</w:t>
+            </w:r>
+            <w:proofErr w:type="gramStart"/>
+            <w:r>
+              <w:rPr>
+                <w:rFonts w:ascii="BRH Devanagari Extra" w:hAnsi="BRH Devanagari Extra" w:cs="BRH Devanagari Extra"/>
+                <w:color w:val="000000"/>
+                <w:sz w:val="32"/>
+                <w:szCs w:val="32"/>
+              </w:rPr>
+              <w:t>-  aÉÑWûÉÿ</w:t>
+            </w:r>
+            <w:proofErr w:type="gramEnd"/>
+            <w:r>
+              <w:rPr>
+                <w:rFonts w:ascii="BRH Devanagari Extra" w:hAnsi="BRH Devanagari Extra" w:cs="BRH Devanagari Extra"/>
+                <w:color w:val="000000"/>
+                <w:sz w:val="32"/>
+                <w:szCs w:val="32"/>
+              </w:rPr>
+              <w:t xml:space="preserve"> | xÉliÉÿqÉç | xÉÑ</w:t>
             </w:r>
             <w:r>
               <w:rPr>
@@ -37762,7 +39052,27 @@
                 <w:sz w:val="32"/>
                 <w:szCs w:val="32"/>
               </w:rPr>
-              <w:t>)-  xÉliÉÿqÉç | xÉÑ</w:t>
+              <w:t>)</w:t>
+            </w:r>
+            <w:proofErr w:type="gramStart"/>
+            <w:r>
+              <w:rPr>
+                <w:rFonts w:ascii="BRH Devanagari Extra" w:hAnsi="BRH Devanagari Extra" w:cs="BRH Devanagari Extra"/>
+                <w:color w:val="000000"/>
+                <w:sz w:val="32"/>
+                <w:szCs w:val="32"/>
+              </w:rPr>
+              <w:t>-  xÉliÉÿqÉç</w:t>
+            </w:r>
+            <w:proofErr w:type="gramEnd"/>
+            <w:r>
+              <w:rPr>
+                <w:rFonts w:ascii="BRH Devanagari Extra" w:hAnsi="BRH Devanagari Extra" w:cs="BRH Devanagari Extra"/>
+                <w:color w:val="000000"/>
+                <w:sz w:val="32"/>
+                <w:szCs w:val="32"/>
+              </w:rPr>
+              <w:t xml:space="preserve"> | xÉÑ</w:t>
             </w:r>
             <w:r>
               <w:rPr>
@@ -38304,8 +39614,19 @@
                 <w:sz w:val="32"/>
                 <w:szCs w:val="32"/>
               </w:rPr>
-              <w:t>)-  xÉÑ</w:t>
-            </w:r>
+              <w:t>)</w:t>
+            </w:r>
+            <w:proofErr w:type="gramStart"/>
+            <w:r>
+              <w:rPr>
+                <w:rFonts w:ascii="BRH Devanagari Extra" w:hAnsi="BRH Devanagari Extra" w:cs="BRH Devanagari Extra"/>
+                <w:color w:val="000000"/>
+                <w:sz w:val="32"/>
+                <w:szCs w:val="32"/>
+              </w:rPr>
+              <w:t>-  xÉÑ</w:t>
+            </w:r>
+            <w:proofErr w:type="gramEnd"/>
             <w:r>
               <w:rPr>
                 <w:rFonts w:ascii="BRH Malayalam Extra" w:hAnsi="BRH Malayalam Extra" w:cs="BRH Devanagari Extra"/>
@@ -38926,8 +40247,19 @@
                 <w:sz w:val="32"/>
                 <w:szCs w:val="32"/>
               </w:rPr>
-              <w:t>)-  xÉÑ</w:t>
-            </w:r>
+              <w:t>)</w:t>
+            </w:r>
+            <w:proofErr w:type="gramStart"/>
+            <w:r>
+              <w:rPr>
+                <w:rFonts w:ascii="BRH Devanagari Extra" w:hAnsi="BRH Devanagari Extra" w:cs="BRH Devanagari Extra"/>
+                <w:color w:val="000000"/>
+                <w:sz w:val="32"/>
+                <w:szCs w:val="32"/>
+              </w:rPr>
+              <w:t>-  xÉÑ</w:t>
+            </w:r>
+            <w:proofErr w:type="gramEnd"/>
             <w:r>
               <w:rPr>
                 <w:rFonts w:ascii="BRH Malayalam Extra" w:hAnsi="BRH Malayalam Extra" w:cs="BRH Devanagari Extra"/>
@@ -39205,7 +40537,27 @@
                 <w:sz w:val="32"/>
                 <w:szCs w:val="32"/>
               </w:rPr>
-              <w:t>)-  aÉÑWûÉÿ | xÉliÉÿqÉç | xÉÑ</w:t>
+              <w:t>)</w:t>
+            </w:r>
+            <w:proofErr w:type="gramStart"/>
+            <w:r>
+              <w:rPr>
+                <w:rFonts w:ascii="BRH Devanagari Extra" w:hAnsi="BRH Devanagari Extra" w:cs="BRH Devanagari Extra"/>
+                <w:color w:val="000000"/>
+                <w:sz w:val="32"/>
+                <w:szCs w:val="32"/>
+              </w:rPr>
+              <w:t>-  aÉÑWûÉÿ</w:t>
+            </w:r>
+            <w:proofErr w:type="gramEnd"/>
+            <w:r>
+              <w:rPr>
+                <w:rFonts w:ascii="BRH Devanagari Extra" w:hAnsi="BRH Devanagari Extra" w:cs="BRH Devanagari Extra"/>
+                <w:color w:val="000000"/>
+                <w:sz w:val="32"/>
+                <w:szCs w:val="32"/>
+              </w:rPr>
+              <w:t xml:space="preserve"> | xÉliÉÿqÉç | xÉÑ</w:t>
             </w:r>
             <w:r>
               <w:rPr>
@@ -39657,7 +41009,27 @@
                 <w:sz w:val="32"/>
                 <w:szCs w:val="32"/>
               </w:rPr>
-              <w:t>)-  xÉliÉÿqÉç | xÉÑ</w:t>
+              <w:t>)</w:t>
+            </w:r>
+            <w:proofErr w:type="gramStart"/>
+            <w:r>
+              <w:rPr>
+                <w:rFonts w:ascii="BRH Devanagari Extra" w:hAnsi="BRH Devanagari Extra" w:cs="BRH Devanagari Extra"/>
+                <w:color w:val="000000"/>
+                <w:sz w:val="32"/>
+                <w:szCs w:val="32"/>
+              </w:rPr>
+              <w:t>-  xÉliÉÿqÉç</w:t>
+            </w:r>
+            <w:proofErr w:type="gramEnd"/>
+            <w:r>
+              <w:rPr>
+                <w:rFonts w:ascii="BRH Devanagari Extra" w:hAnsi="BRH Devanagari Extra" w:cs="BRH Devanagari Extra"/>
+                <w:color w:val="000000"/>
+                <w:sz w:val="32"/>
+                <w:szCs w:val="32"/>
+              </w:rPr>
+              <w:t xml:space="preserve"> | xÉÑ</w:t>
             </w:r>
             <w:r>
               <w:rPr>
@@ -40164,8 +41536,19 @@
                 <w:sz w:val="32"/>
                 <w:szCs w:val="32"/>
               </w:rPr>
-              <w:t>)-  xÉÑ</w:t>
-            </w:r>
+              <w:t>)</w:t>
+            </w:r>
+            <w:proofErr w:type="gramStart"/>
+            <w:r>
+              <w:rPr>
+                <w:rFonts w:ascii="BRH Devanagari Extra" w:hAnsi="BRH Devanagari Extra" w:cs="BRH Devanagari Extra"/>
+                <w:color w:val="000000"/>
+                <w:sz w:val="32"/>
+                <w:szCs w:val="32"/>
+              </w:rPr>
+              <w:t>-  xÉÑ</w:t>
+            </w:r>
+            <w:proofErr w:type="gramEnd"/>
             <w:r>
               <w:rPr>
                 <w:rFonts w:ascii="BRH Malayalam Extra" w:hAnsi="BRH Malayalam Extra" w:cs="BRH Devanagari Extra"/>
@@ -40769,8 +42152,19 @@
                 <w:sz w:val="32"/>
                 <w:szCs w:val="32"/>
               </w:rPr>
-              <w:t>)-  xÉÑ</w:t>
-            </w:r>
+              <w:t>)</w:t>
+            </w:r>
+            <w:proofErr w:type="gramStart"/>
+            <w:r>
+              <w:rPr>
+                <w:rFonts w:ascii="BRH Devanagari Extra" w:hAnsi="BRH Devanagari Extra" w:cs="BRH Devanagari Extra"/>
+                <w:color w:val="000000"/>
+                <w:sz w:val="32"/>
+                <w:szCs w:val="32"/>
+              </w:rPr>
+              <w:t>-  xÉÑ</w:t>
+            </w:r>
+            <w:proofErr w:type="gramEnd"/>
             <w:r>
               <w:rPr>
                 <w:rFonts w:ascii="BRH Malayalam Extra" w:hAnsi="BRH Malayalam Extra" w:cs="BRH Devanagari Extra"/>
@@ -41063,8 +42457,19 @@
                 <w:sz w:val="32"/>
                 <w:szCs w:val="32"/>
               </w:rPr>
-              <w:t>)-  mÉë</w:t>
-            </w:r>
+              <w:t>)</w:t>
+            </w:r>
+            <w:proofErr w:type="gramStart"/>
+            <w:r>
+              <w:rPr>
+                <w:rFonts w:ascii="BRH Devanagari Extra" w:hAnsi="BRH Devanagari Extra" w:cs="BRH Devanagari Extra"/>
+                <w:color w:val="000000"/>
+                <w:sz w:val="32"/>
+                <w:szCs w:val="32"/>
+              </w:rPr>
+              <w:t>-  mÉë</w:t>
+            </w:r>
+            <w:proofErr w:type="gramEnd"/>
             <w:r>
               <w:rPr>
                 <w:rFonts w:ascii="BRH Malayalam Extra" w:hAnsi="BRH Malayalam Extra" w:cs="BRH Devanagari Extra"/>
@@ -41299,8 +42704,19 @@
                 <w:sz w:val="32"/>
                 <w:szCs w:val="32"/>
               </w:rPr>
-              <w:t>)-  mÉë</w:t>
-            </w:r>
+              <w:t>)</w:t>
+            </w:r>
+            <w:proofErr w:type="gramStart"/>
+            <w:r>
+              <w:rPr>
+                <w:rFonts w:ascii="BRH Devanagari Extra" w:hAnsi="BRH Devanagari Extra" w:cs="BRH Devanagari Extra"/>
+                <w:color w:val="000000"/>
+                <w:sz w:val="32"/>
+                <w:szCs w:val="32"/>
+              </w:rPr>
+              <w:t>-  mÉë</w:t>
+            </w:r>
+            <w:proofErr w:type="gramEnd"/>
             <w:r>
               <w:rPr>
                 <w:rFonts w:ascii="BRH Malayalam Extra" w:hAnsi="BRH Malayalam Extra" w:cs="BRH Devanagari Extra"/>
@@ -41540,8 +42956,19 @@
                 <w:sz w:val="32"/>
                 <w:szCs w:val="32"/>
               </w:rPr>
-              <w:t>)-  E</w:t>
-            </w:r>
+              <w:t>)</w:t>
+            </w:r>
+            <w:proofErr w:type="gramStart"/>
+            <w:r>
+              <w:rPr>
+                <w:rFonts w:ascii="BRH Devanagari Extra" w:hAnsi="BRH Devanagari Extra" w:cs="BRH Devanagari Extra"/>
+                <w:color w:val="000000"/>
+                <w:sz w:val="32"/>
+                <w:szCs w:val="32"/>
+              </w:rPr>
+              <w:t>-  E</w:t>
+            </w:r>
+            <w:proofErr w:type="gramEnd"/>
             <w:r>
               <w:rPr>
                 <w:rFonts w:ascii="BRH Malayalam Extra" w:hAnsi="BRH Malayalam Extra" w:cs="BRH Devanagari Extra"/>
@@ -41960,8 +43387,19 @@
                 <w:sz w:val="32"/>
                 <w:szCs w:val="32"/>
               </w:rPr>
-              <w:t>)-  Wû</w:t>
-            </w:r>
+              <w:t>)</w:t>
+            </w:r>
+            <w:proofErr w:type="gramStart"/>
+            <w:r>
+              <w:rPr>
+                <w:rFonts w:ascii="BRH Devanagari Extra" w:hAnsi="BRH Devanagari Extra" w:cs="BRH Devanagari Extra"/>
+                <w:color w:val="000000"/>
+                <w:sz w:val="32"/>
+                <w:szCs w:val="32"/>
+              </w:rPr>
+              <w:t>-  Wû</w:t>
+            </w:r>
+            <w:proofErr w:type="gramEnd"/>
             <w:r>
               <w:rPr>
                 <w:rFonts w:ascii="BRH Malayalam Extra" w:hAnsi="BRH Malayalam Extra" w:cs="BRH Devanagari Extra"/>
@@ -42466,7 +43904,17 @@
                 <w:sz w:val="32"/>
                 <w:szCs w:val="32"/>
               </w:rPr>
-              <w:t xml:space="preserve">)-  </w:t>
+              <w:t>)</w:t>
+            </w:r>
+            <w:proofErr w:type="gramStart"/>
+            <w:r>
+              <w:rPr>
+                <w:rFonts w:ascii="BRH Devanagari Extra" w:hAnsi="BRH Devanagari Extra" w:cs="BRH Devanagari Extra"/>
+                <w:color w:val="000000"/>
+                <w:sz w:val="32"/>
+                <w:szCs w:val="32"/>
+              </w:rPr>
+              <w:t xml:space="preserve">-  </w:t>
             </w:r>
             <w:r>
               <w:rPr>
@@ -42478,6 +43926,7 @@
               </w:rPr>
               <w:t>bÉëÑ</w:t>
             </w:r>
+            <w:proofErr w:type="gramEnd"/>
             <w:r>
               <w:rPr>
                 <w:rFonts w:ascii="BRH Malayalam Extra" w:hAnsi="BRH Malayalam Extra" w:cs="BRH Devanagari Extra"/>
@@ -42791,7 +44240,17 @@
                 <w:sz w:val="32"/>
                 <w:szCs w:val="32"/>
               </w:rPr>
-              <w:t xml:space="preserve">)-  </w:t>
+              <w:t>)</w:t>
+            </w:r>
+            <w:proofErr w:type="gramStart"/>
+            <w:r>
+              <w:rPr>
+                <w:rFonts w:ascii="BRH Devanagari Extra" w:hAnsi="BRH Devanagari Extra" w:cs="BRH Devanagari Extra"/>
+                <w:color w:val="000000"/>
+                <w:sz w:val="32"/>
+                <w:szCs w:val="32"/>
+              </w:rPr>
+              <w:t xml:space="preserve">-  </w:t>
             </w:r>
             <w:r>
               <w:rPr>
@@ -42812,6 +44271,7 @@
               </w:rPr>
               <w:t>ëÑ</w:t>
             </w:r>
+            <w:proofErr w:type="gramEnd"/>
             <w:r>
               <w:rPr>
                 <w:rFonts w:ascii="BRH Malayalam Extra" w:hAnsi="BRH Malayalam Extra" w:cs="BRH Devanagari Extra"/>
@@ -43062,8 +44522,19 @@
                 <w:sz w:val="32"/>
                 <w:szCs w:val="32"/>
               </w:rPr>
-              <w:t>)-  E</w:t>
-            </w:r>
+              <w:t>)</w:t>
+            </w:r>
+            <w:proofErr w:type="gramStart"/>
+            <w:r>
+              <w:rPr>
+                <w:rFonts w:ascii="BRH Devanagari Extra" w:hAnsi="BRH Devanagari Extra" w:cs="BRH Devanagari Extra"/>
+                <w:color w:val="000000"/>
+                <w:sz w:val="32"/>
+                <w:szCs w:val="32"/>
+              </w:rPr>
+              <w:t>-  E</w:t>
+            </w:r>
+            <w:proofErr w:type="gramEnd"/>
             <w:r>
               <w:rPr>
                 <w:rFonts w:ascii="BRH Malayalam Extra" w:hAnsi="BRH Malayalam Extra" w:cs="BRH Devanagari Extra"/>
@@ -43491,8 +44962,19 @@
                 <w:sz w:val="32"/>
                 <w:szCs w:val="32"/>
               </w:rPr>
-              <w:t>)-  Wû</w:t>
-            </w:r>
+              <w:t>)</w:t>
+            </w:r>
+            <w:proofErr w:type="gramStart"/>
+            <w:r>
+              <w:rPr>
+                <w:rFonts w:ascii="BRH Devanagari Extra" w:hAnsi="BRH Devanagari Extra" w:cs="BRH Devanagari Extra"/>
+                <w:color w:val="000000"/>
+                <w:sz w:val="32"/>
+                <w:szCs w:val="32"/>
+              </w:rPr>
+              <w:t>-  Wû</w:t>
+            </w:r>
+            <w:proofErr w:type="gramEnd"/>
             <w:r>
               <w:rPr>
                 <w:rFonts w:ascii="BRH Malayalam Extra" w:hAnsi="BRH Malayalam Extra" w:cs="BRH Devanagari Extra"/>
@@ -44016,7 +45498,17 @@
                 <w:sz w:val="32"/>
                 <w:szCs w:val="32"/>
               </w:rPr>
-              <w:t xml:space="preserve">)-  </w:t>
+              <w:t>)</w:t>
+            </w:r>
+            <w:proofErr w:type="gramStart"/>
+            <w:r>
+              <w:rPr>
+                <w:rFonts w:ascii="BRH Devanagari Extra" w:hAnsi="BRH Devanagari Extra" w:cs="BRH Devanagari Extra"/>
+                <w:color w:val="000000"/>
+                <w:sz w:val="32"/>
+                <w:szCs w:val="32"/>
+              </w:rPr>
+              <w:t xml:space="preserve">-  </w:t>
             </w:r>
             <w:r>
               <w:rPr>
@@ -44026,7 +45518,18 @@
                 <w:szCs w:val="32"/>
                 <w:highlight w:val="green"/>
               </w:rPr>
-              <w:t>bÉ×</w:t>
+              <w:t>bÉ</w:t>
+            </w:r>
+            <w:proofErr w:type="gramEnd"/>
+            <w:r>
+              <w:rPr>
+                <w:rFonts w:ascii="BRH Devanagari Extra" w:hAnsi="BRH Devanagari Extra" w:cs="BRH Devanagari Extra"/>
+                <w:color w:val="000000"/>
+                <w:sz w:val="32"/>
+                <w:szCs w:val="32"/>
+                <w:highlight w:val="green"/>
+              </w:rPr>
+              <w:t>×</w:t>
             </w:r>
             <w:r>
               <w:rPr>
@@ -44326,7 +45829,17 @@
                 <w:sz w:val="32"/>
                 <w:szCs w:val="32"/>
               </w:rPr>
-              <w:t xml:space="preserve">)-  </w:t>
+              <w:t>)</w:t>
+            </w:r>
+            <w:proofErr w:type="gramStart"/>
+            <w:r>
+              <w:rPr>
+                <w:rFonts w:ascii="BRH Devanagari Extra" w:hAnsi="BRH Devanagari Extra" w:cs="BRH Devanagari Extra"/>
+                <w:color w:val="000000"/>
+                <w:sz w:val="32"/>
+                <w:szCs w:val="32"/>
+              </w:rPr>
+              <w:t xml:space="preserve">-  </w:t>
             </w:r>
             <w:r>
               <w:rPr>
@@ -44336,7 +45849,18 @@
                 <w:szCs w:val="32"/>
                 <w:highlight w:val="green"/>
               </w:rPr>
-              <w:t>bÉ×</w:t>
+              <w:t>bÉ</w:t>
+            </w:r>
+            <w:proofErr w:type="gramEnd"/>
+            <w:r>
+              <w:rPr>
+                <w:rFonts w:ascii="BRH Devanagari Extra" w:hAnsi="BRH Devanagari Extra" w:cs="BRH Devanagari Extra"/>
+                <w:color w:val="000000"/>
+                <w:sz w:val="32"/>
+                <w:szCs w:val="32"/>
+                <w:highlight w:val="green"/>
+              </w:rPr>
+              <w:t>×</w:t>
             </w:r>
             <w:r>
               <w:rPr>
@@ -44595,7 +46119,27 @@
                 <w:sz w:val="32"/>
                 <w:szCs w:val="32"/>
               </w:rPr>
-              <w:t>)-  ÍxÉlÉÏþuÉÉÍsÉ | rÉÉ | xÉÑ</w:t>
+              <w:t>)</w:t>
+            </w:r>
+            <w:proofErr w:type="gramStart"/>
+            <w:r>
+              <w:rPr>
+                <w:rFonts w:ascii="BRH Devanagari Extra" w:hAnsi="BRH Devanagari Extra" w:cs="BRH Devanagari Extra"/>
+                <w:color w:val="000000"/>
+                <w:sz w:val="32"/>
+                <w:szCs w:val="32"/>
+              </w:rPr>
+              <w:t>-  ÍxÉlÉÏþuÉÉÍsÉ</w:t>
+            </w:r>
+            <w:proofErr w:type="gramEnd"/>
+            <w:r>
+              <w:rPr>
+                <w:rFonts w:ascii="BRH Devanagari Extra" w:hAnsi="BRH Devanagari Extra" w:cs="BRH Devanagari Extra"/>
+                <w:color w:val="000000"/>
+                <w:sz w:val="32"/>
+                <w:szCs w:val="32"/>
+              </w:rPr>
+              <w:t xml:space="preserve"> | rÉÉ | xÉÑ</w:t>
             </w:r>
             <w:r>
               <w:rPr>
@@ -44944,7 +46488,27 @@
                 <w:sz w:val="32"/>
                 <w:szCs w:val="32"/>
               </w:rPr>
-              <w:t>)-  rÉÉ | xÉÑ</w:t>
+              <w:t>)</w:t>
+            </w:r>
+            <w:proofErr w:type="gramStart"/>
+            <w:r>
+              <w:rPr>
+                <w:rFonts w:ascii="BRH Devanagari Extra" w:hAnsi="BRH Devanagari Extra" w:cs="BRH Devanagari Extra"/>
+                <w:color w:val="000000"/>
+                <w:sz w:val="32"/>
+                <w:szCs w:val="32"/>
+              </w:rPr>
+              <w:t>-  rÉÉ</w:t>
+            </w:r>
+            <w:proofErr w:type="gramEnd"/>
+            <w:r>
+              <w:rPr>
+                <w:rFonts w:ascii="BRH Devanagari Extra" w:hAnsi="BRH Devanagari Extra" w:cs="BRH Devanagari Extra"/>
+                <w:color w:val="000000"/>
+                <w:sz w:val="32"/>
+                <w:szCs w:val="32"/>
+              </w:rPr>
+              <w:t xml:space="preserve"> | xÉÑ</w:t>
             </w:r>
             <w:r>
               <w:rPr>
@@ -45233,7 +46797,27 @@
                 <w:sz w:val="32"/>
                 <w:szCs w:val="32"/>
               </w:rPr>
-              <w:t>)-  ÍxÉlÉÏþuÉÉÍsÉ | rÉÉ | xÉÑ</w:t>
+              <w:t>)</w:t>
+            </w:r>
+            <w:proofErr w:type="gramStart"/>
+            <w:r>
+              <w:rPr>
+                <w:rFonts w:ascii="BRH Devanagari Extra" w:hAnsi="BRH Devanagari Extra" w:cs="BRH Devanagari Extra"/>
+                <w:color w:val="000000"/>
+                <w:sz w:val="32"/>
+                <w:szCs w:val="32"/>
+              </w:rPr>
+              <w:t>-  ÍxÉlÉÏþuÉÉÍsÉ</w:t>
+            </w:r>
+            <w:proofErr w:type="gramEnd"/>
+            <w:r>
+              <w:rPr>
+                <w:rFonts w:ascii="BRH Devanagari Extra" w:hAnsi="BRH Devanagari Extra" w:cs="BRH Devanagari Extra"/>
+                <w:color w:val="000000"/>
+                <w:sz w:val="32"/>
+                <w:szCs w:val="32"/>
+              </w:rPr>
+              <w:t xml:space="preserve"> | rÉÉ | xÉÑ</w:t>
             </w:r>
             <w:r>
               <w:rPr>
@@ -45608,7 +47192,27 @@
                 <w:sz w:val="32"/>
                 <w:szCs w:val="32"/>
               </w:rPr>
-              <w:t>)-  rÉÉ | xÉÑ</w:t>
+              <w:t>)</w:t>
+            </w:r>
+            <w:proofErr w:type="gramStart"/>
+            <w:r>
+              <w:rPr>
+                <w:rFonts w:ascii="BRH Devanagari Extra" w:hAnsi="BRH Devanagari Extra" w:cs="BRH Devanagari Extra"/>
+                <w:color w:val="000000"/>
+                <w:sz w:val="32"/>
+                <w:szCs w:val="32"/>
+              </w:rPr>
+              <w:t>-  rÉÉ</w:t>
+            </w:r>
+            <w:proofErr w:type="gramEnd"/>
+            <w:r>
+              <w:rPr>
+                <w:rFonts w:ascii="BRH Devanagari Extra" w:hAnsi="BRH Devanagari Extra" w:cs="BRH Devanagari Extra"/>
+                <w:color w:val="000000"/>
+                <w:sz w:val="32"/>
+                <w:szCs w:val="32"/>
+              </w:rPr>
+              <w:t xml:space="preserve"> | xÉÑ</w:t>
             </w:r>
             <w:r>
               <w:rPr>

</xml_diff>